<commit_message>
Antes de probar a modificar session segun flask
</commit_message>
<xml_diff>
--- a/docs/DocBase_Tokio_EFB.docx
+++ b/docs/DocBase_Tokio_EFB.docx
@@ -691,21 +691,12 @@
           <w:color w:val="A6A6A6" w:themeColor="background1" w:themeShade="A6"/>
         </w:rPr>
       </w:pPr>
-      <w:proofErr w:type="spellStart"/>
       <w:r>
         <w:rPr>
           <w:b/>
           <w:color w:val="000F9F"/>
         </w:rPr>
-        <w:t>Fecha</w:t>
-      </w:r>
-      <w:proofErr w:type="spellEnd"/>
-      <w:r>
-        <w:rPr>
-          <w:b/>
-          <w:color w:val="000F9F"/>
-        </w:rPr>
-        <w:t>:</w:t>
+        <w:t>Fecha:</w:t>
       </w:r>
       <w:r>
         <w:t xml:space="preserve"> </w:t>
@@ -2017,25 +2008,7 @@
           <w:sz w:val="22"/>
           <w:szCs w:val="22"/>
         </w:rPr>
-        <w:t xml:space="preserve">Para los proveedores, debemos tener almacenados todos los datos de contacto (nombre de empresa, teléfono, dirección, </w:t>
-      </w:r>
-      <w:proofErr w:type="spellStart"/>
-      <w:r>
-        <w:rPr>
-          <w:color w:val="565656"/>
-          <w:sz w:val="22"/>
-          <w:szCs w:val="22"/>
-        </w:rPr>
-        <w:t>cif</w:t>
-      </w:r>
-      <w:proofErr w:type="spellEnd"/>
-      <w:r>
-        <w:rPr>
-          <w:color w:val="565656"/>
-          <w:sz w:val="22"/>
-          <w:szCs w:val="22"/>
-        </w:rPr>
-        <w:t xml:space="preserve">…), facturación, precios de sus productos, porcentaje de descuento, IVA, etc. </w:t>
+        <w:t xml:space="preserve">Para los proveedores, debemos tener almacenados todos los datos de contacto (nombre de empresa, teléfono, dirección, cif…), facturación, precios de sus productos, porcentaje de descuento, IVA, etc. </w:t>
       </w:r>
     </w:p>
     <w:p>
@@ -2176,11 +2149,11 @@
       </w:r>
       <w:bookmarkEnd w:id="2"/>
     </w:p>
+    <w:bookmarkStart w:id="3" w:name="_Toc56275640"/>
     <w:p>
       <w:pPr>
         <w:pStyle w:val="Heading3"/>
       </w:pPr>
-      <w:bookmarkStart w:id="3" w:name="_Toc56275640"/>
       <w:r>
         <w:rPr>
           <w:noProof/>
@@ -5406,41 +5379,13 @@
         <w:rPr>
           <w:lang w:val="es-ES"/>
         </w:rPr>
-        <w:t xml:space="preserve">Introducimos nuestros datos con posibilidad de ser </w:t>
-      </w:r>
-      <w:proofErr w:type="spellStart"/>
-      <w:r>
-        <w:rPr>
-          <w:lang w:val="es-ES"/>
-        </w:rPr>
-        <w:t>Admin</w:t>
-      </w:r>
-      <w:proofErr w:type="spellEnd"/>
-      <w:r>
-        <w:rPr>
-          <w:lang w:val="es-ES"/>
-        </w:rPr>
-        <w:t xml:space="preserve">, Client o Dealers, si nos equivocamos, anuncio de que se ha equivocado, a la segunda, cartelito de contacte con la empresa. </w:t>
+        <w:t xml:space="preserve">Introducimos nuestros datos con posibilidad de ser Admin, Client o Dealers, si nos equivocamos, anuncio de que se ha equivocado, a la segunda, cartelito de contacte con la empresa. </w:t>
       </w:r>
       <w:r>
         <w:rPr>
           <w:lang w:val="es-ES"/>
         </w:rPr>
-        <w:t xml:space="preserve">Solo el </w:t>
-      </w:r>
-      <w:proofErr w:type="spellStart"/>
-      <w:r>
-        <w:rPr>
-          <w:lang w:val="es-ES"/>
-        </w:rPr>
-        <w:t>Admin</w:t>
-      </w:r>
-      <w:proofErr w:type="spellEnd"/>
-      <w:r>
-        <w:rPr>
-          <w:lang w:val="es-ES"/>
-        </w:rPr>
-        <w:t xml:space="preserve"> puede dar de alta a clientes y proveedores. </w:t>
+        <w:t xml:space="preserve">Solo el Admin puede dar de alta a clientes y proveedores. </w:t>
       </w:r>
     </w:p>
     <w:p>
@@ -5891,18 +5836,7 @@
                                   <w:szCs w:val="20"/>
                                   <w:u w:val="single"/>
                                 </w:rPr>
-                                <w:t>ROL</w:t>
-                              </w:r>
-                              <w:r>
-                                <w:rPr>
-                                  <w:b/>
-                                  <w:bCs/>
-                                  <w:color w:val="000000" w:themeColor="text1"/>
-                                  <w:sz w:val="20"/>
-                                  <w:szCs w:val="20"/>
-                                  <w:u w:val="single"/>
-                                </w:rPr>
-                                <w:t>:</w:t>
+                                <w:t>ROL:</w:t>
                               </w:r>
                             </w:p>
                             <w:p>
@@ -5940,19 +5874,7 @@
                                   <w:szCs w:val="20"/>
                                   <w:lang w:val="es-ES"/>
                                 </w:rPr>
-                                <w:t>(</w:t>
-                              </w:r>
-                              <w:proofErr w:type="gramStart"/>
-                              <w:r>
-                                <w:rPr>
-                                  <w:b/>
-                                  <w:bCs/>
-                                  <w:color w:val="000000" w:themeColor="text1"/>
-                                  <w:sz w:val="20"/>
-                                  <w:szCs w:val="20"/>
-                                  <w:lang w:val="es-ES"/>
-                                </w:rPr>
-                                <w:t>PK,</w:t>
+                                <w:t>(PK,</w:t>
                               </w:r>
                               <w:r>
                                 <w:rPr>
@@ -5965,7 +5887,6 @@
                                 </w:rPr>
                                 <w:t>A</w:t>
                               </w:r>
-                              <w:proofErr w:type="gramEnd"/>
                               <w:r>
                                 <w:rPr>
                                   <w:b/>
@@ -6070,55 +5991,29 @@
                                   <w:szCs w:val="20"/>
                                 </w:rPr>
                               </w:pPr>
-                              <w:proofErr w:type="gramStart"/>
-                              <w:r>
-                                <w:rPr>
-                                  <w:color w:val="000000" w:themeColor="text1"/>
-                                  <w:sz w:val="20"/>
-                                  <w:szCs w:val="20"/>
-                                </w:rPr>
-                                <w:t>1</w:t>
-                              </w:r>
-                              <w:r>
-                                <w:rPr>
-                                  <w:color w:val="000000" w:themeColor="text1"/>
-                                  <w:sz w:val="20"/>
-                                  <w:szCs w:val="20"/>
-                                </w:rPr>
-                                <w:t>:</w:t>
-                              </w:r>
-                              <w:r>
-                                <w:rPr>
-                                  <w:color w:val="000000" w:themeColor="text1"/>
-                                  <w:sz w:val="20"/>
-                                  <w:szCs w:val="20"/>
-                                </w:rPr>
-                                <w:t>Admin</w:t>
-                              </w:r>
-                              <w:proofErr w:type="gramEnd"/>
-                              <w:r>
-                                <w:rPr>
-                                  <w:color w:val="000000" w:themeColor="text1"/>
-                                  <w:sz w:val="20"/>
-                                  <w:szCs w:val="20"/>
-                                </w:rPr>
-                                <w:t xml:space="preserve">, </w:t>
-                              </w:r>
-                              <w:r>
-                                <w:rPr>
-                                  <w:color w:val="000000" w:themeColor="text1"/>
-                                  <w:sz w:val="20"/>
-                                  <w:szCs w:val="20"/>
-                                </w:rPr>
-                                <w:t>2</w:t>
-                              </w:r>
-                              <w:r>
-                                <w:rPr>
-                                  <w:color w:val="000000" w:themeColor="text1"/>
-                                  <w:sz w:val="20"/>
-                                  <w:szCs w:val="20"/>
-                                </w:rPr>
-                                <w:t>:</w:t>
+                              <w:r>
+                                <w:rPr>
+                                  <w:color w:val="000000" w:themeColor="text1"/>
+                                  <w:sz w:val="20"/>
+                                  <w:szCs w:val="20"/>
+                                </w:rPr>
+                                <w:t>1:</w:t>
+                              </w:r>
+                              <w:r>
+                                <w:rPr>
+                                  <w:color w:val="000000" w:themeColor="text1"/>
+                                  <w:sz w:val="20"/>
+                                  <w:szCs w:val="20"/>
+                                </w:rPr>
+                                <w:t xml:space="preserve">Admin, </w:t>
+                              </w:r>
+                              <w:r>
+                                <w:rPr>
+                                  <w:color w:val="000000" w:themeColor="text1"/>
+                                  <w:sz w:val="20"/>
+                                  <w:szCs w:val="20"/>
+                                </w:rPr>
+                                <w:t>2:</w:t>
                               </w:r>
                               <w:r>
                                 <w:rPr>
@@ -6134,15 +6029,7 @@
                                   <w:sz w:val="20"/>
                                   <w:szCs w:val="20"/>
                                 </w:rPr>
-                                <w:t>3</w:t>
-                              </w:r>
-                              <w:r>
-                                <w:rPr>
-                                  <w:color w:val="000000" w:themeColor="text1"/>
-                                  <w:sz w:val="20"/>
-                                  <w:szCs w:val="20"/>
-                                </w:rPr>
-                                <w:t>:</w:t>
+                                <w:t>3:</w:t>
                               </w:r>
                               <w:r>
                                 <w:rPr>
@@ -6319,17 +6206,7 @@
                                   <w:sz w:val="20"/>
                                   <w:szCs w:val="20"/>
                                 </w:rPr>
-                                <w:t>)</w:t>
-                              </w:r>
-                              <w:r>
-                                <w:rPr>
-                                  <w:b/>
-                                  <w:bCs/>
-                                  <w:color w:val="000000" w:themeColor="text1"/>
-                                  <w:sz w:val="20"/>
-                                  <w:szCs w:val="20"/>
-                                </w:rPr>
-                                <w:t xml:space="preserve">: </w:t>
+                                <w:t xml:space="preserve">): </w:t>
                               </w:r>
                               <w:r>
                                 <w:rPr>
@@ -6548,7 +6425,6 @@
                                 </w:rPr>
                                 <w:t>(</w:t>
                               </w:r>
-                              <w:proofErr w:type="gramStart"/>
                               <w:r>
                                 <w:rPr>
                                   <w:b/>
@@ -6569,19 +6445,7 @@
                                   <w:szCs w:val="20"/>
                                   <w:lang w:val="es-ES"/>
                                 </w:rPr>
-                                <w:t>,A</w:t>
-                              </w:r>
-                              <w:proofErr w:type="gramEnd"/>
-                              <w:r>
-                                <w:rPr>
-                                  <w:b/>
-                                  <w:bCs/>
-                                  <w:color w:val="000000" w:themeColor="text1"/>
-                                  <w:sz w:val="20"/>
-                                  <w:szCs w:val="20"/>
-                                  <w:lang w:val="es-ES"/>
-                                </w:rPr>
-                                <w:t>)</w:t>
+                                <w:t>,A)</w:t>
                               </w:r>
                               <w:r>
                                 <w:rPr>
@@ -6825,7 +6689,6 @@
                                   <w:color w:val="000000" w:themeColor="text1"/>
                                   <w:sz w:val="20"/>
                                   <w:szCs w:val="20"/>
-                                  <w:lang w:val="es-ES"/>
                                 </w:rPr>
                               </w:pPr>
                               <w:r>
@@ -6835,62 +6698,14 @@
                                   <w:color w:val="000000" w:themeColor="text1"/>
                                   <w:sz w:val="20"/>
                                   <w:szCs w:val="20"/>
-                                  <w:lang w:val="es-ES"/>
-                                </w:rPr>
-                                <w:t xml:space="preserve">ID: </w:t>
-                              </w:r>
-                              <w:r>
-                                <w:rPr>
-                                  <w:b/>
-                                  <w:bCs/>
-                                  <w:color w:val="000000" w:themeColor="text1"/>
-                                  <w:sz w:val="20"/>
-                                  <w:szCs w:val="20"/>
-                                  <w:lang w:val="es-ES"/>
-                                </w:rPr>
-                                <w:t>(</w:t>
-                              </w:r>
-                              <w:proofErr w:type="gramStart"/>
-                              <w:r>
-                                <w:rPr>
-                                  <w:b/>
-                                  <w:bCs/>
-                                  <w:color w:val="000000" w:themeColor="text1"/>
-                                  <w:sz w:val="20"/>
-                                  <w:szCs w:val="20"/>
-                                  <w:lang w:val="es-ES"/>
-                                </w:rPr>
-                                <w:t>PK</w:t>
-                              </w:r>
-                              <w:r>
-                                <w:rPr>
-                                  <w:b/>
-                                  <w:bCs/>
-                                  <w:color w:val="000000" w:themeColor="text1"/>
-                                  <w:sz w:val="20"/>
-                                  <w:szCs w:val="20"/>
-                                  <w:lang w:val="es-ES"/>
-                                </w:rPr>
-                                <w:t>,A</w:t>
-                              </w:r>
-                              <w:proofErr w:type="gramEnd"/>
-                              <w:r>
-                                <w:rPr>
-                                  <w:b/>
-                                  <w:bCs/>
-                                  <w:color w:val="000000" w:themeColor="text1"/>
-                                  <w:sz w:val="20"/>
-                                  <w:szCs w:val="20"/>
-                                  <w:lang w:val="es-ES"/>
-                                </w:rPr>
-                                <w:t xml:space="preserve">): </w:t>
-                              </w:r>
-                              <w:r>
-                                <w:rPr>
-                                  <w:color w:val="000000" w:themeColor="text1"/>
-                                  <w:sz w:val="20"/>
-                                  <w:szCs w:val="20"/>
-                                  <w:lang w:val="es-ES"/>
+                                </w:rPr>
+                                <w:t xml:space="preserve">ID: (PK,A): </w:t>
+                              </w:r>
+                              <w:r>
+                                <w:rPr>
+                                  <w:color w:val="000000" w:themeColor="text1"/>
+                                  <w:sz w:val="20"/>
+                                  <w:szCs w:val="20"/>
                                 </w:rPr>
                                 <w:t>INT</w:t>
                               </w:r>
@@ -6904,7 +6719,6 @@
                                   <w:color w:val="000000" w:themeColor="text1"/>
                                   <w:sz w:val="20"/>
                                   <w:szCs w:val="20"/>
-                                  <w:lang w:val="es-ES"/>
                                 </w:rPr>
                               </w:pPr>
                               <w:r>
@@ -6914,38 +6728,16 @@
                                   <w:color w:val="000000" w:themeColor="text1"/>
                                   <w:sz w:val="20"/>
                                   <w:szCs w:val="20"/>
-                                  <w:lang w:val="es-ES"/>
-                                </w:rPr>
-                                <w:t>CIF</w:t>
-                              </w:r>
-                              <w:r>
-                                <w:rPr>
-                                  <w:b/>
-                                  <w:bCs/>
-                                  <w:color w:val="000000" w:themeColor="text1"/>
-                                  <w:sz w:val="20"/>
-                                  <w:szCs w:val="20"/>
-                                  <w:lang w:val="es-ES"/>
-                                </w:rPr>
-                                <w:t xml:space="preserve"> (U):</w:t>
-                              </w:r>
-                              <w:r>
-                                <w:rPr>
-                                  <w:color w:val="000000" w:themeColor="text1"/>
-                                  <w:sz w:val="20"/>
-                                  <w:szCs w:val="20"/>
-                                  <w:lang w:val="es-ES"/>
-                                </w:rPr>
-                                <w:t xml:space="preserve"> </w:t>
-                              </w:r>
-                              <w:r>
-                                <w:rPr>
-                                  <w:color w:val="000000" w:themeColor="text1"/>
-                                  <w:sz w:val="20"/>
-                                  <w:szCs w:val="20"/>
-                                  <w:lang w:val="es-ES"/>
-                                </w:rPr>
-                                <w:t>TEXT</w:t>
+                                </w:rPr>
+                                <w:t>CIF (U):</w:t>
+                              </w:r>
+                              <w:r>
+                                <w:rPr>
+                                  <w:color w:val="000000" w:themeColor="text1"/>
+                                  <w:sz w:val="20"/>
+                                  <w:szCs w:val="20"/>
+                                </w:rPr>
+                                <w:t xml:space="preserve"> TEXT</w:t>
                               </w:r>
                             </w:p>
                             <w:p>
@@ -7231,7 +7023,6 @@
                                   <w:color w:val="000000" w:themeColor="text1"/>
                                   <w:sz w:val="20"/>
                                   <w:szCs w:val="20"/>
-                                  <w:lang w:val="es-ES"/>
                                 </w:rPr>
                               </w:pPr>
                               <w:r>
@@ -7241,62 +7032,14 @@
                                   <w:color w:val="000000" w:themeColor="text1"/>
                                   <w:sz w:val="20"/>
                                   <w:szCs w:val="20"/>
-                                  <w:lang w:val="es-ES"/>
-                                </w:rPr>
-                                <w:t xml:space="preserve">ID: </w:t>
-                              </w:r>
-                              <w:r>
-                                <w:rPr>
-                                  <w:b/>
-                                  <w:bCs/>
-                                  <w:color w:val="000000" w:themeColor="text1"/>
-                                  <w:sz w:val="20"/>
-                                  <w:szCs w:val="20"/>
-                                  <w:lang w:val="es-ES"/>
-                                </w:rPr>
-                                <w:t>(</w:t>
-                              </w:r>
-                              <w:proofErr w:type="gramStart"/>
-                              <w:r>
-                                <w:rPr>
-                                  <w:b/>
-                                  <w:bCs/>
-                                  <w:color w:val="000000" w:themeColor="text1"/>
-                                  <w:sz w:val="20"/>
-                                  <w:szCs w:val="20"/>
-                                  <w:lang w:val="es-ES"/>
-                                </w:rPr>
-                                <w:t>PK</w:t>
-                              </w:r>
-                              <w:r>
-                                <w:rPr>
-                                  <w:b/>
-                                  <w:bCs/>
-                                  <w:color w:val="000000" w:themeColor="text1"/>
-                                  <w:sz w:val="20"/>
-                                  <w:szCs w:val="20"/>
-                                  <w:lang w:val="es-ES"/>
-                                </w:rPr>
-                                <w:t>,A</w:t>
-                              </w:r>
-                              <w:proofErr w:type="gramEnd"/>
-                              <w:r>
-                                <w:rPr>
-                                  <w:b/>
-                                  <w:bCs/>
-                                  <w:color w:val="000000" w:themeColor="text1"/>
-                                  <w:sz w:val="20"/>
-                                  <w:szCs w:val="20"/>
-                                  <w:lang w:val="es-ES"/>
-                                </w:rPr>
-                                <w:t xml:space="preserve">): </w:t>
-                              </w:r>
-                              <w:r>
-                                <w:rPr>
-                                  <w:color w:val="000000" w:themeColor="text1"/>
-                                  <w:sz w:val="20"/>
-                                  <w:szCs w:val="20"/>
-                                  <w:lang w:val="es-ES"/>
+                                </w:rPr>
+                                <w:t xml:space="preserve">ID: (PK,A): </w:t>
+                              </w:r>
+                              <w:r>
+                                <w:rPr>
+                                  <w:color w:val="000000" w:themeColor="text1"/>
+                                  <w:sz w:val="20"/>
+                                  <w:szCs w:val="20"/>
                                 </w:rPr>
                                 <w:t>INT</w:t>
                               </w:r>
@@ -7310,7 +7053,6 @@
                                   <w:color w:val="000000" w:themeColor="text1"/>
                                   <w:sz w:val="20"/>
                                   <w:szCs w:val="20"/>
-                                  <w:lang w:val="es-ES"/>
                                 </w:rPr>
                               </w:pPr>
                               <w:r>
@@ -7320,38 +7062,16 @@
                                   <w:color w:val="000000" w:themeColor="text1"/>
                                   <w:sz w:val="20"/>
                                   <w:szCs w:val="20"/>
-                                  <w:lang w:val="es-ES"/>
-                                </w:rPr>
-                                <w:t>CIF</w:t>
-                              </w:r>
-                              <w:r>
-                                <w:rPr>
-                                  <w:b/>
-                                  <w:bCs/>
-                                  <w:color w:val="000000" w:themeColor="text1"/>
-                                  <w:sz w:val="20"/>
-                                  <w:szCs w:val="20"/>
-                                  <w:lang w:val="es-ES"/>
-                                </w:rPr>
-                                <w:t xml:space="preserve"> (U):</w:t>
-                              </w:r>
-                              <w:r>
-                                <w:rPr>
-                                  <w:color w:val="000000" w:themeColor="text1"/>
-                                  <w:sz w:val="20"/>
-                                  <w:szCs w:val="20"/>
-                                  <w:lang w:val="es-ES"/>
-                                </w:rPr>
-                                <w:t xml:space="preserve"> </w:t>
-                              </w:r>
-                              <w:r>
-                                <w:rPr>
-                                  <w:color w:val="000000" w:themeColor="text1"/>
-                                  <w:sz w:val="20"/>
-                                  <w:szCs w:val="20"/>
-                                  <w:lang w:val="es-ES"/>
-                                </w:rPr>
-                                <w:t>TEXT</w:t>
+                                </w:rPr>
+                                <w:t>CIF (U):</w:t>
+                              </w:r>
+                              <w:r>
+                                <w:rPr>
+                                  <w:color w:val="000000" w:themeColor="text1"/>
+                                  <w:sz w:val="20"/>
+                                  <w:szCs w:val="20"/>
+                                </w:rPr>
+                                <w:t xml:space="preserve"> TEXT</w:t>
                               </w:r>
                             </w:p>
                             <w:p>
@@ -7496,7 +7216,6 @@
                                 </w:rPr>
                                 <w:t>DIRECCIÓN</w:t>
                               </w:r>
-                              <w:proofErr w:type="gramStart"/>
                               <w:r>
                                 <w:rPr>
                                   <w:b/>
@@ -7519,7 +7238,6 @@
                                 </w:rPr>
                                 <w:t>:</w:t>
                               </w:r>
-                              <w:proofErr w:type="gramEnd"/>
                               <w:r>
                                 <w:rPr>
                                   <w:b/>
@@ -7887,18 +7605,7 @@
                             <w:szCs w:val="20"/>
                             <w:u w:val="single"/>
                           </w:rPr>
-                          <w:t>ROL</w:t>
-                        </w:r>
-                        <w:r>
-                          <w:rPr>
-                            <w:b/>
-                            <w:bCs/>
-                            <w:color w:val="000000" w:themeColor="text1"/>
-                            <w:sz w:val="20"/>
-                            <w:szCs w:val="20"/>
-                            <w:u w:val="single"/>
-                          </w:rPr>
-                          <w:t>:</w:t>
+                          <w:t>ROL:</w:t>
                         </w:r>
                       </w:p>
                       <w:p>
@@ -7936,19 +7643,7 @@
                             <w:szCs w:val="20"/>
                             <w:lang w:val="es-ES"/>
                           </w:rPr>
-                          <w:t>(</w:t>
-                        </w:r>
-                        <w:proofErr w:type="gramStart"/>
-                        <w:r>
-                          <w:rPr>
-                            <w:b/>
-                            <w:bCs/>
-                            <w:color w:val="000000" w:themeColor="text1"/>
-                            <w:sz w:val="20"/>
-                            <w:szCs w:val="20"/>
-                            <w:lang w:val="es-ES"/>
-                          </w:rPr>
-                          <w:t>PK,</w:t>
+                          <w:t>(PK,</w:t>
                         </w:r>
                         <w:r>
                           <w:rPr>
@@ -7961,7 +7656,6 @@
                           </w:rPr>
                           <w:t>A</w:t>
                         </w:r>
-                        <w:proofErr w:type="gramEnd"/>
                         <w:r>
                           <w:rPr>
                             <w:b/>
@@ -8066,55 +7760,29 @@
                             <w:szCs w:val="20"/>
                           </w:rPr>
                         </w:pPr>
-                        <w:proofErr w:type="gramStart"/>
-                        <w:r>
-                          <w:rPr>
-                            <w:color w:val="000000" w:themeColor="text1"/>
-                            <w:sz w:val="20"/>
-                            <w:szCs w:val="20"/>
-                          </w:rPr>
-                          <w:t>1</w:t>
-                        </w:r>
-                        <w:r>
-                          <w:rPr>
-                            <w:color w:val="000000" w:themeColor="text1"/>
-                            <w:sz w:val="20"/>
-                            <w:szCs w:val="20"/>
-                          </w:rPr>
-                          <w:t>:</w:t>
-                        </w:r>
-                        <w:r>
-                          <w:rPr>
-                            <w:color w:val="000000" w:themeColor="text1"/>
-                            <w:sz w:val="20"/>
-                            <w:szCs w:val="20"/>
-                          </w:rPr>
-                          <w:t>Admin</w:t>
-                        </w:r>
-                        <w:proofErr w:type="gramEnd"/>
-                        <w:r>
-                          <w:rPr>
-                            <w:color w:val="000000" w:themeColor="text1"/>
-                            <w:sz w:val="20"/>
-                            <w:szCs w:val="20"/>
-                          </w:rPr>
-                          <w:t xml:space="preserve">, </w:t>
-                        </w:r>
-                        <w:r>
-                          <w:rPr>
-                            <w:color w:val="000000" w:themeColor="text1"/>
-                            <w:sz w:val="20"/>
-                            <w:szCs w:val="20"/>
-                          </w:rPr>
-                          <w:t>2</w:t>
-                        </w:r>
-                        <w:r>
-                          <w:rPr>
-                            <w:color w:val="000000" w:themeColor="text1"/>
-                            <w:sz w:val="20"/>
-                            <w:szCs w:val="20"/>
-                          </w:rPr>
-                          <w:t>:</w:t>
+                        <w:r>
+                          <w:rPr>
+                            <w:color w:val="000000" w:themeColor="text1"/>
+                            <w:sz w:val="20"/>
+                            <w:szCs w:val="20"/>
+                          </w:rPr>
+                          <w:t>1:</w:t>
+                        </w:r>
+                        <w:r>
+                          <w:rPr>
+                            <w:color w:val="000000" w:themeColor="text1"/>
+                            <w:sz w:val="20"/>
+                            <w:szCs w:val="20"/>
+                          </w:rPr>
+                          <w:t xml:space="preserve">Admin, </w:t>
+                        </w:r>
+                        <w:r>
+                          <w:rPr>
+                            <w:color w:val="000000" w:themeColor="text1"/>
+                            <w:sz w:val="20"/>
+                            <w:szCs w:val="20"/>
+                          </w:rPr>
+                          <w:t>2:</w:t>
                         </w:r>
                         <w:r>
                           <w:rPr>
@@ -8130,15 +7798,7 @@
                             <w:sz w:val="20"/>
                             <w:szCs w:val="20"/>
                           </w:rPr>
-                          <w:t>3</w:t>
-                        </w:r>
-                        <w:r>
-                          <w:rPr>
-                            <w:color w:val="000000" w:themeColor="text1"/>
-                            <w:sz w:val="20"/>
-                            <w:szCs w:val="20"/>
-                          </w:rPr>
-                          <w:t>:</w:t>
+                          <w:t>3:</w:t>
                         </w:r>
                         <w:r>
                           <w:rPr>
@@ -8282,17 +7942,7 @@
                             <w:sz w:val="20"/>
                             <w:szCs w:val="20"/>
                           </w:rPr>
-                          <w:t>)</w:t>
-                        </w:r>
-                        <w:r>
-                          <w:rPr>
-                            <w:b/>
-                            <w:bCs/>
-                            <w:color w:val="000000" w:themeColor="text1"/>
-                            <w:sz w:val="20"/>
-                            <w:szCs w:val="20"/>
-                          </w:rPr>
-                          <w:t xml:space="preserve">: </w:t>
+                          <w:t xml:space="preserve">): </w:t>
                         </w:r>
                         <w:r>
                           <w:rPr>
@@ -8478,7 +8128,6 @@
                           </w:rPr>
                           <w:t>(</w:t>
                         </w:r>
-                        <w:proofErr w:type="gramStart"/>
                         <w:r>
                           <w:rPr>
                             <w:b/>
@@ -8499,19 +8148,7 @@
                             <w:szCs w:val="20"/>
                             <w:lang w:val="es-ES"/>
                           </w:rPr>
-                          <w:t>,A</w:t>
-                        </w:r>
-                        <w:proofErr w:type="gramEnd"/>
-                        <w:r>
-                          <w:rPr>
-                            <w:b/>
-                            <w:bCs/>
-                            <w:color w:val="000000" w:themeColor="text1"/>
-                            <w:sz w:val="20"/>
-                            <w:szCs w:val="20"/>
-                            <w:lang w:val="es-ES"/>
-                          </w:rPr>
-                          <w:t>)</w:t>
+                          <w:t>,A)</w:t>
                         </w:r>
                         <w:r>
                           <w:rPr>
@@ -8722,7 +8359,6 @@
                             <w:color w:val="000000" w:themeColor="text1"/>
                             <w:sz w:val="20"/>
                             <w:szCs w:val="20"/>
-                            <w:lang w:val="es-ES"/>
                           </w:rPr>
                         </w:pPr>
                         <w:r>
@@ -8732,62 +8368,14 @@
                             <w:color w:val="000000" w:themeColor="text1"/>
                             <w:sz w:val="20"/>
                             <w:szCs w:val="20"/>
-                            <w:lang w:val="es-ES"/>
-                          </w:rPr>
-                          <w:t xml:space="preserve">ID: </w:t>
-                        </w:r>
-                        <w:r>
-                          <w:rPr>
-                            <w:b/>
-                            <w:bCs/>
-                            <w:color w:val="000000" w:themeColor="text1"/>
-                            <w:sz w:val="20"/>
-                            <w:szCs w:val="20"/>
-                            <w:lang w:val="es-ES"/>
-                          </w:rPr>
-                          <w:t>(</w:t>
-                        </w:r>
-                        <w:proofErr w:type="gramStart"/>
-                        <w:r>
-                          <w:rPr>
-                            <w:b/>
-                            <w:bCs/>
-                            <w:color w:val="000000" w:themeColor="text1"/>
-                            <w:sz w:val="20"/>
-                            <w:szCs w:val="20"/>
-                            <w:lang w:val="es-ES"/>
-                          </w:rPr>
-                          <w:t>PK</w:t>
-                        </w:r>
-                        <w:r>
-                          <w:rPr>
-                            <w:b/>
-                            <w:bCs/>
-                            <w:color w:val="000000" w:themeColor="text1"/>
-                            <w:sz w:val="20"/>
-                            <w:szCs w:val="20"/>
-                            <w:lang w:val="es-ES"/>
-                          </w:rPr>
-                          <w:t>,A</w:t>
-                        </w:r>
-                        <w:proofErr w:type="gramEnd"/>
-                        <w:r>
-                          <w:rPr>
-                            <w:b/>
-                            <w:bCs/>
-                            <w:color w:val="000000" w:themeColor="text1"/>
-                            <w:sz w:val="20"/>
-                            <w:szCs w:val="20"/>
-                            <w:lang w:val="es-ES"/>
-                          </w:rPr>
-                          <w:t xml:space="preserve">): </w:t>
-                        </w:r>
-                        <w:r>
-                          <w:rPr>
-                            <w:color w:val="000000" w:themeColor="text1"/>
-                            <w:sz w:val="20"/>
-                            <w:szCs w:val="20"/>
-                            <w:lang w:val="es-ES"/>
+                          </w:rPr>
+                          <w:t xml:space="preserve">ID: (PK,A): </w:t>
+                        </w:r>
+                        <w:r>
+                          <w:rPr>
+                            <w:color w:val="000000" w:themeColor="text1"/>
+                            <w:sz w:val="20"/>
+                            <w:szCs w:val="20"/>
                           </w:rPr>
                           <w:t>INT</w:t>
                         </w:r>
@@ -8801,7 +8389,6 @@
                             <w:color w:val="000000" w:themeColor="text1"/>
                             <w:sz w:val="20"/>
                             <w:szCs w:val="20"/>
-                            <w:lang w:val="es-ES"/>
                           </w:rPr>
                         </w:pPr>
                         <w:r>
@@ -8811,38 +8398,16 @@
                             <w:color w:val="000000" w:themeColor="text1"/>
                             <w:sz w:val="20"/>
                             <w:szCs w:val="20"/>
-                            <w:lang w:val="es-ES"/>
-                          </w:rPr>
-                          <w:t>CIF</w:t>
-                        </w:r>
-                        <w:r>
-                          <w:rPr>
-                            <w:b/>
-                            <w:bCs/>
-                            <w:color w:val="000000" w:themeColor="text1"/>
-                            <w:sz w:val="20"/>
-                            <w:szCs w:val="20"/>
-                            <w:lang w:val="es-ES"/>
-                          </w:rPr>
-                          <w:t xml:space="preserve"> (U):</w:t>
-                        </w:r>
-                        <w:r>
-                          <w:rPr>
-                            <w:color w:val="000000" w:themeColor="text1"/>
-                            <w:sz w:val="20"/>
-                            <w:szCs w:val="20"/>
-                            <w:lang w:val="es-ES"/>
-                          </w:rPr>
-                          <w:t xml:space="preserve"> </w:t>
-                        </w:r>
-                        <w:r>
-                          <w:rPr>
-                            <w:color w:val="000000" w:themeColor="text1"/>
-                            <w:sz w:val="20"/>
-                            <w:szCs w:val="20"/>
-                            <w:lang w:val="es-ES"/>
-                          </w:rPr>
-                          <w:t>TEXT</w:t>
+                          </w:rPr>
+                          <w:t>CIF (U):</w:t>
+                        </w:r>
+                        <w:r>
+                          <w:rPr>
+                            <w:color w:val="000000" w:themeColor="text1"/>
+                            <w:sz w:val="20"/>
+                            <w:szCs w:val="20"/>
+                          </w:rPr>
+                          <w:t xml:space="preserve"> TEXT</w:t>
                         </w:r>
                       </w:p>
                       <w:p>
@@ -9045,7 +8610,6 @@
                             <w:color w:val="000000" w:themeColor="text1"/>
                             <w:sz w:val="20"/>
                             <w:szCs w:val="20"/>
-                            <w:lang w:val="es-ES"/>
                           </w:rPr>
                         </w:pPr>
                         <w:r>
@@ -9055,62 +8619,14 @@
                             <w:color w:val="000000" w:themeColor="text1"/>
                             <w:sz w:val="20"/>
                             <w:szCs w:val="20"/>
-                            <w:lang w:val="es-ES"/>
-                          </w:rPr>
-                          <w:t xml:space="preserve">ID: </w:t>
-                        </w:r>
-                        <w:r>
-                          <w:rPr>
-                            <w:b/>
-                            <w:bCs/>
-                            <w:color w:val="000000" w:themeColor="text1"/>
-                            <w:sz w:val="20"/>
-                            <w:szCs w:val="20"/>
-                            <w:lang w:val="es-ES"/>
-                          </w:rPr>
-                          <w:t>(</w:t>
-                        </w:r>
-                        <w:proofErr w:type="gramStart"/>
-                        <w:r>
-                          <w:rPr>
-                            <w:b/>
-                            <w:bCs/>
-                            <w:color w:val="000000" w:themeColor="text1"/>
-                            <w:sz w:val="20"/>
-                            <w:szCs w:val="20"/>
-                            <w:lang w:val="es-ES"/>
-                          </w:rPr>
-                          <w:t>PK</w:t>
-                        </w:r>
-                        <w:r>
-                          <w:rPr>
-                            <w:b/>
-                            <w:bCs/>
-                            <w:color w:val="000000" w:themeColor="text1"/>
-                            <w:sz w:val="20"/>
-                            <w:szCs w:val="20"/>
-                            <w:lang w:val="es-ES"/>
-                          </w:rPr>
-                          <w:t>,A</w:t>
-                        </w:r>
-                        <w:proofErr w:type="gramEnd"/>
-                        <w:r>
-                          <w:rPr>
-                            <w:b/>
-                            <w:bCs/>
-                            <w:color w:val="000000" w:themeColor="text1"/>
-                            <w:sz w:val="20"/>
-                            <w:szCs w:val="20"/>
-                            <w:lang w:val="es-ES"/>
-                          </w:rPr>
-                          <w:t xml:space="preserve">): </w:t>
-                        </w:r>
-                        <w:r>
-                          <w:rPr>
-                            <w:color w:val="000000" w:themeColor="text1"/>
-                            <w:sz w:val="20"/>
-                            <w:szCs w:val="20"/>
-                            <w:lang w:val="es-ES"/>
+                          </w:rPr>
+                          <w:t xml:space="preserve">ID: (PK,A): </w:t>
+                        </w:r>
+                        <w:r>
+                          <w:rPr>
+                            <w:color w:val="000000" w:themeColor="text1"/>
+                            <w:sz w:val="20"/>
+                            <w:szCs w:val="20"/>
                           </w:rPr>
                           <w:t>INT</w:t>
                         </w:r>
@@ -9124,7 +8640,6 @@
                             <w:color w:val="000000" w:themeColor="text1"/>
                             <w:sz w:val="20"/>
                             <w:szCs w:val="20"/>
-                            <w:lang w:val="es-ES"/>
                           </w:rPr>
                         </w:pPr>
                         <w:r>
@@ -9134,38 +8649,16 @@
                             <w:color w:val="000000" w:themeColor="text1"/>
                             <w:sz w:val="20"/>
                             <w:szCs w:val="20"/>
-                            <w:lang w:val="es-ES"/>
-                          </w:rPr>
-                          <w:t>CIF</w:t>
-                        </w:r>
-                        <w:r>
-                          <w:rPr>
-                            <w:b/>
-                            <w:bCs/>
-                            <w:color w:val="000000" w:themeColor="text1"/>
-                            <w:sz w:val="20"/>
-                            <w:szCs w:val="20"/>
-                            <w:lang w:val="es-ES"/>
-                          </w:rPr>
-                          <w:t xml:space="preserve"> (U):</w:t>
-                        </w:r>
-                        <w:r>
-                          <w:rPr>
-                            <w:color w:val="000000" w:themeColor="text1"/>
-                            <w:sz w:val="20"/>
-                            <w:szCs w:val="20"/>
-                            <w:lang w:val="es-ES"/>
-                          </w:rPr>
-                          <w:t xml:space="preserve"> </w:t>
-                        </w:r>
-                        <w:r>
-                          <w:rPr>
-                            <w:color w:val="000000" w:themeColor="text1"/>
-                            <w:sz w:val="20"/>
-                            <w:szCs w:val="20"/>
-                            <w:lang w:val="es-ES"/>
-                          </w:rPr>
-                          <w:t>TEXT</w:t>
+                          </w:rPr>
+                          <w:t>CIF (U):</w:t>
+                        </w:r>
+                        <w:r>
+                          <w:rPr>
+                            <w:color w:val="000000" w:themeColor="text1"/>
+                            <w:sz w:val="20"/>
+                            <w:szCs w:val="20"/>
+                          </w:rPr>
+                          <w:t xml:space="preserve"> TEXT</w:t>
                         </w:r>
                       </w:p>
                       <w:p>
@@ -9310,7 +8803,6 @@
                           </w:rPr>
                           <w:t>DIRECCIÓN</w:t>
                         </w:r>
-                        <w:proofErr w:type="gramStart"/>
                         <w:r>
                           <w:rPr>
                             <w:b/>
@@ -9333,7 +8825,6 @@
                           </w:rPr>
                           <w:t>:</w:t>
                         </w:r>
-                        <w:proofErr w:type="gramEnd"/>
                         <w:r>
                           <w:rPr>
                             <w:b/>
@@ -9902,27 +9393,7 @@
                                   <w:szCs w:val="20"/>
                                   <w:lang w:val="es-ES"/>
                                 </w:rPr>
-                                <w:t xml:space="preserve"> (VAR </w:t>
-                              </w:r>
-                              <w:proofErr w:type="gramStart"/>
-                              <w:r>
-                                <w:rPr>
-                                  <w:color w:val="000000" w:themeColor="text1"/>
-                                  <w:sz w:val="20"/>
-                                  <w:szCs w:val="20"/>
-                                  <w:lang w:val="es-ES"/>
-                                </w:rPr>
-                                <w:t>CHAR(</w:t>
-                              </w:r>
-                              <w:proofErr w:type="gramEnd"/>
-                              <w:r>
-                                <w:rPr>
-                                  <w:color w:val="000000" w:themeColor="text1"/>
-                                  <w:sz w:val="20"/>
-                                  <w:szCs w:val="20"/>
-                                  <w:lang w:val="es-ES"/>
-                                </w:rPr>
-                                <w:t>10))</w:t>
+                                <w:t xml:space="preserve"> (VAR CHAR(10))</w:t>
                               </w:r>
                             </w:p>
                             <w:p>
@@ -10129,27 +9600,7 @@
                                   <w:szCs w:val="20"/>
                                   <w:lang w:val="es-ES"/>
                                 </w:rPr>
-                                <w:t xml:space="preserve"> (VAR </w:t>
-                              </w:r>
-                              <w:proofErr w:type="gramStart"/>
-                              <w:r>
-                                <w:rPr>
-                                  <w:color w:val="000000" w:themeColor="text1"/>
-                                  <w:sz w:val="20"/>
-                                  <w:szCs w:val="20"/>
-                                  <w:lang w:val="es-ES"/>
-                                </w:rPr>
-                                <w:t>CHAR(</w:t>
-                              </w:r>
-                              <w:proofErr w:type="gramEnd"/>
-                              <w:r>
-                                <w:rPr>
-                                  <w:color w:val="000000" w:themeColor="text1"/>
-                                  <w:sz w:val="20"/>
-                                  <w:szCs w:val="20"/>
-                                  <w:lang w:val="es-ES"/>
-                                </w:rPr>
-                                <w:t>10))</w:t>
+                                <w:t xml:space="preserve"> (VAR CHAR(10))</w:t>
                               </w:r>
                             </w:p>
                             <w:p>
@@ -10172,7 +9623,23 @@
                                   <w:sz w:val="20"/>
                                   <w:szCs w:val="20"/>
                                 </w:rPr>
-                                <w:t>SIEMENS, OMRON</w:t>
+                                <w:t>A01</w:t>
+                              </w:r>
+                              <w:r>
+                                <w:rPr>
+                                  <w:color w:val="000000" w:themeColor="text1"/>
+                                  <w:sz w:val="20"/>
+                                  <w:szCs w:val="20"/>
+                                </w:rPr>
+                                <w:t xml:space="preserve">, </w:t>
+                              </w:r>
+                              <w:r>
+                                <w:rPr>
+                                  <w:color w:val="000000" w:themeColor="text1"/>
+                                  <w:sz w:val="20"/>
+                                  <w:szCs w:val="20"/>
+                                </w:rPr>
+                                <w:t>A02, A03, B01</w:t>
                               </w:r>
                             </w:p>
                             <w:p>
@@ -10208,27 +9675,7 @@
                                   <w:szCs w:val="20"/>
                                   <w:lang w:val="es-ES"/>
                                 </w:rPr>
-                                <w:t xml:space="preserve"> (VAR </w:t>
-                              </w:r>
-                              <w:proofErr w:type="gramStart"/>
-                              <w:r>
-                                <w:rPr>
-                                  <w:color w:val="000000" w:themeColor="text1"/>
-                                  <w:sz w:val="20"/>
-                                  <w:szCs w:val="20"/>
-                                  <w:lang w:val="es-ES"/>
-                                </w:rPr>
-                                <w:t>CHAR(</w:t>
-                              </w:r>
-                              <w:proofErr w:type="gramEnd"/>
-                              <w:r>
-                                <w:rPr>
-                                  <w:color w:val="000000" w:themeColor="text1"/>
-                                  <w:sz w:val="20"/>
-                                  <w:szCs w:val="20"/>
-                                  <w:lang w:val="es-ES"/>
-                                </w:rPr>
-                                <w:t>10))</w:t>
+                                <w:t xml:space="preserve"> (VAR CHAR(10))</w:t>
                               </w:r>
                             </w:p>
                             <w:p>
@@ -10419,25 +9866,7 @@
                                   <w:sz w:val="20"/>
                                   <w:szCs w:val="20"/>
                                 </w:rPr>
-                                <w:t xml:space="preserve">VAR </w:t>
-                              </w:r>
-                              <w:proofErr w:type="gramStart"/>
-                              <w:r>
-                                <w:rPr>
-                                  <w:color w:val="000000" w:themeColor="text1"/>
-                                  <w:sz w:val="20"/>
-                                  <w:szCs w:val="20"/>
-                                </w:rPr>
-                                <w:t>CHAR(</w:t>
-                              </w:r>
-                              <w:proofErr w:type="gramEnd"/>
-                              <w:r>
-                                <w:rPr>
-                                  <w:color w:val="000000" w:themeColor="text1"/>
-                                  <w:sz w:val="20"/>
-                                  <w:szCs w:val="20"/>
-                                </w:rPr>
-                                <w:t>10))</w:t>
+                                <w:t>VAR CHAR(10))</w:t>
                               </w:r>
                             </w:p>
                             <w:p>
@@ -10460,25 +9889,7 @@
                                   <w:sz w:val="20"/>
                                   <w:szCs w:val="20"/>
                                 </w:rPr>
-                                <w:t xml:space="preserve">Admin, </w:t>
-                              </w:r>
-                              <w:proofErr w:type="spellStart"/>
-                              <w:r>
-                                <w:rPr>
-                                  <w:color w:val="000000" w:themeColor="text1"/>
-                                  <w:sz w:val="20"/>
-                                  <w:szCs w:val="20"/>
-                                </w:rPr>
-                                <w:t>Cliente</w:t>
-                              </w:r>
-                              <w:proofErr w:type="spellEnd"/>
-                              <w:r>
-                                <w:rPr>
-                                  <w:color w:val="000000" w:themeColor="text1"/>
-                                  <w:sz w:val="20"/>
-                                  <w:szCs w:val="20"/>
-                                </w:rPr>
-                                <w:t>, Prov.</w:t>
+                                <w:t>Admin, Cliente, Prov.</w:t>
                               </w:r>
                             </w:p>
                             <w:p>
@@ -10514,27 +9925,7 @@
                                   <w:szCs w:val="20"/>
                                   <w:lang w:val="es-ES"/>
                                 </w:rPr>
-                                <w:t xml:space="preserve"> (VAR </w:t>
-                              </w:r>
-                              <w:proofErr w:type="gramStart"/>
-                              <w:r>
-                                <w:rPr>
-                                  <w:color w:val="000000" w:themeColor="text1"/>
-                                  <w:sz w:val="20"/>
-                                  <w:szCs w:val="20"/>
-                                  <w:lang w:val="es-ES"/>
-                                </w:rPr>
-                                <w:t>CHAR(</w:t>
-                              </w:r>
-                              <w:proofErr w:type="gramEnd"/>
-                              <w:r>
-                                <w:rPr>
-                                  <w:color w:val="000000" w:themeColor="text1"/>
-                                  <w:sz w:val="20"/>
-                                  <w:szCs w:val="20"/>
-                                  <w:lang w:val="es-ES"/>
-                                </w:rPr>
-                                <w:t>10))</w:t>
+                                <w:t xml:space="preserve"> (VAR CHAR(10))</w:t>
                               </w:r>
                             </w:p>
                             <w:p>
@@ -10570,27 +9961,7 @@
                                   <w:szCs w:val="20"/>
                                   <w:lang w:val="es-ES"/>
                                 </w:rPr>
-                                <w:t xml:space="preserve"> (VAR </w:t>
-                              </w:r>
-                              <w:proofErr w:type="gramStart"/>
-                              <w:r>
-                                <w:rPr>
-                                  <w:color w:val="000000" w:themeColor="text1"/>
-                                  <w:sz w:val="20"/>
-                                  <w:szCs w:val="20"/>
-                                  <w:lang w:val="es-ES"/>
-                                </w:rPr>
-                                <w:t>CHAR(</w:t>
-                              </w:r>
-                              <w:proofErr w:type="gramEnd"/>
-                              <w:r>
-                                <w:rPr>
-                                  <w:color w:val="000000" w:themeColor="text1"/>
-                                  <w:sz w:val="20"/>
-                                  <w:szCs w:val="20"/>
-                                  <w:lang w:val="es-ES"/>
-                                </w:rPr>
-                                <w:t>10))</w:t>
+                                <w:t xml:space="preserve"> (VAR CHAR(10))</w:t>
                               </w:r>
                             </w:p>
                             <w:p>
@@ -10626,27 +9997,7 @@
                                   <w:szCs w:val="20"/>
                                   <w:lang w:val="es-ES"/>
                                 </w:rPr>
-                                <w:t xml:space="preserve"> (VAR </w:t>
-                              </w:r>
-                              <w:proofErr w:type="gramStart"/>
-                              <w:r>
-                                <w:rPr>
-                                  <w:color w:val="000000" w:themeColor="text1"/>
-                                  <w:sz w:val="20"/>
-                                  <w:szCs w:val="20"/>
-                                  <w:lang w:val="es-ES"/>
-                                </w:rPr>
-                                <w:t>CHAR(</w:t>
-                              </w:r>
-                              <w:proofErr w:type="gramEnd"/>
-                              <w:r>
-                                <w:rPr>
-                                  <w:color w:val="000000" w:themeColor="text1"/>
-                                  <w:sz w:val="20"/>
-                                  <w:szCs w:val="20"/>
-                                  <w:lang w:val="es-ES"/>
-                                </w:rPr>
-                                <w:t>10))</w:t>
+                                <w:t xml:space="preserve"> (VAR CHAR(10))</w:t>
                               </w:r>
                             </w:p>
                             <w:p>
@@ -10682,27 +10033,7 @@
                                   <w:szCs w:val="20"/>
                                   <w:lang w:val="es-ES"/>
                                 </w:rPr>
-                                <w:t xml:space="preserve"> (VAR </w:t>
-                              </w:r>
-                              <w:proofErr w:type="gramStart"/>
-                              <w:r>
-                                <w:rPr>
-                                  <w:color w:val="000000" w:themeColor="text1"/>
-                                  <w:sz w:val="20"/>
-                                  <w:szCs w:val="20"/>
-                                  <w:lang w:val="es-ES"/>
-                                </w:rPr>
-                                <w:t>CHAR(</w:t>
-                              </w:r>
-                              <w:proofErr w:type="gramEnd"/>
-                              <w:r>
-                                <w:rPr>
-                                  <w:color w:val="000000" w:themeColor="text1"/>
-                                  <w:sz w:val="20"/>
-                                  <w:szCs w:val="20"/>
-                                  <w:lang w:val="es-ES"/>
-                                </w:rPr>
-                                <w:t>10))</w:t>
+                                <w:t xml:space="preserve"> (VAR CHAR(10))</w:t>
                               </w:r>
                             </w:p>
                             <w:p>
@@ -10738,27 +10069,7 @@
                                   <w:szCs w:val="20"/>
                                   <w:lang w:val="es-ES"/>
                                 </w:rPr>
-                                <w:t xml:space="preserve"> (VAR </w:t>
-                              </w:r>
-                              <w:proofErr w:type="gramStart"/>
-                              <w:r>
-                                <w:rPr>
-                                  <w:color w:val="000000" w:themeColor="text1"/>
-                                  <w:sz w:val="20"/>
-                                  <w:szCs w:val="20"/>
-                                  <w:lang w:val="es-ES"/>
-                                </w:rPr>
-                                <w:t>CHAR(</w:t>
-                              </w:r>
-                              <w:proofErr w:type="gramEnd"/>
-                              <w:r>
-                                <w:rPr>
-                                  <w:color w:val="000000" w:themeColor="text1"/>
-                                  <w:sz w:val="20"/>
-                                  <w:szCs w:val="20"/>
-                                  <w:lang w:val="es-ES"/>
-                                </w:rPr>
-                                <w:t>10))</w:t>
+                                <w:t xml:space="preserve"> (VAR CHAR(10))</w:t>
                               </w:r>
                             </w:p>
                             <w:p>
@@ -10794,27 +10105,7 @@
                                   <w:szCs w:val="20"/>
                                   <w:lang w:val="es-ES"/>
                                 </w:rPr>
-                                <w:t xml:space="preserve"> (VAR </w:t>
-                              </w:r>
-                              <w:proofErr w:type="gramStart"/>
-                              <w:r>
-                                <w:rPr>
-                                  <w:color w:val="000000" w:themeColor="text1"/>
-                                  <w:sz w:val="20"/>
-                                  <w:szCs w:val="20"/>
-                                  <w:lang w:val="es-ES"/>
-                                </w:rPr>
-                                <w:t>CHAR(</w:t>
-                              </w:r>
-                              <w:proofErr w:type="gramEnd"/>
-                              <w:r>
-                                <w:rPr>
-                                  <w:color w:val="000000" w:themeColor="text1"/>
-                                  <w:sz w:val="20"/>
-                                  <w:szCs w:val="20"/>
-                                  <w:lang w:val="es-ES"/>
-                                </w:rPr>
-                                <w:t>10))</w:t>
+                                <w:t xml:space="preserve"> (VAR CHAR(10))</w:t>
                               </w:r>
                             </w:p>
                             <w:p>
@@ -10832,7 +10123,6 @@
                                   <w:lang w:val="es-ES"/>
                                 </w:rPr>
                               </w:pPr>
-                              <w:proofErr w:type="gramStart"/>
                               <w:r>
                                 <w:rPr>
                                   <w:b/>
@@ -10860,17 +10150,7 @@
                                   <w:szCs w:val="20"/>
                                   <w:lang w:val="es-ES"/>
                                 </w:rPr>
-                                <w:t>:</w:t>
-                              </w:r>
-                              <w:proofErr w:type="gramEnd"/>
-                              <w:r>
-                                <w:rPr>
-                                  <w:color w:val="000000" w:themeColor="text1"/>
-                                  <w:sz w:val="20"/>
-                                  <w:szCs w:val="20"/>
-                                  <w:lang w:val="es-ES"/>
-                                </w:rPr>
-                                <w:t xml:space="preserve"> INT</w:t>
+                                <w:t>: INT</w:t>
                               </w:r>
                             </w:p>
                             <w:p>
@@ -10906,27 +10186,7 @@
                                   <w:szCs w:val="20"/>
                                   <w:lang w:val="es-ES"/>
                                 </w:rPr>
-                                <w:t xml:space="preserve"> (VAR </w:t>
-                              </w:r>
-                              <w:proofErr w:type="gramStart"/>
-                              <w:r>
-                                <w:rPr>
-                                  <w:color w:val="000000" w:themeColor="text1"/>
-                                  <w:sz w:val="20"/>
-                                  <w:szCs w:val="20"/>
-                                  <w:lang w:val="es-ES"/>
-                                </w:rPr>
-                                <w:t>CHAR(</w:t>
-                              </w:r>
-                              <w:proofErr w:type="gramEnd"/>
-                              <w:r>
-                                <w:rPr>
-                                  <w:color w:val="000000" w:themeColor="text1"/>
-                                  <w:sz w:val="20"/>
-                                  <w:szCs w:val="20"/>
-                                  <w:lang w:val="es-ES"/>
-                                </w:rPr>
-                                <w:t>10))</w:t>
+                                <w:t xml:space="preserve"> (VAR CHAR(10))</w:t>
                               </w:r>
                             </w:p>
                             <w:p>
@@ -10962,27 +10222,7 @@
                                   <w:szCs w:val="20"/>
                                   <w:lang w:val="es-ES"/>
                                 </w:rPr>
-                                <w:t xml:space="preserve"> (VAR </w:t>
-                              </w:r>
-                              <w:proofErr w:type="gramStart"/>
-                              <w:r>
-                                <w:rPr>
-                                  <w:color w:val="000000" w:themeColor="text1"/>
-                                  <w:sz w:val="20"/>
-                                  <w:szCs w:val="20"/>
-                                  <w:lang w:val="es-ES"/>
-                                </w:rPr>
-                                <w:t>CHAR(</w:t>
-                              </w:r>
-                              <w:proofErr w:type="gramEnd"/>
-                              <w:r>
-                                <w:rPr>
-                                  <w:color w:val="000000" w:themeColor="text1"/>
-                                  <w:sz w:val="20"/>
-                                  <w:szCs w:val="20"/>
-                                  <w:lang w:val="es-ES"/>
-                                </w:rPr>
-                                <w:t>10))</w:t>
+                                <w:t xml:space="preserve"> (VAR CHAR(10))</w:t>
                               </w:r>
                             </w:p>
                             <w:p>
@@ -11018,27 +10258,7 @@
                                   <w:szCs w:val="20"/>
                                   <w:lang w:val="es-ES"/>
                                 </w:rPr>
-                                <w:t xml:space="preserve"> (VAR </w:t>
-                              </w:r>
-                              <w:proofErr w:type="gramStart"/>
-                              <w:r>
-                                <w:rPr>
-                                  <w:color w:val="000000" w:themeColor="text1"/>
-                                  <w:sz w:val="20"/>
-                                  <w:szCs w:val="20"/>
-                                  <w:lang w:val="es-ES"/>
-                                </w:rPr>
-                                <w:t>CHAR(</w:t>
-                              </w:r>
-                              <w:proofErr w:type="gramEnd"/>
-                              <w:r>
-                                <w:rPr>
-                                  <w:color w:val="000000" w:themeColor="text1"/>
-                                  <w:sz w:val="20"/>
-                                  <w:szCs w:val="20"/>
-                                  <w:lang w:val="es-ES"/>
-                                </w:rPr>
-                                <w:t>10))</w:t>
+                                <w:t xml:space="preserve"> (VAR CHAR(10))</w:t>
                               </w:r>
                             </w:p>
                             <w:p>
@@ -11313,27 +10533,7 @@
                                   <w:szCs w:val="20"/>
                                   <w:lang w:val="es-ES"/>
                                 </w:rPr>
-                                <w:t xml:space="preserve"> (VAR </w:t>
-                              </w:r>
-                              <w:proofErr w:type="gramStart"/>
-                              <w:r>
-                                <w:rPr>
-                                  <w:color w:val="000000" w:themeColor="text1"/>
-                                  <w:sz w:val="20"/>
-                                  <w:szCs w:val="20"/>
-                                  <w:lang w:val="es-ES"/>
-                                </w:rPr>
-                                <w:t>CHAR(</w:t>
-                              </w:r>
-                              <w:proofErr w:type="gramEnd"/>
-                              <w:r>
-                                <w:rPr>
-                                  <w:color w:val="000000" w:themeColor="text1"/>
-                                  <w:sz w:val="20"/>
-                                  <w:szCs w:val="20"/>
-                                  <w:lang w:val="es-ES"/>
-                                </w:rPr>
-                                <w:t>10))</w:t>
+                                <w:t xml:space="preserve"> (VAR CHAR(10))</w:t>
                               </w:r>
                             </w:p>
                             <w:p>
@@ -11356,18 +10556,8 @@
                                   <w:sz w:val="20"/>
                                   <w:szCs w:val="20"/>
                                 </w:rPr>
-                                <w:t xml:space="preserve">Admin, Client, </w:t>
-                              </w:r>
-                              <w:proofErr w:type="spellStart"/>
-                              <w:r>
-                                <w:rPr>
-                                  <w:color w:val="000000" w:themeColor="text1"/>
-                                  <w:sz w:val="20"/>
-                                  <w:szCs w:val="20"/>
-                                </w:rPr>
-                                <w:t>Prov</w:t>
-                              </w:r>
-                              <w:proofErr w:type="spellEnd"/>
+                                <w:t>Admin, Client, Prov</w:t>
+                              </w:r>
                             </w:p>
                             <w:p>
                               <w:pPr>
@@ -11402,27 +10592,7 @@
                                   <w:szCs w:val="20"/>
                                   <w:lang w:val="es-ES"/>
                                 </w:rPr>
-                                <w:t xml:space="preserve"> (VAR </w:t>
-                              </w:r>
-                              <w:proofErr w:type="gramStart"/>
-                              <w:r>
-                                <w:rPr>
-                                  <w:color w:val="000000" w:themeColor="text1"/>
-                                  <w:sz w:val="20"/>
-                                  <w:szCs w:val="20"/>
-                                  <w:lang w:val="es-ES"/>
-                                </w:rPr>
-                                <w:t>CHAR(</w:t>
-                              </w:r>
-                              <w:proofErr w:type="gramEnd"/>
-                              <w:r>
-                                <w:rPr>
-                                  <w:color w:val="000000" w:themeColor="text1"/>
-                                  <w:sz w:val="20"/>
-                                  <w:szCs w:val="20"/>
-                                  <w:lang w:val="es-ES"/>
-                                </w:rPr>
-                                <w:t>10))</w:t>
+                                <w:t xml:space="preserve"> (VAR CHAR(10))</w:t>
                               </w:r>
                             </w:p>
                             <w:p>
@@ -11445,18 +10615,8 @@
                                   <w:sz w:val="20"/>
                                   <w:szCs w:val="20"/>
                                 </w:rPr>
-                                <w:t xml:space="preserve">Admin, Client, </w:t>
-                              </w:r>
-                              <w:proofErr w:type="spellStart"/>
-                              <w:r>
-                                <w:rPr>
-                                  <w:color w:val="000000" w:themeColor="text1"/>
-                                  <w:sz w:val="20"/>
-                                  <w:szCs w:val="20"/>
-                                </w:rPr>
-                                <w:t>Prov</w:t>
-                              </w:r>
-                              <w:proofErr w:type="spellEnd"/>
+                                <w:t>Admin, Client, Prov</w:t>
+                              </w:r>
                             </w:p>
                             <w:p>
                               <w:pPr>
@@ -11491,27 +10651,7 @@
                                   <w:szCs w:val="20"/>
                                   <w:lang w:val="es-ES"/>
                                 </w:rPr>
-                                <w:t xml:space="preserve"> (VAR </w:t>
-                              </w:r>
-                              <w:proofErr w:type="gramStart"/>
-                              <w:r>
-                                <w:rPr>
-                                  <w:color w:val="000000" w:themeColor="text1"/>
-                                  <w:sz w:val="20"/>
-                                  <w:szCs w:val="20"/>
-                                  <w:lang w:val="es-ES"/>
-                                </w:rPr>
-                                <w:t>CHAR(</w:t>
-                              </w:r>
-                              <w:proofErr w:type="gramEnd"/>
-                              <w:r>
-                                <w:rPr>
-                                  <w:color w:val="000000" w:themeColor="text1"/>
-                                  <w:sz w:val="20"/>
-                                  <w:szCs w:val="20"/>
-                                  <w:lang w:val="es-ES"/>
-                                </w:rPr>
-                                <w:t>10))</w:t>
+                                <w:t xml:space="preserve"> (VAR CHAR(10))</w:t>
                               </w:r>
                             </w:p>
                             <w:p>
@@ -11534,18 +10674,8 @@
                                   <w:sz w:val="20"/>
                                   <w:szCs w:val="20"/>
                                 </w:rPr>
-                                <w:t xml:space="preserve">Admin, Client, </w:t>
-                              </w:r>
-                              <w:proofErr w:type="spellStart"/>
-                              <w:r>
-                                <w:rPr>
-                                  <w:color w:val="000000" w:themeColor="text1"/>
-                                  <w:sz w:val="20"/>
-                                  <w:szCs w:val="20"/>
-                                </w:rPr>
-                                <w:t>Prov</w:t>
-                              </w:r>
-                              <w:proofErr w:type="spellEnd"/>
+                                <w:t>Admin, Client, Prov</w:t>
+                              </w:r>
                             </w:p>
                             <w:p>
                               <w:pPr>
@@ -11580,27 +10710,7 @@
                                   <w:szCs w:val="20"/>
                                   <w:lang w:val="es-ES"/>
                                 </w:rPr>
-                                <w:t xml:space="preserve"> (VAR </w:t>
-                              </w:r>
-                              <w:proofErr w:type="gramStart"/>
-                              <w:r>
-                                <w:rPr>
-                                  <w:color w:val="000000" w:themeColor="text1"/>
-                                  <w:sz w:val="20"/>
-                                  <w:szCs w:val="20"/>
-                                  <w:lang w:val="es-ES"/>
-                                </w:rPr>
-                                <w:t>CHAR(</w:t>
-                              </w:r>
-                              <w:proofErr w:type="gramEnd"/>
-                              <w:r>
-                                <w:rPr>
-                                  <w:color w:val="000000" w:themeColor="text1"/>
-                                  <w:sz w:val="20"/>
-                                  <w:szCs w:val="20"/>
-                                  <w:lang w:val="es-ES"/>
-                                </w:rPr>
-                                <w:t>10))</w:t>
+                                <w:t xml:space="preserve"> (VAR CHAR(10))</w:t>
                               </w:r>
                             </w:p>
                             <w:p>
@@ -11623,18 +10733,8 @@
                                   <w:sz w:val="20"/>
                                   <w:szCs w:val="20"/>
                                 </w:rPr>
-                                <w:t xml:space="preserve">Admin, Client, </w:t>
-                              </w:r>
-                              <w:proofErr w:type="spellStart"/>
-                              <w:r>
-                                <w:rPr>
-                                  <w:color w:val="000000" w:themeColor="text1"/>
-                                  <w:sz w:val="20"/>
-                                  <w:szCs w:val="20"/>
-                                </w:rPr>
-                                <w:t>Prov</w:t>
-                              </w:r>
-                              <w:proofErr w:type="spellEnd"/>
+                                <w:t>Admin, Client, Prov</w:t>
+                              </w:r>
                             </w:p>
                             <w:p>
                               <w:pPr>
@@ -11778,27 +10878,7 @@
                                   <w:szCs w:val="20"/>
                                   <w:lang w:val="es-ES"/>
                                 </w:rPr>
-                                <w:t xml:space="preserve"> (VAR </w:t>
-                              </w:r>
-                              <w:proofErr w:type="gramStart"/>
-                              <w:r>
-                                <w:rPr>
-                                  <w:color w:val="000000" w:themeColor="text1"/>
-                                  <w:sz w:val="20"/>
-                                  <w:szCs w:val="20"/>
-                                  <w:lang w:val="es-ES"/>
-                                </w:rPr>
-                                <w:t>CHAR(</w:t>
-                              </w:r>
-                              <w:proofErr w:type="gramEnd"/>
-                              <w:r>
-                                <w:rPr>
-                                  <w:color w:val="000000" w:themeColor="text1"/>
-                                  <w:sz w:val="20"/>
-                                  <w:szCs w:val="20"/>
-                                  <w:lang w:val="es-ES"/>
-                                </w:rPr>
-                                <w:t>10))</w:t>
+                                <w:t xml:space="preserve"> (VAR CHAR(10))</w:t>
                               </w:r>
                             </w:p>
                             <w:p>
@@ -11821,18 +10901,8 @@
                                   <w:sz w:val="20"/>
                                   <w:szCs w:val="20"/>
                                 </w:rPr>
-                                <w:t xml:space="preserve">Admin, Client, </w:t>
-                              </w:r>
-                              <w:proofErr w:type="spellStart"/>
-                              <w:r>
-                                <w:rPr>
-                                  <w:color w:val="000000" w:themeColor="text1"/>
-                                  <w:sz w:val="20"/>
-                                  <w:szCs w:val="20"/>
-                                </w:rPr>
-                                <w:t>Prov</w:t>
-                              </w:r>
-                              <w:proofErr w:type="spellEnd"/>
+                                <w:t>Admin, Client, Prov</w:t>
+                              </w:r>
                             </w:p>
                             <w:p>
                               <w:pPr>
@@ -11867,27 +10937,7 @@
                                   <w:szCs w:val="20"/>
                                   <w:lang w:val="es-ES"/>
                                 </w:rPr>
-                                <w:t xml:space="preserve"> (VAR </w:t>
-                              </w:r>
-                              <w:proofErr w:type="gramStart"/>
-                              <w:r>
-                                <w:rPr>
-                                  <w:color w:val="000000" w:themeColor="text1"/>
-                                  <w:sz w:val="20"/>
-                                  <w:szCs w:val="20"/>
-                                  <w:lang w:val="es-ES"/>
-                                </w:rPr>
-                                <w:t>CHAR(</w:t>
-                              </w:r>
-                              <w:proofErr w:type="gramEnd"/>
-                              <w:r>
-                                <w:rPr>
-                                  <w:color w:val="000000" w:themeColor="text1"/>
-                                  <w:sz w:val="20"/>
-                                  <w:szCs w:val="20"/>
-                                  <w:lang w:val="es-ES"/>
-                                </w:rPr>
-                                <w:t>10))</w:t>
+                                <w:t xml:space="preserve"> (VAR CHAR(10))</w:t>
                               </w:r>
                             </w:p>
                             <w:p>
@@ -11910,18 +10960,8 @@
                                   <w:sz w:val="20"/>
                                   <w:szCs w:val="20"/>
                                 </w:rPr>
-                                <w:t xml:space="preserve">Admin, Client, </w:t>
-                              </w:r>
-                              <w:proofErr w:type="spellStart"/>
-                              <w:r>
-                                <w:rPr>
-                                  <w:color w:val="000000" w:themeColor="text1"/>
-                                  <w:sz w:val="20"/>
-                                  <w:szCs w:val="20"/>
-                                </w:rPr>
-                                <w:t>Prov</w:t>
-                              </w:r>
-                              <w:proofErr w:type="spellEnd"/>
+                                <w:t>Admin, Client, Prov</w:t>
+                              </w:r>
                             </w:p>
                             <w:p>
                               <w:pPr>
@@ -11956,27 +10996,7 @@
                                   <w:szCs w:val="20"/>
                                   <w:lang w:val="es-ES"/>
                                 </w:rPr>
-                                <w:t xml:space="preserve"> (VAR </w:t>
-                              </w:r>
-                              <w:proofErr w:type="gramStart"/>
-                              <w:r>
-                                <w:rPr>
-                                  <w:color w:val="000000" w:themeColor="text1"/>
-                                  <w:sz w:val="20"/>
-                                  <w:szCs w:val="20"/>
-                                  <w:lang w:val="es-ES"/>
-                                </w:rPr>
-                                <w:t>CHAR(</w:t>
-                              </w:r>
-                              <w:proofErr w:type="gramEnd"/>
-                              <w:r>
-                                <w:rPr>
-                                  <w:color w:val="000000" w:themeColor="text1"/>
-                                  <w:sz w:val="20"/>
-                                  <w:szCs w:val="20"/>
-                                  <w:lang w:val="es-ES"/>
-                                </w:rPr>
-                                <w:t>10))</w:t>
+                                <w:t xml:space="preserve"> (VAR CHAR(10))</w:t>
                               </w:r>
                             </w:p>
                             <w:p>
@@ -11999,18 +11019,8 @@
                                   <w:sz w:val="20"/>
                                   <w:szCs w:val="20"/>
                                 </w:rPr>
-                                <w:t xml:space="preserve">Admin, Client, </w:t>
-                              </w:r>
-                              <w:proofErr w:type="spellStart"/>
-                              <w:r>
-                                <w:rPr>
-                                  <w:color w:val="000000" w:themeColor="text1"/>
-                                  <w:sz w:val="20"/>
-                                  <w:szCs w:val="20"/>
-                                </w:rPr>
-                                <w:t>Prov</w:t>
-                              </w:r>
-                              <w:proofErr w:type="spellEnd"/>
+                                <w:t>Admin, Client, Prov</w:t>
+                              </w:r>
                             </w:p>
                             <w:p>
                               <w:pPr>
@@ -12045,27 +11055,7 @@
                                   <w:szCs w:val="20"/>
                                   <w:lang w:val="es-ES"/>
                                 </w:rPr>
-                                <w:t xml:space="preserve"> (VAR </w:t>
-                              </w:r>
-                              <w:proofErr w:type="gramStart"/>
-                              <w:r>
-                                <w:rPr>
-                                  <w:color w:val="000000" w:themeColor="text1"/>
-                                  <w:sz w:val="20"/>
-                                  <w:szCs w:val="20"/>
-                                  <w:lang w:val="es-ES"/>
-                                </w:rPr>
-                                <w:t>CHAR(</w:t>
-                              </w:r>
-                              <w:proofErr w:type="gramEnd"/>
-                              <w:r>
-                                <w:rPr>
-                                  <w:color w:val="000000" w:themeColor="text1"/>
-                                  <w:sz w:val="20"/>
-                                  <w:szCs w:val="20"/>
-                                  <w:lang w:val="es-ES"/>
-                                </w:rPr>
-                                <w:t>10))</w:t>
+                                <w:t xml:space="preserve"> (VAR CHAR(10))</w:t>
                               </w:r>
                             </w:p>
                             <w:p>
@@ -12088,18 +11078,8 @@
                                   <w:sz w:val="20"/>
                                   <w:szCs w:val="20"/>
                                 </w:rPr>
-                                <w:t xml:space="preserve">Admin, Client, </w:t>
-                              </w:r>
-                              <w:proofErr w:type="spellStart"/>
-                              <w:r>
-                                <w:rPr>
-                                  <w:color w:val="000000" w:themeColor="text1"/>
-                                  <w:sz w:val="20"/>
-                                  <w:szCs w:val="20"/>
-                                </w:rPr>
-                                <w:t>Prov</w:t>
-                              </w:r>
-                              <w:proofErr w:type="spellEnd"/>
+                                <w:t>Admin, Client, Prov</w:t>
+                              </w:r>
                             </w:p>
                             <w:p>
                               <w:pPr>
@@ -12570,27 +11550,7 @@
                             <w:szCs w:val="20"/>
                             <w:lang w:val="es-ES"/>
                           </w:rPr>
-                          <w:t xml:space="preserve"> (VAR </w:t>
-                        </w:r>
-                        <w:proofErr w:type="gramStart"/>
-                        <w:r>
-                          <w:rPr>
-                            <w:color w:val="000000" w:themeColor="text1"/>
-                            <w:sz w:val="20"/>
-                            <w:szCs w:val="20"/>
-                            <w:lang w:val="es-ES"/>
-                          </w:rPr>
-                          <w:t>CHAR(</w:t>
-                        </w:r>
-                        <w:proofErr w:type="gramEnd"/>
-                        <w:r>
-                          <w:rPr>
-                            <w:color w:val="000000" w:themeColor="text1"/>
-                            <w:sz w:val="20"/>
-                            <w:szCs w:val="20"/>
-                            <w:lang w:val="es-ES"/>
-                          </w:rPr>
-                          <w:t>10))</w:t>
+                          <w:t xml:space="preserve"> (VAR CHAR(10))</w:t>
                         </w:r>
                       </w:p>
                       <w:p>
@@ -12739,27 +11699,7 @@
                             <w:szCs w:val="20"/>
                             <w:lang w:val="es-ES"/>
                           </w:rPr>
-                          <w:t xml:space="preserve"> (VAR </w:t>
-                        </w:r>
-                        <w:proofErr w:type="gramStart"/>
-                        <w:r>
-                          <w:rPr>
-                            <w:color w:val="000000" w:themeColor="text1"/>
-                            <w:sz w:val="20"/>
-                            <w:szCs w:val="20"/>
-                            <w:lang w:val="es-ES"/>
-                          </w:rPr>
-                          <w:t>CHAR(</w:t>
-                        </w:r>
-                        <w:proofErr w:type="gramEnd"/>
-                        <w:r>
-                          <w:rPr>
-                            <w:color w:val="000000" w:themeColor="text1"/>
-                            <w:sz w:val="20"/>
-                            <w:szCs w:val="20"/>
-                            <w:lang w:val="es-ES"/>
-                          </w:rPr>
-                          <w:t>10))</w:t>
+                          <w:t xml:space="preserve"> (VAR CHAR(10))</w:t>
                         </w:r>
                       </w:p>
                       <w:p>
@@ -12782,7 +11722,23 @@
                             <w:sz w:val="20"/>
                             <w:szCs w:val="20"/>
                           </w:rPr>
-                          <w:t>SIEMENS, OMRON</w:t>
+                          <w:t>A01</w:t>
+                        </w:r>
+                        <w:r>
+                          <w:rPr>
+                            <w:color w:val="000000" w:themeColor="text1"/>
+                            <w:sz w:val="20"/>
+                            <w:szCs w:val="20"/>
+                          </w:rPr>
+                          <w:t xml:space="preserve">, </w:t>
+                        </w:r>
+                        <w:r>
+                          <w:rPr>
+                            <w:color w:val="000000" w:themeColor="text1"/>
+                            <w:sz w:val="20"/>
+                            <w:szCs w:val="20"/>
+                          </w:rPr>
+                          <w:t>A02, A03, B01</w:t>
                         </w:r>
                       </w:p>
                       <w:p>
@@ -12818,27 +11774,7 @@
                             <w:szCs w:val="20"/>
                             <w:lang w:val="es-ES"/>
                           </w:rPr>
-                          <w:t xml:space="preserve"> (VAR </w:t>
-                        </w:r>
-                        <w:proofErr w:type="gramStart"/>
-                        <w:r>
-                          <w:rPr>
-                            <w:color w:val="000000" w:themeColor="text1"/>
-                            <w:sz w:val="20"/>
-                            <w:szCs w:val="20"/>
-                            <w:lang w:val="es-ES"/>
-                          </w:rPr>
-                          <w:t>CHAR(</w:t>
-                        </w:r>
-                        <w:proofErr w:type="gramEnd"/>
-                        <w:r>
-                          <w:rPr>
-                            <w:color w:val="000000" w:themeColor="text1"/>
-                            <w:sz w:val="20"/>
-                            <w:szCs w:val="20"/>
-                            <w:lang w:val="es-ES"/>
-                          </w:rPr>
-                          <w:t>10))</w:t>
+                          <w:t xml:space="preserve"> (VAR CHAR(10))</w:t>
                         </w:r>
                       </w:p>
                       <w:p>
@@ -12971,25 +11907,7 @@
                             <w:sz w:val="20"/>
                             <w:szCs w:val="20"/>
                           </w:rPr>
-                          <w:t xml:space="preserve">VAR </w:t>
-                        </w:r>
-                        <w:proofErr w:type="gramStart"/>
-                        <w:r>
-                          <w:rPr>
-                            <w:color w:val="000000" w:themeColor="text1"/>
-                            <w:sz w:val="20"/>
-                            <w:szCs w:val="20"/>
-                          </w:rPr>
-                          <w:t>CHAR(</w:t>
-                        </w:r>
-                        <w:proofErr w:type="gramEnd"/>
-                        <w:r>
-                          <w:rPr>
-                            <w:color w:val="000000" w:themeColor="text1"/>
-                            <w:sz w:val="20"/>
-                            <w:szCs w:val="20"/>
-                          </w:rPr>
-                          <w:t>10))</w:t>
+                          <w:t>VAR CHAR(10))</w:t>
                         </w:r>
                       </w:p>
                       <w:p>
@@ -13012,25 +11930,7 @@
                             <w:sz w:val="20"/>
                             <w:szCs w:val="20"/>
                           </w:rPr>
-                          <w:t xml:space="preserve">Admin, </w:t>
-                        </w:r>
-                        <w:proofErr w:type="spellStart"/>
-                        <w:r>
-                          <w:rPr>
-                            <w:color w:val="000000" w:themeColor="text1"/>
-                            <w:sz w:val="20"/>
-                            <w:szCs w:val="20"/>
-                          </w:rPr>
-                          <w:t>Cliente</w:t>
-                        </w:r>
-                        <w:proofErr w:type="spellEnd"/>
-                        <w:r>
-                          <w:rPr>
-                            <w:color w:val="000000" w:themeColor="text1"/>
-                            <w:sz w:val="20"/>
-                            <w:szCs w:val="20"/>
-                          </w:rPr>
-                          <w:t>, Prov.</w:t>
+                          <w:t>Admin, Cliente, Prov.</w:t>
                         </w:r>
                       </w:p>
                       <w:p>
@@ -13066,27 +11966,7 @@
                             <w:szCs w:val="20"/>
                             <w:lang w:val="es-ES"/>
                           </w:rPr>
-                          <w:t xml:space="preserve"> (VAR </w:t>
-                        </w:r>
-                        <w:proofErr w:type="gramStart"/>
-                        <w:r>
-                          <w:rPr>
-                            <w:color w:val="000000" w:themeColor="text1"/>
-                            <w:sz w:val="20"/>
-                            <w:szCs w:val="20"/>
-                            <w:lang w:val="es-ES"/>
-                          </w:rPr>
-                          <w:t>CHAR(</w:t>
-                        </w:r>
-                        <w:proofErr w:type="gramEnd"/>
-                        <w:r>
-                          <w:rPr>
-                            <w:color w:val="000000" w:themeColor="text1"/>
-                            <w:sz w:val="20"/>
-                            <w:szCs w:val="20"/>
-                            <w:lang w:val="es-ES"/>
-                          </w:rPr>
-                          <w:t>10))</w:t>
+                          <w:t xml:space="preserve"> (VAR CHAR(10))</w:t>
                         </w:r>
                       </w:p>
                       <w:p>
@@ -13122,27 +12002,7 @@
                             <w:szCs w:val="20"/>
                             <w:lang w:val="es-ES"/>
                           </w:rPr>
-                          <w:t xml:space="preserve"> (VAR </w:t>
-                        </w:r>
-                        <w:proofErr w:type="gramStart"/>
-                        <w:r>
-                          <w:rPr>
-                            <w:color w:val="000000" w:themeColor="text1"/>
-                            <w:sz w:val="20"/>
-                            <w:szCs w:val="20"/>
-                            <w:lang w:val="es-ES"/>
-                          </w:rPr>
-                          <w:t>CHAR(</w:t>
-                        </w:r>
-                        <w:proofErr w:type="gramEnd"/>
-                        <w:r>
-                          <w:rPr>
-                            <w:color w:val="000000" w:themeColor="text1"/>
-                            <w:sz w:val="20"/>
-                            <w:szCs w:val="20"/>
-                            <w:lang w:val="es-ES"/>
-                          </w:rPr>
-                          <w:t>10))</w:t>
+                          <w:t xml:space="preserve"> (VAR CHAR(10))</w:t>
                         </w:r>
                       </w:p>
                       <w:p>
@@ -13178,27 +12038,7 @@
                             <w:szCs w:val="20"/>
                             <w:lang w:val="es-ES"/>
                           </w:rPr>
-                          <w:t xml:space="preserve"> (VAR </w:t>
-                        </w:r>
-                        <w:proofErr w:type="gramStart"/>
-                        <w:r>
-                          <w:rPr>
-                            <w:color w:val="000000" w:themeColor="text1"/>
-                            <w:sz w:val="20"/>
-                            <w:szCs w:val="20"/>
-                            <w:lang w:val="es-ES"/>
-                          </w:rPr>
-                          <w:t>CHAR(</w:t>
-                        </w:r>
-                        <w:proofErr w:type="gramEnd"/>
-                        <w:r>
-                          <w:rPr>
-                            <w:color w:val="000000" w:themeColor="text1"/>
-                            <w:sz w:val="20"/>
-                            <w:szCs w:val="20"/>
-                            <w:lang w:val="es-ES"/>
-                          </w:rPr>
-                          <w:t>10))</w:t>
+                          <w:t xml:space="preserve"> (VAR CHAR(10))</w:t>
                         </w:r>
                       </w:p>
                       <w:p>
@@ -13234,27 +12074,7 @@
                             <w:szCs w:val="20"/>
                             <w:lang w:val="es-ES"/>
                           </w:rPr>
-                          <w:t xml:space="preserve"> (VAR </w:t>
-                        </w:r>
-                        <w:proofErr w:type="gramStart"/>
-                        <w:r>
-                          <w:rPr>
-                            <w:color w:val="000000" w:themeColor="text1"/>
-                            <w:sz w:val="20"/>
-                            <w:szCs w:val="20"/>
-                            <w:lang w:val="es-ES"/>
-                          </w:rPr>
-                          <w:t>CHAR(</w:t>
-                        </w:r>
-                        <w:proofErr w:type="gramEnd"/>
-                        <w:r>
-                          <w:rPr>
-                            <w:color w:val="000000" w:themeColor="text1"/>
-                            <w:sz w:val="20"/>
-                            <w:szCs w:val="20"/>
-                            <w:lang w:val="es-ES"/>
-                          </w:rPr>
-                          <w:t>10))</w:t>
+                          <w:t xml:space="preserve"> (VAR CHAR(10))</w:t>
                         </w:r>
                       </w:p>
                       <w:p>
@@ -13290,27 +12110,7 @@
                             <w:szCs w:val="20"/>
                             <w:lang w:val="es-ES"/>
                           </w:rPr>
-                          <w:t xml:space="preserve"> (VAR </w:t>
-                        </w:r>
-                        <w:proofErr w:type="gramStart"/>
-                        <w:r>
-                          <w:rPr>
-                            <w:color w:val="000000" w:themeColor="text1"/>
-                            <w:sz w:val="20"/>
-                            <w:szCs w:val="20"/>
-                            <w:lang w:val="es-ES"/>
-                          </w:rPr>
-                          <w:t>CHAR(</w:t>
-                        </w:r>
-                        <w:proofErr w:type="gramEnd"/>
-                        <w:r>
-                          <w:rPr>
-                            <w:color w:val="000000" w:themeColor="text1"/>
-                            <w:sz w:val="20"/>
-                            <w:szCs w:val="20"/>
-                            <w:lang w:val="es-ES"/>
-                          </w:rPr>
-                          <w:t>10))</w:t>
+                          <w:t xml:space="preserve"> (VAR CHAR(10))</w:t>
                         </w:r>
                       </w:p>
                       <w:p>
@@ -13346,27 +12146,7 @@
                             <w:szCs w:val="20"/>
                             <w:lang w:val="es-ES"/>
                           </w:rPr>
-                          <w:t xml:space="preserve"> (VAR </w:t>
-                        </w:r>
-                        <w:proofErr w:type="gramStart"/>
-                        <w:r>
-                          <w:rPr>
-                            <w:color w:val="000000" w:themeColor="text1"/>
-                            <w:sz w:val="20"/>
-                            <w:szCs w:val="20"/>
-                            <w:lang w:val="es-ES"/>
-                          </w:rPr>
-                          <w:t>CHAR(</w:t>
-                        </w:r>
-                        <w:proofErr w:type="gramEnd"/>
-                        <w:r>
-                          <w:rPr>
-                            <w:color w:val="000000" w:themeColor="text1"/>
-                            <w:sz w:val="20"/>
-                            <w:szCs w:val="20"/>
-                            <w:lang w:val="es-ES"/>
-                          </w:rPr>
-                          <w:t>10))</w:t>
+                          <w:t xml:space="preserve"> (VAR CHAR(10))</w:t>
                         </w:r>
                       </w:p>
                       <w:p>
@@ -13384,7 +12164,6 @@
                             <w:lang w:val="es-ES"/>
                           </w:rPr>
                         </w:pPr>
-                        <w:proofErr w:type="gramStart"/>
                         <w:r>
                           <w:rPr>
                             <w:b/>
@@ -13412,17 +12191,7 @@
                             <w:szCs w:val="20"/>
                             <w:lang w:val="es-ES"/>
                           </w:rPr>
-                          <w:t>:</w:t>
-                        </w:r>
-                        <w:proofErr w:type="gramEnd"/>
-                        <w:r>
-                          <w:rPr>
-                            <w:color w:val="000000" w:themeColor="text1"/>
-                            <w:sz w:val="20"/>
-                            <w:szCs w:val="20"/>
-                            <w:lang w:val="es-ES"/>
-                          </w:rPr>
-                          <w:t xml:space="preserve"> INT</w:t>
+                          <w:t>: INT</w:t>
                         </w:r>
                       </w:p>
                       <w:p>
@@ -13458,27 +12227,7 @@
                             <w:szCs w:val="20"/>
                             <w:lang w:val="es-ES"/>
                           </w:rPr>
-                          <w:t xml:space="preserve"> (VAR </w:t>
-                        </w:r>
-                        <w:proofErr w:type="gramStart"/>
-                        <w:r>
-                          <w:rPr>
-                            <w:color w:val="000000" w:themeColor="text1"/>
-                            <w:sz w:val="20"/>
-                            <w:szCs w:val="20"/>
-                            <w:lang w:val="es-ES"/>
-                          </w:rPr>
-                          <w:t>CHAR(</w:t>
-                        </w:r>
-                        <w:proofErr w:type="gramEnd"/>
-                        <w:r>
-                          <w:rPr>
-                            <w:color w:val="000000" w:themeColor="text1"/>
-                            <w:sz w:val="20"/>
-                            <w:szCs w:val="20"/>
-                            <w:lang w:val="es-ES"/>
-                          </w:rPr>
-                          <w:t>10))</w:t>
+                          <w:t xml:space="preserve"> (VAR CHAR(10))</w:t>
                         </w:r>
                       </w:p>
                       <w:p>
@@ -13514,27 +12263,7 @@
                             <w:szCs w:val="20"/>
                             <w:lang w:val="es-ES"/>
                           </w:rPr>
-                          <w:t xml:space="preserve"> (VAR </w:t>
-                        </w:r>
-                        <w:proofErr w:type="gramStart"/>
-                        <w:r>
-                          <w:rPr>
-                            <w:color w:val="000000" w:themeColor="text1"/>
-                            <w:sz w:val="20"/>
-                            <w:szCs w:val="20"/>
-                            <w:lang w:val="es-ES"/>
-                          </w:rPr>
-                          <w:t>CHAR(</w:t>
-                        </w:r>
-                        <w:proofErr w:type="gramEnd"/>
-                        <w:r>
-                          <w:rPr>
-                            <w:color w:val="000000" w:themeColor="text1"/>
-                            <w:sz w:val="20"/>
-                            <w:szCs w:val="20"/>
-                            <w:lang w:val="es-ES"/>
-                          </w:rPr>
-                          <w:t>10))</w:t>
+                          <w:t xml:space="preserve"> (VAR CHAR(10))</w:t>
                         </w:r>
                       </w:p>
                       <w:p>
@@ -13570,27 +12299,7 @@
                             <w:szCs w:val="20"/>
                             <w:lang w:val="es-ES"/>
                           </w:rPr>
-                          <w:t xml:space="preserve"> (VAR </w:t>
-                        </w:r>
-                        <w:proofErr w:type="gramStart"/>
-                        <w:r>
-                          <w:rPr>
-                            <w:color w:val="000000" w:themeColor="text1"/>
-                            <w:sz w:val="20"/>
-                            <w:szCs w:val="20"/>
-                            <w:lang w:val="es-ES"/>
-                          </w:rPr>
-                          <w:t>CHAR(</w:t>
-                        </w:r>
-                        <w:proofErr w:type="gramEnd"/>
-                        <w:r>
-                          <w:rPr>
-                            <w:color w:val="000000" w:themeColor="text1"/>
-                            <w:sz w:val="20"/>
-                            <w:szCs w:val="20"/>
-                            <w:lang w:val="es-ES"/>
-                          </w:rPr>
-                          <w:t>10))</w:t>
+                          <w:t xml:space="preserve"> (VAR CHAR(10))</w:t>
                         </w:r>
                       </w:p>
                       <w:p>
@@ -13832,27 +12541,7 @@
                             <w:szCs w:val="20"/>
                             <w:lang w:val="es-ES"/>
                           </w:rPr>
-                          <w:t xml:space="preserve"> (VAR </w:t>
-                        </w:r>
-                        <w:proofErr w:type="gramStart"/>
-                        <w:r>
-                          <w:rPr>
-                            <w:color w:val="000000" w:themeColor="text1"/>
-                            <w:sz w:val="20"/>
-                            <w:szCs w:val="20"/>
-                            <w:lang w:val="es-ES"/>
-                          </w:rPr>
-                          <w:t>CHAR(</w:t>
-                        </w:r>
-                        <w:proofErr w:type="gramEnd"/>
-                        <w:r>
-                          <w:rPr>
-                            <w:color w:val="000000" w:themeColor="text1"/>
-                            <w:sz w:val="20"/>
-                            <w:szCs w:val="20"/>
-                            <w:lang w:val="es-ES"/>
-                          </w:rPr>
-                          <w:t>10))</w:t>
+                          <w:t xml:space="preserve"> (VAR CHAR(10))</w:t>
                         </w:r>
                       </w:p>
                       <w:p>
@@ -13875,18 +12564,8 @@
                             <w:sz w:val="20"/>
                             <w:szCs w:val="20"/>
                           </w:rPr>
-                          <w:t xml:space="preserve">Admin, Client, </w:t>
-                        </w:r>
-                        <w:proofErr w:type="spellStart"/>
-                        <w:r>
-                          <w:rPr>
-                            <w:color w:val="000000" w:themeColor="text1"/>
-                            <w:sz w:val="20"/>
-                            <w:szCs w:val="20"/>
-                          </w:rPr>
-                          <w:t>Prov</w:t>
-                        </w:r>
-                        <w:proofErr w:type="spellEnd"/>
+                          <w:t>Admin, Client, Prov</w:t>
+                        </w:r>
                       </w:p>
                       <w:p>
                         <w:pPr>
@@ -13921,27 +12600,7 @@
                             <w:szCs w:val="20"/>
                             <w:lang w:val="es-ES"/>
                           </w:rPr>
-                          <w:t xml:space="preserve"> (VAR </w:t>
-                        </w:r>
-                        <w:proofErr w:type="gramStart"/>
-                        <w:r>
-                          <w:rPr>
-                            <w:color w:val="000000" w:themeColor="text1"/>
-                            <w:sz w:val="20"/>
-                            <w:szCs w:val="20"/>
-                            <w:lang w:val="es-ES"/>
-                          </w:rPr>
-                          <w:t>CHAR(</w:t>
-                        </w:r>
-                        <w:proofErr w:type="gramEnd"/>
-                        <w:r>
-                          <w:rPr>
-                            <w:color w:val="000000" w:themeColor="text1"/>
-                            <w:sz w:val="20"/>
-                            <w:szCs w:val="20"/>
-                            <w:lang w:val="es-ES"/>
-                          </w:rPr>
-                          <w:t>10))</w:t>
+                          <w:t xml:space="preserve"> (VAR CHAR(10))</w:t>
                         </w:r>
                       </w:p>
                       <w:p>
@@ -13964,18 +12623,8 @@
                             <w:sz w:val="20"/>
                             <w:szCs w:val="20"/>
                           </w:rPr>
-                          <w:t xml:space="preserve">Admin, Client, </w:t>
-                        </w:r>
-                        <w:proofErr w:type="spellStart"/>
-                        <w:r>
-                          <w:rPr>
-                            <w:color w:val="000000" w:themeColor="text1"/>
-                            <w:sz w:val="20"/>
-                            <w:szCs w:val="20"/>
-                          </w:rPr>
-                          <w:t>Prov</w:t>
-                        </w:r>
-                        <w:proofErr w:type="spellEnd"/>
+                          <w:t>Admin, Client, Prov</w:t>
+                        </w:r>
                       </w:p>
                       <w:p>
                         <w:pPr>
@@ -14010,27 +12659,7 @@
                             <w:szCs w:val="20"/>
                             <w:lang w:val="es-ES"/>
                           </w:rPr>
-                          <w:t xml:space="preserve"> (VAR </w:t>
-                        </w:r>
-                        <w:proofErr w:type="gramStart"/>
-                        <w:r>
-                          <w:rPr>
-                            <w:color w:val="000000" w:themeColor="text1"/>
-                            <w:sz w:val="20"/>
-                            <w:szCs w:val="20"/>
-                            <w:lang w:val="es-ES"/>
-                          </w:rPr>
-                          <w:t>CHAR(</w:t>
-                        </w:r>
-                        <w:proofErr w:type="gramEnd"/>
-                        <w:r>
-                          <w:rPr>
-                            <w:color w:val="000000" w:themeColor="text1"/>
-                            <w:sz w:val="20"/>
-                            <w:szCs w:val="20"/>
-                            <w:lang w:val="es-ES"/>
-                          </w:rPr>
-                          <w:t>10))</w:t>
+                          <w:t xml:space="preserve"> (VAR CHAR(10))</w:t>
                         </w:r>
                       </w:p>
                       <w:p>
@@ -14053,18 +12682,8 @@
                             <w:sz w:val="20"/>
                             <w:szCs w:val="20"/>
                           </w:rPr>
-                          <w:t xml:space="preserve">Admin, Client, </w:t>
-                        </w:r>
-                        <w:proofErr w:type="spellStart"/>
-                        <w:r>
-                          <w:rPr>
-                            <w:color w:val="000000" w:themeColor="text1"/>
-                            <w:sz w:val="20"/>
-                            <w:szCs w:val="20"/>
-                          </w:rPr>
-                          <w:t>Prov</w:t>
-                        </w:r>
-                        <w:proofErr w:type="spellEnd"/>
+                          <w:t>Admin, Client, Prov</w:t>
+                        </w:r>
                       </w:p>
                       <w:p>
                         <w:pPr>
@@ -14099,27 +12718,7 @@
                             <w:szCs w:val="20"/>
                             <w:lang w:val="es-ES"/>
                           </w:rPr>
-                          <w:t xml:space="preserve"> (VAR </w:t>
-                        </w:r>
-                        <w:proofErr w:type="gramStart"/>
-                        <w:r>
-                          <w:rPr>
-                            <w:color w:val="000000" w:themeColor="text1"/>
-                            <w:sz w:val="20"/>
-                            <w:szCs w:val="20"/>
-                            <w:lang w:val="es-ES"/>
-                          </w:rPr>
-                          <w:t>CHAR(</w:t>
-                        </w:r>
-                        <w:proofErr w:type="gramEnd"/>
-                        <w:r>
-                          <w:rPr>
-                            <w:color w:val="000000" w:themeColor="text1"/>
-                            <w:sz w:val="20"/>
-                            <w:szCs w:val="20"/>
-                            <w:lang w:val="es-ES"/>
-                          </w:rPr>
-                          <w:t>10))</w:t>
+                          <w:t xml:space="preserve"> (VAR CHAR(10))</w:t>
                         </w:r>
                       </w:p>
                       <w:p>
@@ -14142,18 +12741,8 @@
                             <w:sz w:val="20"/>
                             <w:szCs w:val="20"/>
                           </w:rPr>
-                          <w:t xml:space="preserve">Admin, Client, </w:t>
-                        </w:r>
-                        <w:proofErr w:type="spellStart"/>
-                        <w:r>
-                          <w:rPr>
-                            <w:color w:val="000000" w:themeColor="text1"/>
-                            <w:sz w:val="20"/>
-                            <w:szCs w:val="20"/>
-                          </w:rPr>
-                          <w:t>Prov</w:t>
-                        </w:r>
-                        <w:proofErr w:type="spellEnd"/>
+                          <w:t>Admin, Client, Prov</w:t>
+                        </w:r>
                       </w:p>
                       <w:p>
                         <w:pPr>
@@ -14264,27 +12853,7 @@
                             <w:szCs w:val="20"/>
                             <w:lang w:val="es-ES"/>
                           </w:rPr>
-                          <w:t xml:space="preserve"> (VAR </w:t>
-                        </w:r>
-                        <w:proofErr w:type="gramStart"/>
-                        <w:r>
-                          <w:rPr>
-                            <w:color w:val="000000" w:themeColor="text1"/>
-                            <w:sz w:val="20"/>
-                            <w:szCs w:val="20"/>
-                            <w:lang w:val="es-ES"/>
-                          </w:rPr>
-                          <w:t>CHAR(</w:t>
-                        </w:r>
-                        <w:proofErr w:type="gramEnd"/>
-                        <w:r>
-                          <w:rPr>
-                            <w:color w:val="000000" w:themeColor="text1"/>
-                            <w:sz w:val="20"/>
-                            <w:szCs w:val="20"/>
-                            <w:lang w:val="es-ES"/>
-                          </w:rPr>
-                          <w:t>10))</w:t>
+                          <w:t xml:space="preserve"> (VAR CHAR(10))</w:t>
                         </w:r>
                       </w:p>
                       <w:p>
@@ -14307,18 +12876,8 @@
                             <w:sz w:val="20"/>
                             <w:szCs w:val="20"/>
                           </w:rPr>
-                          <w:t xml:space="preserve">Admin, Client, </w:t>
-                        </w:r>
-                        <w:proofErr w:type="spellStart"/>
-                        <w:r>
-                          <w:rPr>
-                            <w:color w:val="000000" w:themeColor="text1"/>
-                            <w:sz w:val="20"/>
-                            <w:szCs w:val="20"/>
-                          </w:rPr>
-                          <w:t>Prov</w:t>
-                        </w:r>
-                        <w:proofErr w:type="spellEnd"/>
+                          <w:t>Admin, Client, Prov</w:t>
+                        </w:r>
                       </w:p>
                       <w:p>
                         <w:pPr>
@@ -14353,27 +12912,7 @@
                             <w:szCs w:val="20"/>
                             <w:lang w:val="es-ES"/>
                           </w:rPr>
-                          <w:t xml:space="preserve"> (VAR </w:t>
-                        </w:r>
-                        <w:proofErr w:type="gramStart"/>
-                        <w:r>
-                          <w:rPr>
-                            <w:color w:val="000000" w:themeColor="text1"/>
-                            <w:sz w:val="20"/>
-                            <w:szCs w:val="20"/>
-                            <w:lang w:val="es-ES"/>
-                          </w:rPr>
-                          <w:t>CHAR(</w:t>
-                        </w:r>
-                        <w:proofErr w:type="gramEnd"/>
-                        <w:r>
-                          <w:rPr>
-                            <w:color w:val="000000" w:themeColor="text1"/>
-                            <w:sz w:val="20"/>
-                            <w:szCs w:val="20"/>
-                            <w:lang w:val="es-ES"/>
-                          </w:rPr>
-                          <w:t>10))</w:t>
+                          <w:t xml:space="preserve"> (VAR CHAR(10))</w:t>
                         </w:r>
                       </w:p>
                       <w:p>
@@ -14396,18 +12935,8 @@
                             <w:sz w:val="20"/>
                             <w:szCs w:val="20"/>
                           </w:rPr>
-                          <w:t xml:space="preserve">Admin, Client, </w:t>
-                        </w:r>
-                        <w:proofErr w:type="spellStart"/>
-                        <w:r>
-                          <w:rPr>
-                            <w:color w:val="000000" w:themeColor="text1"/>
-                            <w:sz w:val="20"/>
-                            <w:szCs w:val="20"/>
-                          </w:rPr>
-                          <w:t>Prov</w:t>
-                        </w:r>
-                        <w:proofErr w:type="spellEnd"/>
+                          <w:t>Admin, Client, Prov</w:t>
+                        </w:r>
                       </w:p>
                       <w:p>
                         <w:pPr>
@@ -14442,27 +12971,7 @@
                             <w:szCs w:val="20"/>
                             <w:lang w:val="es-ES"/>
                           </w:rPr>
-                          <w:t xml:space="preserve"> (VAR </w:t>
-                        </w:r>
-                        <w:proofErr w:type="gramStart"/>
-                        <w:r>
-                          <w:rPr>
-                            <w:color w:val="000000" w:themeColor="text1"/>
-                            <w:sz w:val="20"/>
-                            <w:szCs w:val="20"/>
-                            <w:lang w:val="es-ES"/>
-                          </w:rPr>
-                          <w:t>CHAR(</w:t>
-                        </w:r>
-                        <w:proofErr w:type="gramEnd"/>
-                        <w:r>
-                          <w:rPr>
-                            <w:color w:val="000000" w:themeColor="text1"/>
-                            <w:sz w:val="20"/>
-                            <w:szCs w:val="20"/>
-                            <w:lang w:val="es-ES"/>
-                          </w:rPr>
-                          <w:t>10))</w:t>
+                          <w:t xml:space="preserve"> (VAR CHAR(10))</w:t>
                         </w:r>
                       </w:p>
                       <w:p>
@@ -14485,18 +12994,8 @@
                             <w:sz w:val="20"/>
                             <w:szCs w:val="20"/>
                           </w:rPr>
-                          <w:t xml:space="preserve">Admin, Client, </w:t>
-                        </w:r>
-                        <w:proofErr w:type="spellStart"/>
-                        <w:r>
-                          <w:rPr>
-                            <w:color w:val="000000" w:themeColor="text1"/>
-                            <w:sz w:val="20"/>
-                            <w:szCs w:val="20"/>
-                          </w:rPr>
-                          <w:t>Prov</w:t>
-                        </w:r>
-                        <w:proofErr w:type="spellEnd"/>
+                          <w:t>Admin, Client, Prov</w:t>
+                        </w:r>
                       </w:p>
                       <w:p>
                         <w:pPr>
@@ -14531,27 +13030,7 @@
                             <w:szCs w:val="20"/>
                             <w:lang w:val="es-ES"/>
                           </w:rPr>
-                          <w:t xml:space="preserve"> (VAR </w:t>
-                        </w:r>
-                        <w:proofErr w:type="gramStart"/>
-                        <w:r>
-                          <w:rPr>
-                            <w:color w:val="000000" w:themeColor="text1"/>
-                            <w:sz w:val="20"/>
-                            <w:szCs w:val="20"/>
-                            <w:lang w:val="es-ES"/>
-                          </w:rPr>
-                          <w:t>CHAR(</w:t>
-                        </w:r>
-                        <w:proofErr w:type="gramEnd"/>
-                        <w:r>
-                          <w:rPr>
-                            <w:color w:val="000000" w:themeColor="text1"/>
-                            <w:sz w:val="20"/>
-                            <w:szCs w:val="20"/>
-                            <w:lang w:val="es-ES"/>
-                          </w:rPr>
-                          <w:t>10))</w:t>
+                          <w:t xml:space="preserve"> (VAR CHAR(10))</w:t>
                         </w:r>
                       </w:p>
                       <w:p>
@@ -14574,18 +13053,8 @@
                             <w:sz w:val="20"/>
                             <w:szCs w:val="20"/>
                           </w:rPr>
-                          <w:t xml:space="preserve">Admin, Client, </w:t>
-                        </w:r>
-                        <w:proofErr w:type="spellStart"/>
-                        <w:r>
-                          <w:rPr>
-                            <w:color w:val="000000" w:themeColor="text1"/>
-                            <w:sz w:val="20"/>
-                            <w:szCs w:val="20"/>
-                          </w:rPr>
-                          <w:t>Prov</w:t>
-                        </w:r>
-                        <w:proofErr w:type="spellEnd"/>
+                          <w:t>Admin, Client, Prov</w:t>
+                        </w:r>
                       </w:p>
                       <w:p>
                         <w:pPr>
@@ -15346,25 +13815,7 @@
                                   <w:sz w:val="20"/>
                                   <w:szCs w:val="20"/>
                                 </w:rPr>
-                                <w:t xml:space="preserve">VAR </w:t>
-                              </w:r>
-                              <w:proofErr w:type="gramStart"/>
-                              <w:r>
-                                <w:rPr>
-                                  <w:color w:val="000000" w:themeColor="text1"/>
-                                  <w:sz w:val="20"/>
-                                  <w:szCs w:val="20"/>
-                                </w:rPr>
-                                <w:t>CHAR(</w:t>
-                              </w:r>
-                              <w:proofErr w:type="gramEnd"/>
-                              <w:r>
-                                <w:rPr>
-                                  <w:color w:val="000000" w:themeColor="text1"/>
-                                  <w:sz w:val="20"/>
-                                  <w:szCs w:val="20"/>
-                                </w:rPr>
-                                <w:t>10)</w:t>
+                                <w:t>VAR CHAR(10)</w:t>
                               </w:r>
                             </w:p>
                             <w:p>
@@ -15387,18 +13838,8 @@
                                   <w:sz w:val="20"/>
                                   <w:szCs w:val="20"/>
                                 </w:rPr>
-                                <w:t xml:space="preserve">Admin, </w:t>
-                              </w:r>
-                              <w:proofErr w:type="spellStart"/>
-                              <w:r>
-                                <w:rPr>
-                                  <w:color w:val="000000" w:themeColor="text1"/>
-                                  <w:sz w:val="20"/>
-                                  <w:szCs w:val="20"/>
-                                </w:rPr>
-                                <w:t>Cliente</w:t>
-                              </w:r>
-                              <w:proofErr w:type="spellEnd"/>
+                                <w:t>Admin, Cliente</w:t>
+                              </w:r>
                             </w:p>
                             <w:p>
                               <w:pPr>
@@ -15507,25 +13948,14 @@
                                 </w:rPr>
                                 <w:t xml:space="preserve">: </w:t>
                               </w:r>
-                              <w:proofErr w:type="gramStart"/>
-                              <w:r>
-                                <w:rPr>
-                                  <w:color w:val="000000" w:themeColor="text1"/>
-                                  <w:sz w:val="20"/>
-                                  <w:szCs w:val="20"/>
-                                  <w:lang w:val="es-ES"/>
-                                </w:rPr>
-                                <w:t>VARCHAR(</w:t>
-                              </w:r>
-                              <w:proofErr w:type="gramEnd"/>
-                              <w:r>
-                                <w:rPr>
-                                  <w:color w:val="000000" w:themeColor="text1"/>
-                                  <w:sz w:val="20"/>
-                                  <w:szCs w:val="20"/>
-                                  <w:lang w:val="es-ES"/>
-                                </w:rPr>
-                                <w:t>20)</w:t>
+                              <w:r>
+                                <w:rPr>
+                                  <w:color w:val="000000" w:themeColor="text1"/>
+                                  <w:sz w:val="20"/>
+                                  <w:szCs w:val="20"/>
+                                  <w:lang w:val="es-ES"/>
+                                </w:rPr>
+                                <w:t>VARCHAR(20)</w:t>
                               </w:r>
                             </w:p>
                             <w:p>
@@ -15644,25 +14074,7 @@
                                   <w:sz w:val="20"/>
                                   <w:szCs w:val="20"/>
                                 </w:rPr>
-                                <w:t xml:space="preserve">VAR </w:t>
-                              </w:r>
-                              <w:proofErr w:type="gramStart"/>
-                              <w:r>
-                                <w:rPr>
-                                  <w:color w:val="000000" w:themeColor="text1"/>
-                                  <w:sz w:val="20"/>
-                                  <w:szCs w:val="20"/>
-                                </w:rPr>
-                                <w:t>CHAR(</w:t>
-                              </w:r>
-                              <w:proofErr w:type="gramEnd"/>
-                              <w:r>
-                                <w:rPr>
-                                  <w:color w:val="000000" w:themeColor="text1"/>
-                                  <w:sz w:val="20"/>
-                                  <w:szCs w:val="20"/>
-                                </w:rPr>
-                                <w:t>10)</w:t>
+                                <w:t>VAR CHAR(10)</w:t>
                               </w:r>
                             </w:p>
                             <w:p>
@@ -15685,18 +14097,8 @@
                                   <w:sz w:val="20"/>
                                   <w:szCs w:val="20"/>
                                 </w:rPr>
-                                <w:t xml:space="preserve">Admin, </w:t>
-                              </w:r>
-                              <w:proofErr w:type="spellStart"/>
-                              <w:r>
-                                <w:rPr>
-                                  <w:color w:val="000000" w:themeColor="text1"/>
-                                  <w:sz w:val="20"/>
-                                  <w:szCs w:val="20"/>
-                                </w:rPr>
-                                <w:t>Cliente</w:t>
-                              </w:r>
-                              <w:proofErr w:type="spellEnd"/>
+                                <w:t>Admin, Cliente</w:t>
+                              </w:r>
                             </w:p>
                             <w:p>
                               <w:pPr>
@@ -15751,7 +14153,6 @@
                                   <w:lang w:val="es-ES"/>
                                 </w:rPr>
                               </w:pPr>
-                              <w:proofErr w:type="gramStart"/>
                               <w:r>
                                 <w:rPr>
                                   <w:b/>
@@ -15781,7 +14182,6 @@
                                 </w:rPr>
                                 <w:t>:INT</w:t>
                               </w:r>
-                              <w:proofErr w:type="gramEnd"/>
                             </w:p>
                             <w:p>
                               <w:pPr>
@@ -17052,11 +15452,11 @@
         </w:rPr>
       </w:pPr>
     </w:p>
+    <w:bookmarkStart w:id="11" w:name="_Toc56275646"/>
     <w:p>
       <w:pPr>
         <w:pStyle w:val="Heading3"/>
       </w:pPr>
-      <w:bookmarkStart w:id="11" w:name="_Toc56275646"/>
       <w:r>
         <w:rPr>
           <w:noProof/>
@@ -17439,25 +15839,7 @@
                                   <w:sz w:val="20"/>
                                   <w:szCs w:val="20"/>
                                 </w:rPr>
-                                <w:t xml:space="preserve">VAR </w:t>
-                              </w:r>
-                              <w:proofErr w:type="gramStart"/>
-                              <w:r>
-                                <w:rPr>
-                                  <w:color w:val="000000" w:themeColor="text1"/>
-                                  <w:sz w:val="20"/>
-                                  <w:szCs w:val="20"/>
-                                </w:rPr>
-                                <w:t>CHAR(</w:t>
-                              </w:r>
-                              <w:proofErr w:type="gramEnd"/>
-                              <w:r>
-                                <w:rPr>
-                                  <w:color w:val="000000" w:themeColor="text1"/>
-                                  <w:sz w:val="20"/>
-                                  <w:szCs w:val="20"/>
-                                </w:rPr>
-                                <w:t>10)</w:t>
+                                <w:t>VAR CHAR(10)</w:t>
                               </w:r>
                             </w:p>
                             <w:p>
@@ -17684,25 +16066,7 @@
                                   <w:sz w:val="20"/>
                                   <w:szCs w:val="20"/>
                                 </w:rPr>
-                                <w:t xml:space="preserve">VAR </w:t>
-                              </w:r>
-                              <w:proofErr w:type="gramStart"/>
-                              <w:r>
-                                <w:rPr>
-                                  <w:color w:val="000000" w:themeColor="text1"/>
-                                  <w:sz w:val="20"/>
-                                  <w:szCs w:val="20"/>
-                                </w:rPr>
-                                <w:t>CHAR(</w:t>
-                              </w:r>
-                              <w:proofErr w:type="gramEnd"/>
-                              <w:r>
-                                <w:rPr>
-                                  <w:color w:val="000000" w:themeColor="text1"/>
-                                  <w:sz w:val="20"/>
-                                  <w:szCs w:val="20"/>
-                                </w:rPr>
-                                <w:t>10)</w:t>
+                                <w:t>VAR CHAR(10)</w:t>
                               </w:r>
                             </w:p>
                             <w:p>
@@ -17747,7 +16111,6 @@
                                   <w:lang w:val="es-ES"/>
                                 </w:rPr>
                               </w:pPr>
-                              <w:proofErr w:type="gramStart"/>
                               <w:r>
                                 <w:rPr>
                                   <w:b/>
@@ -17777,7 +16140,6 @@
                                 </w:rPr>
                                 <w:t>:INT</w:t>
                               </w:r>
-                              <w:proofErr w:type="gramEnd"/>
                             </w:p>
                             <w:p>
                               <w:pPr>
@@ -19651,23 +18013,7 @@
                 <w:sz w:val="18"/>
                 <w:szCs w:val="18"/>
               </w:rPr>
-              <w:t>RELACIONAL (</w:t>
-            </w:r>
-            <w:proofErr w:type="gramStart"/>
-            <w:r>
-              <w:rPr>
-                <w:sz w:val="18"/>
-                <w:szCs w:val="18"/>
-              </w:rPr>
-              <w:t>USERS:ADMIN</w:t>
-            </w:r>
-            <w:proofErr w:type="gramEnd"/>
-            <w:r>
-              <w:rPr>
-                <w:sz w:val="18"/>
-                <w:szCs w:val="18"/>
-              </w:rPr>
-              <w:t>, CLIENT, SUPPLIER</w:t>
+              <w:t>RELACIONAL (USERS:ADMIN, CLIENT, SUPPLIER</w:t>
             </w:r>
             <w:r>
               <w:rPr>
@@ -19849,6 +18195,14 @@
                 <w:lang w:val="es-ES"/>
               </w:rPr>
             </w:pPr>
+            <w:r>
+              <w:rPr>
+                <w:sz w:val="18"/>
+                <w:szCs w:val="18"/>
+                <w:lang w:val="es-ES"/>
+              </w:rPr>
+              <w:t>PÁGINA DE PROVEEDOR CON DATOS</w:t>
+            </w:r>
           </w:p>
         </w:tc>
         <w:tc>
@@ -19864,6 +18218,7 @@
               <w:rPr>
                 <w:sz w:val="16"/>
                 <w:szCs w:val="16"/>
+                <w:lang w:val="es-ES"/>
               </w:rPr>
             </w:pPr>
           </w:p>
@@ -19926,14 +18281,6 @@
                 <w:lang w:val="es-ES"/>
               </w:rPr>
             </w:pPr>
-            <w:r>
-              <w:rPr>
-                <w:sz w:val="18"/>
-                <w:szCs w:val="18"/>
-                <w:lang w:val="es-ES"/>
-              </w:rPr>
-              <w:t>PÁGINA DE PROVEEDOR CON DATOS</w:t>
-            </w:r>
           </w:p>
         </w:tc>
         <w:tc>
@@ -19990,15 +18337,7 @@
                 <w:szCs w:val="16"/>
                 <w:lang w:val="es-ES"/>
               </w:rPr>
-              <w:t>2</w:t>
-            </w:r>
-            <w:r>
-              <w:rPr>
-                <w:sz w:val="16"/>
-                <w:szCs w:val="16"/>
-                <w:lang w:val="es-ES"/>
-              </w:rPr>
-              <w:t>.99</w:t>
+              <w:t>2.99</w:t>
             </w:r>
           </w:p>
         </w:tc>
@@ -20343,15 +18682,7 @@
                 <w:szCs w:val="16"/>
                 <w:lang w:val="es-ES"/>
               </w:rPr>
-              <w:t>3</w:t>
-            </w:r>
-            <w:r>
-              <w:rPr>
-                <w:sz w:val="16"/>
-                <w:szCs w:val="16"/>
-                <w:lang w:val="es-ES"/>
-              </w:rPr>
-              <w:t>.99</w:t>
+              <w:t>3.99</w:t>
             </w:r>
           </w:p>
         </w:tc>

</xml_diff>

<commit_message>
2.99 DocBase ok. Tablas de users, clients, admins OK
</commit_message>
<xml_diff>
--- a/docs/DocBase_Tokio_EFB.docx
+++ b/docs/DocBase_Tokio_EFB.docx
@@ -691,12 +691,21 @@
           <w:color w:val="A6A6A6" w:themeColor="background1" w:themeShade="A6"/>
         </w:rPr>
       </w:pPr>
+      <w:proofErr w:type="spellStart"/>
       <w:r>
         <w:rPr>
           <w:b/>
           <w:color w:val="000F9F"/>
         </w:rPr>
-        <w:t>Fecha:</w:t>
+        <w:t>Fecha</w:t>
+      </w:r>
+      <w:proofErr w:type="spellEnd"/>
+      <w:r>
+        <w:rPr>
+          <w:b/>
+          <w:color w:val="000F9F"/>
+        </w:rPr>
+        <w:t>:</w:t>
       </w:r>
       <w:r>
         <w:t xml:space="preserve"> </w:t>
@@ -2008,7 +2017,25 @@
           <w:sz w:val="22"/>
           <w:szCs w:val="22"/>
         </w:rPr>
-        <w:t xml:space="preserve">Para los proveedores, debemos tener almacenados todos los datos de contacto (nombre de empresa, teléfono, dirección, cif…), facturación, precios de sus productos, porcentaje de descuento, IVA, etc. </w:t>
+        <w:t xml:space="preserve">Para los proveedores, debemos tener almacenados todos los datos de contacto (nombre de empresa, teléfono, dirección, </w:t>
+      </w:r>
+      <w:proofErr w:type="spellStart"/>
+      <w:r>
+        <w:rPr>
+          <w:color w:val="565656"/>
+          <w:sz w:val="22"/>
+          <w:szCs w:val="22"/>
+        </w:rPr>
+        <w:t>cif</w:t>
+      </w:r>
+      <w:proofErr w:type="spellEnd"/>
+      <w:r>
+        <w:rPr>
+          <w:color w:val="565656"/>
+          <w:sz w:val="22"/>
+          <w:szCs w:val="22"/>
+        </w:rPr>
+        <w:t xml:space="preserve">…), facturación, precios de sus productos, porcentaje de descuento, IVA, etc. </w:t>
       </w:r>
     </w:p>
     <w:p>
@@ -5379,13 +5406,41 @@
         <w:rPr>
           <w:lang w:val="es-ES"/>
         </w:rPr>
-        <w:t xml:space="preserve">Introducimos nuestros datos con posibilidad de ser Admin, Client o Dealers, si nos equivocamos, anuncio de que se ha equivocado, a la segunda, cartelito de contacte con la empresa. </w:t>
+        <w:t xml:space="preserve">Introducimos nuestros datos con posibilidad de ser </w:t>
+      </w:r>
+      <w:proofErr w:type="spellStart"/>
+      <w:r>
+        <w:rPr>
+          <w:lang w:val="es-ES"/>
+        </w:rPr>
+        <w:t>Admin</w:t>
+      </w:r>
+      <w:proofErr w:type="spellEnd"/>
+      <w:r>
+        <w:rPr>
+          <w:lang w:val="es-ES"/>
+        </w:rPr>
+        <w:t xml:space="preserve">, Client o Dealers, si nos equivocamos, anuncio de que se ha equivocado, a la segunda, cartelito de contacte con la empresa. </w:t>
       </w:r>
       <w:r>
         <w:rPr>
           <w:lang w:val="es-ES"/>
         </w:rPr>
-        <w:t xml:space="preserve">Solo el Admin puede dar de alta a clientes y proveedores. </w:t>
+        <w:t xml:space="preserve">Solo el </w:t>
+      </w:r>
+      <w:proofErr w:type="spellStart"/>
+      <w:r>
+        <w:rPr>
+          <w:lang w:val="es-ES"/>
+        </w:rPr>
+        <w:t>Admin</w:t>
+      </w:r>
+      <w:proofErr w:type="spellEnd"/>
+      <w:r>
+        <w:rPr>
+          <w:lang w:val="es-ES"/>
+        </w:rPr>
+        <w:t xml:space="preserve"> puede dar de alta a clientes y proveedores. </w:t>
       </w:r>
     </w:p>
     <w:p>
@@ -5874,7 +5929,19 @@
                                   <w:szCs w:val="20"/>
                                   <w:lang w:val="es-ES"/>
                                 </w:rPr>
-                                <w:t>(PK,</w:t>
+                                <w:t>(</w:t>
+                              </w:r>
+                              <w:proofErr w:type="gramStart"/>
+                              <w:r>
+                                <w:rPr>
+                                  <w:b/>
+                                  <w:bCs/>
+                                  <w:color w:val="000000" w:themeColor="text1"/>
+                                  <w:sz w:val="20"/>
+                                  <w:szCs w:val="20"/>
+                                  <w:lang w:val="es-ES"/>
+                                </w:rPr>
+                                <w:t>PK,</w:t>
                               </w:r>
                               <w:r>
                                 <w:rPr>
@@ -5887,6 +5954,7 @@
                                 </w:rPr>
                                 <w:t>A</w:t>
                               </w:r>
+                              <w:proofErr w:type="gramEnd"/>
                               <w:r>
                                 <w:rPr>
                                   <w:b/>
@@ -5991,6 +6059,7 @@
                                   <w:szCs w:val="20"/>
                                 </w:rPr>
                               </w:pPr>
+                              <w:proofErr w:type="gramStart"/>
                               <w:r>
                                 <w:rPr>
                                   <w:color w:val="000000" w:themeColor="text1"/>
@@ -6005,7 +6074,16 @@
                                   <w:sz w:val="20"/>
                                   <w:szCs w:val="20"/>
                                 </w:rPr>
-                                <w:t xml:space="preserve">Admin, </w:t>
+                                <w:t>Admin</w:t>
+                              </w:r>
+                              <w:proofErr w:type="gramEnd"/>
+                              <w:r>
+                                <w:rPr>
+                                  <w:color w:val="000000" w:themeColor="text1"/>
+                                  <w:sz w:val="20"/>
+                                  <w:szCs w:val="20"/>
+                                </w:rPr>
+                                <w:t xml:space="preserve">, </w:t>
                               </w:r>
                               <w:r>
                                 <w:rPr>
@@ -6425,6 +6503,7 @@
                                 </w:rPr>
                                 <w:t>(</w:t>
                               </w:r>
+                              <w:proofErr w:type="gramStart"/>
                               <w:r>
                                 <w:rPr>
                                   <w:b/>
@@ -6445,7 +6524,19 @@
                                   <w:szCs w:val="20"/>
                                   <w:lang w:val="es-ES"/>
                                 </w:rPr>
-                                <w:t>,A)</w:t>
+                                <w:t>,A</w:t>
+                              </w:r>
+                              <w:proofErr w:type="gramEnd"/>
+                              <w:r>
+                                <w:rPr>
+                                  <w:b/>
+                                  <w:bCs/>
+                                  <w:color w:val="000000" w:themeColor="text1"/>
+                                  <w:sz w:val="20"/>
+                                  <w:szCs w:val="20"/>
+                                  <w:lang w:val="es-ES"/>
+                                </w:rPr>
+                                <w:t>)</w:t>
                               </w:r>
                               <w:r>
                                 <w:rPr>
@@ -6699,7 +6790,29 @@
                                   <w:sz w:val="20"/>
                                   <w:szCs w:val="20"/>
                                 </w:rPr>
-                                <w:t xml:space="preserve">ID: (PK,A): </w:t>
+                                <w:t>ID: (</w:t>
+                              </w:r>
+                              <w:proofErr w:type="gramStart"/>
+                              <w:r>
+                                <w:rPr>
+                                  <w:b/>
+                                  <w:bCs/>
+                                  <w:color w:val="000000" w:themeColor="text1"/>
+                                  <w:sz w:val="20"/>
+                                  <w:szCs w:val="20"/>
+                                </w:rPr>
+                                <w:t>PK,A</w:t>
+                              </w:r>
+                              <w:proofErr w:type="gramEnd"/>
+                              <w:r>
+                                <w:rPr>
+                                  <w:b/>
+                                  <w:bCs/>
+                                  <w:color w:val="000000" w:themeColor="text1"/>
+                                  <w:sz w:val="20"/>
+                                  <w:szCs w:val="20"/>
+                                </w:rPr>
+                                <w:t xml:space="preserve">): </w:t>
                               </w:r>
                               <w:r>
                                 <w:rPr>
@@ -7033,7 +7146,29 @@
                                   <w:sz w:val="20"/>
                                   <w:szCs w:val="20"/>
                                 </w:rPr>
-                                <w:t xml:space="preserve">ID: (PK,A): </w:t>
+                                <w:t>ID: (</w:t>
+                              </w:r>
+                              <w:proofErr w:type="gramStart"/>
+                              <w:r>
+                                <w:rPr>
+                                  <w:b/>
+                                  <w:bCs/>
+                                  <w:color w:val="000000" w:themeColor="text1"/>
+                                  <w:sz w:val="20"/>
+                                  <w:szCs w:val="20"/>
+                                </w:rPr>
+                                <w:t>PK,A</w:t>
+                              </w:r>
+                              <w:proofErr w:type="gramEnd"/>
+                              <w:r>
+                                <w:rPr>
+                                  <w:b/>
+                                  <w:bCs/>
+                                  <w:color w:val="000000" w:themeColor="text1"/>
+                                  <w:sz w:val="20"/>
+                                  <w:szCs w:val="20"/>
+                                </w:rPr>
+                                <w:t xml:space="preserve">): </w:t>
                               </w:r>
                               <w:r>
                                 <w:rPr>
@@ -7216,6 +7351,7 @@
                                 </w:rPr>
                                 <w:t>DIRECCIÓN</w:t>
                               </w:r>
+                              <w:proofErr w:type="gramStart"/>
                               <w:r>
                                 <w:rPr>
                                   <w:b/>
@@ -7238,6 +7374,7 @@
                                 </w:rPr>
                                 <w:t>:</w:t>
                               </w:r>
+                              <w:proofErr w:type="gramEnd"/>
                               <w:r>
                                 <w:rPr>
                                   <w:b/>
@@ -9393,7 +9530,27 @@
                                   <w:szCs w:val="20"/>
                                   <w:lang w:val="es-ES"/>
                                 </w:rPr>
-                                <w:t xml:space="preserve"> (VAR CHAR(10))</w:t>
+                                <w:t xml:space="preserve"> (VAR </w:t>
+                              </w:r>
+                              <w:proofErr w:type="gramStart"/>
+                              <w:r>
+                                <w:rPr>
+                                  <w:color w:val="000000" w:themeColor="text1"/>
+                                  <w:sz w:val="20"/>
+                                  <w:szCs w:val="20"/>
+                                  <w:lang w:val="es-ES"/>
+                                </w:rPr>
+                                <w:t>CHAR(</w:t>
+                              </w:r>
+                              <w:proofErr w:type="gramEnd"/>
+                              <w:r>
+                                <w:rPr>
+                                  <w:color w:val="000000" w:themeColor="text1"/>
+                                  <w:sz w:val="20"/>
+                                  <w:szCs w:val="20"/>
+                                  <w:lang w:val="es-ES"/>
+                                </w:rPr>
+                                <w:t>10))</w:t>
                               </w:r>
                             </w:p>
                             <w:p>
@@ -9600,7 +9757,27 @@
                                   <w:szCs w:val="20"/>
                                   <w:lang w:val="es-ES"/>
                                 </w:rPr>
-                                <w:t xml:space="preserve"> (VAR CHAR(10))</w:t>
+                                <w:t xml:space="preserve"> (VAR </w:t>
+                              </w:r>
+                              <w:proofErr w:type="gramStart"/>
+                              <w:r>
+                                <w:rPr>
+                                  <w:color w:val="000000" w:themeColor="text1"/>
+                                  <w:sz w:val="20"/>
+                                  <w:szCs w:val="20"/>
+                                  <w:lang w:val="es-ES"/>
+                                </w:rPr>
+                                <w:t>CHAR(</w:t>
+                              </w:r>
+                              <w:proofErr w:type="gramEnd"/>
+                              <w:r>
+                                <w:rPr>
+                                  <w:color w:val="000000" w:themeColor="text1"/>
+                                  <w:sz w:val="20"/>
+                                  <w:szCs w:val="20"/>
+                                  <w:lang w:val="es-ES"/>
+                                </w:rPr>
+                                <w:t>10))</w:t>
                               </w:r>
                             </w:p>
                             <w:p>
@@ -9675,7 +9852,27 @@
                                   <w:szCs w:val="20"/>
                                   <w:lang w:val="es-ES"/>
                                 </w:rPr>
-                                <w:t xml:space="preserve"> (VAR CHAR(10))</w:t>
+                                <w:t xml:space="preserve"> (VAR </w:t>
+                              </w:r>
+                              <w:proofErr w:type="gramStart"/>
+                              <w:r>
+                                <w:rPr>
+                                  <w:color w:val="000000" w:themeColor="text1"/>
+                                  <w:sz w:val="20"/>
+                                  <w:szCs w:val="20"/>
+                                  <w:lang w:val="es-ES"/>
+                                </w:rPr>
+                                <w:t>CHAR(</w:t>
+                              </w:r>
+                              <w:proofErr w:type="gramEnd"/>
+                              <w:r>
+                                <w:rPr>
+                                  <w:color w:val="000000" w:themeColor="text1"/>
+                                  <w:sz w:val="20"/>
+                                  <w:szCs w:val="20"/>
+                                  <w:lang w:val="es-ES"/>
+                                </w:rPr>
+                                <w:t>10))</w:t>
                               </w:r>
                             </w:p>
                             <w:p>
@@ -9866,7 +10063,25 @@
                                   <w:sz w:val="20"/>
                                   <w:szCs w:val="20"/>
                                 </w:rPr>
-                                <w:t>VAR CHAR(10))</w:t>
+                                <w:t xml:space="preserve">VAR </w:t>
+                              </w:r>
+                              <w:proofErr w:type="gramStart"/>
+                              <w:r>
+                                <w:rPr>
+                                  <w:color w:val="000000" w:themeColor="text1"/>
+                                  <w:sz w:val="20"/>
+                                  <w:szCs w:val="20"/>
+                                </w:rPr>
+                                <w:t>CHAR(</w:t>
+                              </w:r>
+                              <w:proofErr w:type="gramEnd"/>
+                              <w:r>
+                                <w:rPr>
+                                  <w:color w:val="000000" w:themeColor="text1"/>
+                                  <w:sz w:val="20"/>
+                                  <w:szCs w:val="20"/>
+                                </w:rPr>
+                                <w:t>10))</w:t>
                               </w:r>
                             </w:p>
                             <w:p>
@@ -9889,7 +10104,25 @@
                                   <w:sz w:val="20"/>
                                   <w:szCs w:val="20"/>
                                 </w:rPr>
-                                <w:t>Admin, Cliente, Prov.</w:t>
+                                <w:t xml:space="preserve">Admin, </w:t>
+                              </w:r>
+                              <w:proofErr w:type="spellStart"/>
+                              <w:r>
+                                <w:rPr>
+                                  <w:color w:val="000000" w:themeColor="text1"/>
+                                  <w:sz w:val="20"/>
+                                  <w:szCs w:val="20"/>
+                                </w:rPr>
+                                <w:t>Cliente</w:t>
+                              </w:r>
+                              <w:proofErr w:type="spellEnd"/>
+                              <w:r>
+                                <w:rPr>
+                                  <w:color w:val="000000" w:themeColor="text1"/>
+                                  <w:sz w:val="20"/>
+                                  <w:szCs w:val="20"/>
+                                </w:rPr>
+                                <w:t>, Prov.</w:t>
                               </w:r>
                             </w:p>
                             <w:p>
@@ -9925,7 +10158,27 @@
                                   <w:szCs w:val="20"/>
                                   <w:lang w:val="es-ES"/>
                                 </w:rPr>
-                                <w:t xml:space="preserve"> (VAR CHAR(10))</w:t>
+                                <w:t xml:space="preserve"> (VAR </w:t>
+                              </w:r>
+                              <w:proofErr w:type="gramStart"/>
+                              <w:r>
+                                <w:rPr>
+                                  <w:color w:val="000000" w:themeColor="text1"/>
+                                  <w:sz w:val="20"/>
+                                  <w:szCs w:val="20"/>
+                                  <w:lang w:val="es-ES"/>
+                                </w:rPr>
+                                <w:t>CHAR(</w:t>
+                              </w:r>
+                              <w:proofErr w:type="gramEnd"/>
+                              <w:r>
+                                <w:rPr>
+                                  <w:color w:val="000000" w:themeColor="text1"/>
+                                  <w:sz w:val="20"/>
+                                  <w:szCs w:val="20"/>
+                                  <w:lang w:val="es-ES"/>
+                                </w:rPr>
+                                <w:t>10))</w:t>
                               </w:r>
                             </w:p>
                             <w:p>
@@ -9961,7 +10214,27 @@
                                   <w:szCs w:val="20"/>
                                   <w:lang w:val="es-ES"/>
                                 </w:rPr>
-                                <w:t xml:space="preserve"> (VAR CHAR(10))</w:t>
+                                <w:t xml:space="preserve"> (VAR </w:t>
+                              </w:r>
+                              <w:proofErr w:type="gramStart"/>
+                              <w:r>
+                                <w:rPr>
+                                  <w:color w:val="000000" w:themeColor="text1"/>
+                                  <w:sz w:val="20"/>
+                                  <w:szCs w:val="20"/>
+                                  <w:lang w:val="es-ES"/>
+                                </w:rPr>
+                                <w:t>CHAR(</w:t>
+                              </w:r>
+                              <w:proofErr w:type="gramEnd"/>
+                              <w:r>
+                                <w:rPr>
+                                  <w:color w:val="000000" w:themeColor="text1"/>
+                                  <w:sz w:val="20"/>
+                                  <w:szCs w:val="20"/>
+                                  <w:lang w:val="es-ES"/>
+                                </w:rPr>
+                                <w:t>10))</w:t>
                               </w:r>
                             </w:p>
                             <w:p>
@@ -9997,7 +10270,27 @@
                                   <w:szCs w:val="20"/>
                                   <w:lang w:val="es-ES"/>
                                 </w:rPr>
-                                <w:t xml:space="preserve"> (VAR CHAR(10))</w:t>
+                                <w:t xml:space="preserve"> (VAR </w:t>
+                              </w:r>
+                              <w:proofErr w:type="gramStart"/>
+                              <w:r>
+                                <w:rPr>
+                                  <w:color w:val="000000" w:themeColor="text1"/>
+                                  <w:sz w:val="20"/>
+                                  <w:szCs w:val="20"/>
+                                  <w:lang w:val="es-ES"/>
+                                </w:rPr>
+                                <w:t>CHAR(</w:t>
+                              </w:r>
+                              <w:proofErr w:type="gramEnd"/>
+                              <w:r>
+                                <w:rPr>
+                                  <w:color w:val="000000" w:themeColor="text1"/>
+                                  <w:sz w:val="20"/>
+                                  <w:szCs w:val="20"/>
+                                  <w:lang w:val="es-ES"/>
+                                </w:rPr>
+                                <w:t>10))</w:t>
                               </w:r>
                             </w:p>
                             <w:p>
@@ -10033,7 +10326,27 @@
                                   <w:szCs w:val="20"/>
                                   <w:lang w:val="es-ES"/>
                                 </w:rPr>
-                                <w:t xml:space="preserve"> (VAR CHAR(10))</w:t>
+                                <w:t xml:space="preserve"> (VAR </w:t>
+                              </w:r>
+                              <w:proofErr w:type="gramStart"/>
+                              <w:r>
+                                <w:rPr>
+                                  <w:color w:val="000000" w:themeColor="text1"/>
+                                  <w:sz w:val="20"/>
+                                  <w:szCs w:val="20"/>
+                                  <w:lang w:val="es-ES"/>
+                                </w:rPr>
+                                <w:t>CHAR(</w:t>
+                              </w:r>
+                              <w:proofErr w:type="gramEnd"/>
+                              <w:r>
+                                <w:rPr>
+                                  <w:color w:val="000000" w:themeColor="text1"/>
+                                  <w:sz w:val="20"/>
+                                  <w:szCs w:val="20"/>
+                                  <w:lang w:val="es-ES"/>
+                                </w:rPr>
+                                <w:t>10))</w:t>
                               </w:r>
                             </w:p>
                             <w:p>
@@ -10069,7 +10382,27 @@
                                   <w:szCs w:val="20"/>
                                   <w:lang w:val="es-ES"/>
                                 </w:rPr>
-                                <w:t xml:space="preserve"> (VAR CHAR(10))</w:t>
+                                <w:t xml:space="preserve"> (VAR </w:t>
+                              </w:r>
+                              <w:proofErr w:type="gramStart"/>
+                              <w:r>
+                                <w:rPr>
+                                  <w:color w:val="000000" w:themeColor="text1"/>
+                                  <w:sz w:val="20"/>
+                                  <w:szCs w:val="20"/>
+                                  <w:lang w:val="es-ES"/>
+                                </w:rPr>
+                                <w:t>CHAR(</w:t>
+                              </w:r>
+                              <w:proofErr w:type="gramEnd"/>
+                              <w:r>
+                                <w:rPr>
+                                  <w:color w:val="000000" w:themeColor="text1"/>
+                                  <w:sz w:val="20"/>
+                                  <w:szCs w:val="20"/>
+                                  <w:lang w:val="es-ES"/>
+                                </w:rPr>
+                                <w:t>10))</w:t>
                               </w:r>
                             </w:p>
                             <w:p>
@@ -10105,7 +10438,27 @@
                                   <w:szCs w:val="20"/>
                                   <w:lang w:val="es-ES"/>
                                 </w:rPr>
-                                <w:t xml:space="preserve"> (VAR CHAR(10))</w:t>
+                                <w:t xml:space="preserve"> (VAR </w:t>
+                              </w:r>
+                              <w:proofErr w:type="gramStart"/>
+                              <w:r>
+                                <w:rPr>
+                                  <w:color w:val="000000" w:themeColor="text1"/>
+                                  <w:sz w:val="20"/>
+                                  <w:szCs w:val="20"/>
+                                  <w:lang w:val="es-ES"/>
+                                </w:rPr>
+                                <w:t>CHAR(</w:t>
+                              </w:r>
+                              <w:proofErr w:type="gramEnd"/>
+                              <w:r>
+                                <w:rPr>
+                                  <w:color w:val="000000" w:themeColor="text1"/>
+                                  <w:sz w:val="20"/>
+                                  <w:szCs w:val="20"/>
+                                  <w:lang w:val="es-ES"/>
+                                </w:rPr>
+                                <w:t>10))</w:t>
                               </w:r>
                             </w:p>
                             <w:p>
@@ -10123,6 +10476,7 @@
                                   <w:lang w:val="es-ES"/>
                                 </w:rPr>
                               </w:pPr>
+                              <w:proofErr w:type="gramStart"/>
                               <w:r>
                                 <w:rPr>
                                   <w:b/>
@@ -10150,7 +10504,17 @@
                                   <w:szCs w:val="20"/>
                                   <w:lang w:val="es-ES"/>
                                 </w:rPr>
-                                <w:t>: INT</w:t>
+                                <w:t>:</w:t>
+                              </w:r>
+                              <w:proofErr w:type="gramEnd"/>
+                              <w:r>
+                                <w:rPr>
+                                  <w:color w:val="000000" w:themeColor="text1"/>
+                                  <w:sz w:val="20"/>
+                                  <w:szCs w:val="20"/>
+                                  <w:lang w:val="es-ES"/>
+                                </w:rPr>
+                                <w:t xml:space="preserve"> INT</w:t>
                               </w:r>
                             </w:p>
                             <w:p>
@@ -10186,7 +10550,27 @@
                                   <w:szCs w:val="20"/>
                                   <w:lang w:val="es-ES"/>
                                 </w:rPr>
-                                <w:t xml:space="preserve"> (VAR CHAR(10))</w:t>
+                                <w:t xml:space="preserve"> (VAR </w:t>
+                              </w:r>
+                              <w:proofErr w:type="gramStart"/>
+                              <w:r>
+                                <w:rPr>
+                                  <w:color w:val="000000" w:themeColor="text1"/>
+                                  <w:sz w:val="20"/>
+                                  <w:szCs w:val="20"/>
+                                  <w:lang w:val="es-ES"/>
+                                </w:rPr>
+                                <w:t>CHAR(</w:t>
+                              </w:r>
+                              <w:proofErr w:type="gramEnd"/>
+                              <w:r>
+                                <w:rPr>
+                                  <w:color w:val="000000" w:themeColor="text1"/>
+                                  <w:sz w:val="20"/>
+                                  <w:szCs w:val="20"/>
+                                  <w:lang w:val="es-ES"/>
+                                </w:rPr>
+                                <w:t>10))</w:t>
                               </w:r>
                             </w:p>
                             <w:p>
@@ -10222,7 +10606,27 @@
                                   <w:szCs w:val="20"/>
                                   <w:lang w:val="es-ES"/>
                                 </w:rPr>
-                                <w:t xml:space="preserve"> (VAR CHAR(10))</w:t>
+                                <w:t xml:space="preserve"> (VAR </w:t>
+                              </w:r>
+                              <w:proofErr w:type="gramStart"/>
+                              <w:r>
+                                <w:rPr>
+                                  <w:color w:val="000000" w:themeColor="text1"/>
+                                  <w:sz w:val="20"/>
+                                  <w:szCs w:val="20"/>
+                                  <w:lang w:val="es-ES"/>
+                                </w:rPr>
+                                <w:t>CHAR(</w:t>
+                              </w:r>
+                              <w:proofErr w:type="gramEnd"/>
+                              <w:r>
+                                <w:rPr>
+                                  <w:color w:val="000000" w:themeColor="text1"/>
+                                  <w:sz w:val="20"/>
+                                  <w:szCs w:val="20"/>
+                                  <w:lang w:val="es-ES"/>
+                                </w:rPr>
+                                <w:t>10))</w:t>
                               </w:r>
                             </w:p>
                             <w:p>
@@ -10258,7 +10662,27 @@
                                   <w:szCs w:val="20"/>
                                   <w:lang w:val="es-ES"/>
                                 </w:rPr>
-                                <w:t xml:space="preserve"> (VAR CHAR(10))</w:t>
+                                <w:t xml:space="preserve"> (VAR </w:t>
+                              </w:r>
+                              <w:proofErr w:type="gramStart"/>
+                              <w:r>
+                                <w:rPr>
+                                  <w:color w:val="000000" w:themeColor="text1"/>
+                                  <w:sz w:val="20"/>
+                                  <w:szCs w:val="20"/>
+                                  <w:lang w:val="es-ES"/>
+                                </w:rPr>
+                                <w:t>CHAR(</w:t>
+                              </w:r>
+                              <w:proofErr w:type="gramEnd"/>
+                              <w:r>
+                                <w:rPr>
+                                  <w:color w:val="000000" w:themeColor="text1"/>
+                                  <w:sz w:val="20"/>
+                                  <w:szCs w:val="20"/>
+                                  <w:lang w:val="es-ES"/>
+                                </w:rPr>
+                                <w:t>10))</w:t>
                               </w:r>
                             </w:p>
                             <w:p>
@@ -10533,7 +10957,27 @@
                                   <w:szCs w:val="20"/>
                                   <w:lang w:val="es-ES"/>
                                 </w:rPr>
-                                <w:t xml:space="preserve"> (VAR CHAR(10))</w:t>
+                                <w:t xml:space="preserve"> (VAR </w:t>
+                              </w:r>
+                              <w:proofErr w:type="gramStart"/>
+                              <w:r>
+                                <w:rPr>
+                                  <w:color w:val="000000" w:themeColor="text1"/>
+                                  <w:sz w:val="20"/>
+                                  <w:szCs w:val="20"/>
+                                  <w:lang w:val="es-ES"/>
+                                </w:rPr>
+                                <w:t>CHAR(</w:t>
+                              </w:r>
+                              <w:proofErr w:type="gramEnd"/>
+                              <w:r>
+                                <w:rPr>
+                                  <w:color w:val="000000" w:themeColor="text1"/>
+                                  <w:sz w:val="20"/>
+                                  <w:szCs w:val="20"/>
+                                  <w:lang w:val="es-ES"/>
+                                </w:rPr>
+                                <w:t>10))</w:t>
                               </w:r>
                             </w:p>
                             <w:p>
@@ -10556,8 +11000,18 @@
                                   <w:sz w:val="20"/>
                                   <w:szCs w:val="20"/>
                                 </w:rPr>
-                                <w:t>Admin, Client, Prov</w:t>
-                              </w:r>
+                                <w:t xml:space="preserve">Admin, Client, </w:t>
+                              </w:r>
+                              <w:proofErr w:type="spellStart"/>
+                              <w:r>
+                                <w:rPr>
+                                  <w:color w:val="000000" w:themeColor="text1"/>
+                                  <w:sz w:val="20"/>
+                                  <w:szCs w:val="20"/>
+                                </w:rPr>
+                                <w:t>Prov</w:t>
+                              </w:r>
+                              <w:proofErr w:type="spellEnd"/>
                             </w:p>
                             <w:p>
                               <w:pPr>
@@ -10592,7 +11046,27 @@
                                   <w:szCs w:val="20"/>
                                   <w:lang w:val="es-ES"/>
                                 </w:rPr>
-                                <w:t xml:space="preserve"> (VAR CHAR(10))</w:t>
+                                <w:t xml:space="preserve"> (VAR </w:t>
+                              </w:r>
+                              <w:proofErr w:type="gramStart"/>
+                              <w:r>
+                                <w:rPr>
+                                  <w:color w:val="000000" w:themeColor="text1"/>
+                                  <w:sz w:val="20"/>
+                                  <w:szCs w:val="20"/>
+                                  <w:lang w:val="es-ES"/>
+                                </w:rPr>
+                                <w:t>CHAR(</w:t>
+                              </w:r>
+                              <w:proofErr w:type="gramEnd"/>
+                              <w:r>
+                                <w:rPr>
+                                  <w:color w:val="000000" w:themeColor="text1"/>
+                                  <w:sz w:val="20"/>
+                                  <w:szCs w:val="20"/>
+                                  <w:lang w:val="es-ES"/>
+                                </w:rPr>
+                                <w:t>10))</w:t>
                               </w:r>
                             </w:p>
                             <w:p>
@@ -10615,8 +11089,18 @@
                                   <w:sz w:val="20"/>
                                   <w:szCs w:val="20"/>
                                 </w:rPr>
-                                <w:t>Admin, Client, Prov</w:t>
-                              </w:r>
+                                <w:t xml:space="preserve">Admin, Client, </w:t>
+                              </w:r>
+                              <w:proofErr w:type="spellStart"/>
+                              <w:r>
+                                <w:rPr>
+                                  <w:color w:val="000000" w:themeColor="text1"/>
+                                  <w:sz w:val="20"/>
+                                  <w:szCs w:val="20"/>
+                                </w:rPr>
+                                <w:t>Prov</w:t>
+                              </w:r>
+                              <w:proofErr w:type="spellEnd"/>
                             </w:p>
                             <w:p>
                               <w:pPr>
@@ -10651,7 +11135,27 @@
                                   <w:szCs w:val="20"/>
                                   <w:lang w:val="es-ES"/>
                                 </w:rPr>
-                                <w:t xml:space="preserve"> (VAR CHAR(10))</w:t>
+                                <w:t xml:space="preserve"> (VAR </w:t>
+                              </w:r>
+                              <w:proofErr w:type="gramStart"/>
+                              <w:r>
+                                <w:rPr>
+                                  <w:color w:val="000000" w:themeColor="text1"/>
+                                  <w:sz w:val="20"/>
+                                  <w:szCs w:val="20"/>
+                                  <w:lang w:val="es-ES"/>
+                                </w:rPr>
+                                <w:t>CHAR(</w:t>
+                              </w:r>
+                              <w:proofErr w:type="gramEnd"/>
+                              <w:r>
+                                <w:rPr>
+                                  <w:color w:val="000000" w:themeColor="text1"/>
+                                  <w:sz w:val="20"/>
+                                  <w:szCs w:val="20"/>
+                                  <w:lang w:val="es-ES"/>
+                                </w:rPr>
+                                <w:t>10))</w:t>
                               </w:r>
                             </w:p>
                             <w:p>
@@ -10674,8 +11178,18 @@
                                   <w:sz w:val="20"/>
                                   <w:szCs w:val="20"/>
                                 </w:rPr>
-                                <w:t>Admin, Client, Prov</w:t>
-                              </w:r>
+                                <w:t xml:space="preserve">Admin, Client, </w:t>
+                              </w:r>
+                              <w:proofErr w:type="spellStart"/>
+                              <w:r>
+                                <w:rPr>
+                                  <w:color w:val="000000" w:themeColor="text1"/>
+                                  <w:sz w:val="20"/>
+                                  <w:szCs w:val="20"/>
+                                </w:rPr>
+                                <w:t>Prov</w:t>
+                              </w:r>
+                              <w:proofErr w:type="spellEnd"/>
                             </w:p>
                             <w:p>
                               <w:pPr>
@@ -10710,7 +11224,27 @@
                                   <w:szCs w:val="20"/>
                                   <w:lang w:val="es-ES"/>
                                 </w:rPr>
-                                <w:t xml:space="preserve"> (VAR CHAR(10))</w:t>
+                                <w:t xml:space="preserve"> (VAR </w:t>
+                              </w:r>
+                              <w:proofErr w:type="gramStart"/>
+                              <w:r>
+                                <w:rPr>
+                                  <w:color w:val="000000" w:themeColor="text1"/>
+                                  <w:sz w:val="20"/>
+                                  <w:szCs w:val="20"/>
+                                  <w:lang w:val="es-ES"/>
+                                </w:rPr>
+                                <w:t>CHAR(</w:t>
+                              </w:r>
+                              <w:proofErr w:type="gramEnd"/>
+                              <w:r>
+                                <w:rPr>
+                                  <w:color w:val="000000" w:themeColor="text1"/>
+                                  <w:sz w:val="20"/>
+                                  <w:szCs w:val="20"/>
+                                  <w:lang w:val="es-ES"/>
+                                </w:rPr>
+                                <w:t>10))</w:t>
                               </w:r>
                             </w:p>
                             <w:p>
@@ -10733,8 +11267,18 @@
                                   <w:sz w:val="20"/>
                                   <w:szCs w:val="20"/>
                                 </w:rPr>
-                                <w:t>Admin, Client, Prov</w:t>
-                              </w:r>
+                                <w:t xml:space="preserve">Admin, Client, </w:t>
+                              </w:r>
+                              <w:proofErr w:type="spellStart"/>
+                              <w:r>
+                                <w:rPr>
+                                  <w:color w:val="000000" w:themeColor="text1"/>
+                                  <w:sz w:val="20"/>
+                                  <w:szCs w:val="20"/>
+                                </w:rPr>
+                                <w:t>Prov</w:t>
+                              </w:r>
+                              <w:proofErr w:type="spellEnd"/>
                             </w:p>
                             <w:p>
                               <w:pPr>
@@ -10878,7 +11422,27 @@
                                   <w:szCs w:val="20"/>
                                   <w:lang w:val="es-ES"/>
                                 </w:rPr>
-                                <w:t xml:space="preserve"> (VAR CHAR(10))</w:t>
+                                <w:t xml:space="preserve"> (VAR </w:t>
+                              </w:r>
+                              <w:proofErr w:type="gramStart"/>
+                              <w:r>
+                                <w:rPr>
+                                  <w:color w:val="000000" w:themeColor="text1"/>
+                                  <w:sz w:val="20"/>
+                                  <w:szCs w:val="20"/>
+                                  <w:lang w:val="es-ES"/>
+                                </w:rPr>
+                                <w:t>CHAR(</w:t>
+                              </w:r>
+                              <w:proofErr w:type="gramEnd"/>
+                              <w:r>
+                                <w:rPr>
+                                  <w:color w:val="000000" w:themeColor="text1"/>
+                                  <w:sz w:val="20"/>
+                                  <w:szCs w:val="20"/>
+                                  <w:lang w:val="es-ES"/>
+                                </w:rPr>
+                                <w:t>10))</w:t>
                               </w:r>
                             </w:p>
                             <w:p>
@@ -10901,8 +11465,18 @@
                                   <w:sz w:val="20"/>
                                   <w:szCs w:val="20"/>
                                 </w:rPr>
-                                <w:t>Admin, Client, Prov</w:t>
-                              </w:r>
+                                <w:t xml:space="preserve">Admin, Client, </w:t>
+                              </w:r>
+                              <w:proofErr w:type="spellStart"/>
+                              <w:r>
+                                <w:rPr>
+                                  <w:color w:val="000000" w:themeColor="text1"/>
+                                  <w:sz w:val="20"/>
+                                  <w:szCs w:val="20"/>
+                                </w:rPr>
+                                <w:t>Prov</w:t>
+                              </w:r>
+                              <w:proofErr w:type="spellEnd"/>
                             </w:p>
                             <w:p>
                               <w:pPr>
@@ -10937,7 +11511,27 @@
                                   <w:szCs w:val="20"/>
                                   <w:lang w:val="es-ES"/>
                                 </w:rPr>
-                                <w:t xml:space="preserve"> (VAR CHAR(10))</w:t>
+                                <w:t xml:space="preserve"> (VAR </w:t>
+                              </w:r>
+                              <w:proofErr w:type="gramStart"/>
+                              <w:r>
+                                <w:rPr>
+                                  <w:color w:val="000000" w:themeColor="text1"/>
+                                  <w:sz w:val="20"/>
+                                  <w:szCs w:val="20"/>
+                                  <w:lang w:val="es-ES"/>
+                                </w:rPr>
+                                <w:t>CHAR(</w:t>
+                              </w:r>
+                              <w:proofErr w:type="gramEnd"/>
+                              <w:r>
+                                <w:rPr>
+                                  <w:color w:val="000000" w:themeColor="text1"/>
+                                  <w:sz w:val="20"/>
+                                  <w:szCs w:val="20"/>
+                                  <w:lang w:val="es-ES"/>
+                                </w:rPr>
+                                <w:t>10))</w:t>
                               </w:r>
                             </w:p>
                             <w:p>
@@ -10960,8 +11554,18 @@
                                   <w:sz w:val="20"/>
                                   <w:szCs w:val="20"/>
                                 </w:rPr>
-                                <w:t>Admin, Client, Prov</w:t>
-                              </w:r>
+                                <w:t xml:space="preserve">Admin, Client, </w:t>
+                              </w:r>
+                              <w:proofErr w:type="spellStart"/>
+                              <w:r>
+                                <w:rPr>
+                                  <w:color w:val="000000" w:themeColor="text1"/>
+                                  <w:sz w:val="20"/>
+                                  <w:szCs w:val="20"/>
+                                </w:rPr>
+                                <w:t>Prov</w:t>
+                              </w:r>
+                              <w:proofErr w:type="spellEnd"/>
                             </w:p>
                             <w:p>
                               <w:pPr>
@@ -10996,7 +11600,27 @@
                                   <w:szCs w:val="20"/>
                                   <w:lang w:val="es-ES"/>
                                 </w:rPr>
-                                <w:t xml:space="preserve"> (VAR CHAR(10))</w:t>
+                                <w:t xml:space="preserve"> (VAR </w:t>
+                              </w:r>
+                              <w:proofErr w:type="gramStart"/>
+                              <w:r>
+                                <w:rPr>
+                                  <w:color w:val="000000" w:themeColor="text1"/>
+                                  <w:sz w:val="20"/>
+                                  <w:szCs w:val="20"/>
+                                  <w:lang w:val="es-ES"/>
+                                </w:rPr>
+                                <w:t>CHAR(</w:t>
+                              </w:r>
+                              <w:proofErr w:type="gramEnd"/>
+                              <w:r>
+                                <w:rPr>
+                                  <w:color w:val="000000" w:themeColor="text1"/>
+                                  <w:sz w:val="20"/>
+                                  <w:szCs w:val="20"/>
+                                  <w:lang w:val="es-ES"/>
+                                </w:rPr>
+                                <w:t>10))</w:t>
                               </w:r>
                             </w:p>
                             <w:p>
@@ -11019,8 +11643,18 @@
                                   <w:sz w:val="20"/>
                                   <w:szCs w:val="20"/>
                                 </w:rPr>
-                                <w:t>Admin, Client, Prov</w:t>
-                              </w:r>
+                                <w:t xml:space="preserve">Admin, Client, </w:t>
+                              </w:r>
+                              <w:proofErr w:type="spellStart"/>
+                              <w:r>
+                                <w:rPr>
+                                  <w:color w:val="000000" w:themeColor="text1"/>
+                                  <w:sz w:val="20"/>
+                                  <w:szCs w:val="20"/>
+                                </w:rPr>
+                                <w:t>Prov</w:t>
+                              </w:r>
+                              <w:proofErr w:type="spellEnd"/>
                             </w:p>
                             <w:p>
                               <w:pPr>
@@ -11055,7 +11689,27 @@
                                   <w:szCs w:val="20"/>
                                   <w:lang w:val="es-ES"/>
                                 </w:rPr>
-                                <w:t xml:space="preserve"> (VAR CHAR(10))</w:t>
+                                <w:t xml:space="preserve"> (VAR </w:t>
+                              </w:r>
+                              <w:proofErr w:type="gramStart"/>
+                              <w:r>
+                                <w:rPr>
+                                  <w:color w:val="000000" w:themeColor="text1"/>
+                                  <w:sz w:val="20"/>
+                                  <w:szCs w:val="20"/>
+                                  <w:lang w:val="es-ES"/>
+                                </w:rPr>
+                                <w:t>CHAR(</w:t>
+                              </w:r>
+                              <w:proofErr w:type="gramEnd"/>
+                              <w:r>
+                                <w:rPr>
+                                  <w:color w:val="000000" w:themeColor="text1"/>
+                                  <w:sz w:val="20"/>
+                                  <w:szCs w:val="20"/>
+                                  <w:lang w:val="es-ES"/>
+                                </w:rPr>
+                                <w:t>10))</w:t>
                               </w:r>
                             </w:p>
                             <w:p>
@@ -11078,8 +11732,18 @@
                                   <w:sz w:val="20"/>
                                   <w:szCs w:val="20"/>
                                 </w:rPr>
-                                <w:t>Admin, Client, Prov</w:t>
-                              </w:r>
+                                <w:t xml:space="preserve">Admin, Client, </w:t>
+                              </w:r>
+                              <w:proofErr w:type="spellStart"/>
+                              <w:r>
+                                <w:rPr>
+                                  <w:color w:val="000000" w:themeColor="text1"/>
+                                  <w:sz w:val="20"/>
+                                  <w:szCs w:val="20"/>
+                                </w:rPr>
+                                <w:t>Prov</w:t>
+                              </w:r>
+                              <w:proofErr w:type="spellEnd"/>
                             </w:p>
                             <w:p>
                               <w:pPr>
@@ -13815,7 +14479,25 @@
                                   <w:sz w:val="20"/>
                                   <w:szCs w:val="20"/>
                                 </w:rPr>
-                                <w:t>VAR CHAR(10)</w:t>
+                                <w:t xml:space="preserve">VAR </w:t>
+                              </w:r>
+                              <w:proofErr w:type="gramStart"/>
+                              <w:r>
+                                <w:rPr>
+                                  <w:color w:val="000000" w:themeColor="text1"/>
+                                  <w:sz w:val="20"/>
+                                  <w:szCs w:val="20"/>
+                                </w:rPr>
+                                <w:t>CHAR(</w:t>
+                              </w:r>
+                              <w:proofErr w:type="gramEnd"/>
+                              <w:r>
+                                <w:rPr>
+                                  <w:color w:val="000000" w:themeColor="text1"/>
+                                  <w:sz w:val="20"/>
+                                  <w:szCs w:val="20"/>
+                                </w:rPr>
+                                <w:t>10)</w:t>
                               </w:r>
                             </w:p>
                             <w:p>
@@ -13838,8 +14520,18 @@
                                   <w:sz w:val="20"/>
                                   <w:szCs w:val="20"/>
                                 </w:rPr>
-                                <w:t>Admin, Cliente</w:t>
-                              </w:r>
+                                <w:t xml:space="preserve">Admin, </w:t>
+                              </w:r>
+                              <w:proofErr w:type="spellStart"/>
+                              <w:r>
+                                <w:rPr>
+                                  <w:color w:val="000000" w:themeColor="text1"/>
+                                  <w:sz w:val="20"/>
+                                  <w:szCs w:val="20"/>
+                                </w:rPr>
+                                <w:t>Cliente</w:t>
+                              </w:r>
+                              <w:proofErr w:type="spellEnd"/>
                             </w:p>
                             <w:p>
                               <w:pPr>
@@ -13948,14 +14640,25 @@
                                 </w:rPr>
                                 <w:t xml:space="preserve">: </w:t>
                               </w:r>
-                              <w:r>
-                                <w:rPr>
-                                  <w:color w:val="000000" w:themeColor="text1"/>
-                                  <w:sz w:val="20"/>
-                                  <w:szCs w:val="20"/>
-                                  <w:lang w:val="es-ES"/>
-                                </w:rPr>
-                                <w:t>VARCHAR(20)</w:t>
+                              <w:proofErr w:type="gramStart"/>
+                              <w:r>
+                                <w:rPr>
+                                  <w:color w:val="000000" w:themeColor="text1"/>
+                                  <w:sz w:val="20"/>
+                                  <w:szCs w:val="20"/>
+                                  <w:lang w:val="es-ES"/>
+                                </w:rPr>
+                                <w:t>VARCHAR(</w:t>
+                              </w:r>
+                              <w:proofErr w:type="gramEnd"/>
+                              <w:r>
+                                <w:rPr>
+                                  <w:color w:val="000000" w:themeColor="text1"/>
+                                  <w:sz w:val="20"/>
+                                  <w:szCs w:val="20"/>
+                                  <w:lang w:val="es-ES"/>
+                                </w:rPr>
+                                <w:t>20)</w:t>
                               </w:r>
                             </w:p>
                             <w:p>
@@ -14074,7 +14777,25 @@
                                   <w:sz w:val="20"/>
                                   <w:szCs w:val="20"/>
                                 </w:rPr>
-                                <w:t>VAR CHAR(10)</w:t>
+                                <w:t xml:space="preserve">VAR </w:t>
+                              </w:r>
+                              <w:proofErr w:type="gramStart"/>
+                              <w:r>
+                                <w:rPr>
+                                  <w:color w:val="000000" w:themeColor="text1"/>
+                                  <w:sz w:val="20"/>
+                                  <w:szCs w:val="20"/>
+                                </w:rPr>
+                                <w:t>CHAR(</w:t>
+                              </w:r>
+                              <w:proofErr w:type="gramEnd"/>
+                              <w:r>
+                                <w:rPr>
+                                  <w:color w:val="000000" w:themeColor="text1"/>
+                                  <w:sz w:val="20"/>
+                                  <w:szCs w:val="20"/>
+                                </w:rPr>
+                                <w:t>10)</w:t>
                               </w:r>
                             </w:p>
                             <w:p>
@@ -14097,8 +14818,18 @@
                                   <w:sz w:val="20"/>
                                   <w:szCs w:val="20"/>
                                 </w:rPr>
-                                <w:t>Admin, Cliente</w:t>
-                              </w:r>
+                                <w:t xml:space="preserve">Admin, </w:t>
+                              </w:r>
+                              <w:proofErr w:type="spellStart"/>
+                              <w:r>
+                                <w:rPr>
+                                  <w:color w:val="000000" w:themeColor="text1"/>
+                                  <w:sz w:val="20"/>
+                                  <w:szCs w:val="20"/>
+                                </w:rPr>
+                                <w:t>Cliente</w:t>
+                              </w:r>
+                              <w:proofErr w:type="spellEnd"/>
                             </w:p>
                             <w:p>
                               <w:pPr>
@@ -14153,6 +14884,7 @@
                                   <w:lang w:val="es-ES"/>
                                 </w:rPr>
                               </w:pPr>
+                              <w:proofErr w:type="gramStart"/>
                               <w:r>
                                 <w:rPr>
                                   <w:b/>
@@ -14182,6 +14914,7 @@
                                 </w:rPr>
                                 <w:t>:INT</w:t>
                               </w:r>
+                              <w:proofErr w:type="gramEnd"/>
                             </w:p>
                             <w:p>
                               <w:pPr>
@@ -15839,7 +16572,25 @@
                                   <w:sz w:val="20"/>
                                   <w:szCs w:val="20"/>
                                 </w:rPr>
-                                <w:t>VAR CHAR(10)</w:t>
+                                <w:t xml:space="preserve">VAR </w:t>
+                              </w:r>
+                              <w:proofErr w:type="gramStart"/>
+                              <w:r>
+                                <w:rPr>
+                                  <w:color w:val="000000" w:themeColor="text1"/>
+                                  <w:sz w:val="20"/>
+                                  <w:szCs w:val="20"/>
+                                </w:rPr>
+                                <w:t>CHAR(</w:t>
+                              </w:r>
+                              <w:proofErr w:type="gramEnd"/>
+                              <w:r>
+                                <w:rPr>
+                                  <w:color w:val="000000" w:themeColor="text1"/>
+                                  <w:sz w:val="20"/>
+                                  <w:szCs w:val="20"/>
+                                </w:rPr>
+                                <w:t>10)</w:t>
                               </w:r>
                             </w:p>
                             <w:p>
@@ -16066,7 +16817,25 @@
                                   <w:sz w:val="20"/>
                                   <w:szCs w:val="20"/>
                                 </w:rPr>
-                                <w:t>VAR CHAR(10)</w:t>
+                                <w:t xml:space="preserve">VAR </w:t>
+                              </w:r>
+                              <w:proofErr w:type="gramStart"/>
+                              <w:r>
+                                <w:rPr>
+                                  <w:color w:val="000000" w:themeColor="text1"/>
+                                  <w:sz w:val="20"/>
+                                  <w:szCs w:val="20"/>
+                                </w:rPr>
+                                <w:t>CHAR(</w:t>
+                              </w:r>
+                              <w:proofErr w:type="gramEnd"/>
+                              <w:r>
+                                <w:rPr>
+                                  <w:color w:val="000000" w:themeColor="text1"/>
+                                  <w:sz w:val="20"/>
+                                  <w:szCs w:val="20"/>
+                                </w:rPr>
+                                <w:t>10)</w:t>
                               </w:r>
                             </w:p>
                             <w:p>
@@ -16111,6 +16880,7 @@
                                   <w:lang w:val="es-ES"/>
                                 </w:rPr>
                               </w:pPr>
+                              <w:proofErr w:type="gramStart"/>
                               <w:r>
                                 <w:rPr>
                                   <w:b/>
@@ -16140,6 +16910,7 @@
                                 </w:rPr>
                                 <w:t>:INT</w:t>
                               </w:r>
+                              <w:proofErr w:type="gramEnd"/>
                             </w:p>
                             <w:p>
                               <w:pPr>
@@ -17345,14 +18116,14 @@
     <w:tbl>
       <w:tblPr>
         <w:tblStyle w:val="GridTable4-Accent1"/>
-        <w:tblW w:w="0" w:type="auto"/>
+        <w:tblW w:w="9351" w:type="dxa"/>
         <w:tblLook w:val="04A0" w:firstRow="1" w:lastRow="0" w:firstColumn="1" w:lastColumn="0" w:noHBand="0" w:noVBand="1"/>
       </w:tblPr>
       <w:tblGrid>
         <w:gridCol w:w="503"/>
-        <w:gridCol w:w="4677"/>
-        <w:gridCol w:w="1803"/>
-        <w:gridCol w:w="1804"/>
+        <w:gridCol w:w="6438"/>
+        <w:gridCol w:w="1212"/>
+        <w:gridCol w:w="1198"/>
       </w:tblGrid>
       <w:tr>
         <w:trPr>
@@ -17383,7 +18154,7 @@
         </w:tc>
         <w:tc>
           <w:tcPr>
-            <w:tcW w:w="4677" w:type="dxa"/>
+            <w:tcW w:w="6438" w:type="dxa"/>
           </w:tcPr>
           <w:p>
             <w:pPr>
@@ -17406,7 +18177,7 @@
         </w:tc>
         <w:tc>
           <w:tcPr>
-            <w:tcW w:w="1803" w:type="dxa"/>
+            <w:tcW w:w="1212" w:type="dxa"/>
           </w:tcPr>
           <w:p>
             <w:pPr>
@@ -17430,7 +18201,7 @@
         </w:tc>
         <w:tc>
           <w:tcPr>
-            <w:tcW w:w="1804" w:type="dxa"/>
+            <w:tcW w:w="1198" w:type="dxa"/>
           </w:tcPr>
           <w:p>
             <w:pPr>
@@ -17481,7 +18252,7 @@
         </w:tc>
         <w:tc>
           <w:tcPr>
-            <w:tcW w:w="4677" w:type="dxa"/>
+            <w:tcW w:w="6438" w:type="dxa"/>
           </w:tcPr>
           <w:p>
             <w:pPr>
@@ -17504,7 +18275,7 @@
         </w:tc>
         <w:tc>
           <w:tcPr>
-            <w:tcW w:w="1803" w:type="dxa"/>
+            <w:tcW w:w="1212" w:type="dxa"/>
             <w:shd w:val="clear" w:color="auto" w:fill="92D050"/>
             <w:vAlign w:val="center"/>
           </w:tcPr>
@@ -17530,7 +18301,7 @@
         </w:tc>
         <w:tc>
           <w:tcPr>
-            <w:tcW w:w="1804" w:type="dxa"/>
+            <w:tcW w:w="1198" w:type="dxa"/>
           </w:tcPr>
           <w:p>
             <w:pPr>
@@ -17570,7 +18341,7 @@
         </w:tc>
         <w:tc>
           <w:tcPr>
-            <w:tcW w:w="4677" w:type="dxa"/>
+            <w:tcW w:w="6438" w:type="dxa"/>
           </w:tcPr>
           <w:p>
             <w:pPr>
@@ -17593,7 +18364,7 @@
         </w:tc>
         <w:tc>
           <w:tcPr>
-            <w:tcW w:w="1803" w:type="dxa"/>
+            <w:tcW w:w="1212" w:type="dxa"/>
             <w:shd w:val="clear" w:color="auto" w:fill="92D050"/>
             <w:vAlign w:val="center"/>
           </w:tcPr>
@@ -17619,7 +18390,7 @@
         </w:tc>
         <w:tc>
           <w:tcPr>
-            <w:tcW w:w="1804" w:type="dxa"/>
+            <w:tcW w:w="1198" w:type="dxa"/>
           </w:tcPr>
           <w:p>
             <w:pPr>
@@ -17662,7 +18433,7 @@
         </w:tc>
         <w:tc>
           <w:tcPr>
-            <w:tcW w:w="4677" w:type="dxa"/>
+            <w:tcW w:w="6438" w:type="dxa"/>
           </w:tcPr>
           <w:p>
             <w:pPr>
@@ -17725,7 +18496,7 @@
         </w:tc>
         <w:tc>
           <w:tcPr>
-            <w:tcW w:w="1803" w:type="dxa"/>
+            <w:tcW w:w="1212" w:type="dxa"/>
             <w:shd w:val="clear" w:color="auto" w:fill="92D050"/>
             <w:vAlign w:val="center"/>
           </w:tcPr>
@@ -17751,7 +18522,7 @@
         </w:tc>
         <w:tc>
           <w:tcPr>
-            <w:tcW w:w="1804" w:type="dxa"/>
+            <w:tcW w:w="1198" w:type="dxa"/>
           </w:tcPr>
           <w:p>
             <w:pPr>
@@ -17799,7 +18570,7 @@
         </w:tc>
         <w:tc>
           <w:tcPr>
-            <w:tcW w:w="4677" w:type="dxa"/>
+            <w:tcW w:w="6438" w:type="dxa"/>
           </w:tcPr>
           <w:p>
             <w:pPr>
@@ -17831,7 +18602,7 @@
         </w:tc>
         <w:tc>
           <w:tcPr>
-            <w:tcW w:w="1803" w:type="dxa"/>
+            <w:tcW w:w="1212" w:type="dxa"/>
             <w:shd w:val="clear" w:color="auto" w:fill="92D050"/>
             <w:vAlign w:val="center"/>
           </w:tcPr>
@@ -17857,7 +18628,7 @@
         </w:tc>
         <w:tc>
           <w:tcPr>
-            <w:tcW w:w="1804" w:type="dxa"/>
+            <w:tcW w:w="1198" w:type="dxa"/>
           </w:tcPr>
           <w:p>
             <w:pPr>
@@ -17901,7 +18672,7 @@
         </w:tc>
         <w:tc>
           <w:tcPr>
-            <w:tcW w:w="4677" w:type="dxa"/>
+            <w:tcW w:w="6438" w:type="dxa"/>
             <w:shd w:val="clear" w:color="auto" w:fill="00B050"/>
           </w:tcPr>
           <w:p>
@@ -17923,7 +18694,7 @@
         </w:tc>
         <w:tc>
           <w:tcPr>
-            <w:tcW w:w="1803" w:type="dxa"/>
+            <w:tcW w:w="1212" w:type="dxa"/>
             <w:shd w:val="clear" w:color="auto" w:fill="00B050"/>
             <w:vAlign w:val="center"/>
           </w:tcPr>
@@ -17949,7 +18720,7 @@
         </w:tc>
         <w:tc>
           <w:tcPr>
-            <w:tcW w:w="1804" w:type="dxa"/>
+            <w:tcW w:w="1198" w:type="dxa"/>
           </w:tcPr>
           <w:p>
             <w:pPr>
@@ -17990,7 +18761,7 @@
         </w:tc>
         <w:tc>
           <w:tcPr>
-            <w:tcW w:w="4677" w:type="dxa"/>
+            <w:tcW w:w="6438" w:type="dxa"/>
             <w:shd w:val="clear" w:color="auto" w:fill="auto"/>
           </w:tcPr>
           <w:p>
@@ -18013,7 +18784,23 @@
                 <w:sz w:val="18"/>
                 <w:szCs w:val="18"/>
               </w:rPr>
-              <w:t>RELACIONAL (USERS:ADMIN, CLIENT, SUPPLIER</w:t>
+              <w:t>RELACIONAL (</w:t>
+            </w:r>
+            <w:proofErr w:type="gramStart"/>
+            <w:r>
+              <w:rPr>
+                <w:sz w:val="18"/>
+                <w:szCs w:val="18"/>
+              </w:rPr>
+              <w:t>USERS:ADMIN</w:t>
+            </w:r>
+            <w:proofErr w:type="gramEnd"/>
+            <w:r>
+              <w:rPr>
+                <w:sz w:val="18"/>
+                <w:szCs w:val="18"/>
+              </w:rPr>
+              <w:t>, CLIENT, SUPPLIER</w:t>
             </w:r>
             <w:r>
               <w:rPr>
@@ -18026,7 +18813,7 @@
         </w:tc>
         <w:tc>
           <w:tcPr>
-            <w:tcW w:w="1803" w:type="dxa"/>
+            <w:tcW w:w="1212" w:type="dxa"/>
             <w:shd w:val="clear" w:color="auto" w:fill="92D050"/>
             <w:vAlign w:val="center"/>
           </w:tcPr>
@@ -18050,7 +18837,7 @@
         </w:tc>
         <w:tc>
           <w:tcPr>
-            <w:tcW w:w="1804" w:type="dxa"/>
+            <w:tcW w:w="1198" w:type="dxa"/>
           </w:tcPr>
           <w:p>
             <w:pPr>
@@ -18093,7 +18880,7 @@
         </w:tc>
         <w:tc>
           <w:tcPr>
-            <w:tcW w:w="4677" w:type="dxa"/>
+            <w:tcW w:w="6438" w:type="dxa"/>
             <w:shd w:val="clear" w:color="auto" w:fill="auto"/>
           </w:tcPr>
           <w:p>
@@ -18117,7 +18904,7 @@
         </w:tc>
         <w:tc>
           <w:tcPr>
-            <w:tcW w:w="1803" w:type="dxa"/>
+            <w:tcW w:w="1212" w:type="dxa"/>
             <w:shd w:val="clear" w:color="auto" w:fill="92D050"/>
             <w:vAlign w:val="center"/>
           </w:tcPr>
@@ -18142,7 +18929,7 @@
         </w:tc>
         <w:tc>
           <w:tcPr>
-            <w:tcW w:w="1804" w:type="dxa"/>
+            <w:tcW w:w="1198" w:type="dxa"/>
           </w:tcPr>
           <w:p>
             <w:pPr>
@@ -18183,7 +18970,7 @@
         </w:tc>
         <w:tc>
           <w:tcPr>
-            <w:tcW w:w="4677" w:type="dxa"/>
+            <w:tcW w:w="6438" w:type="dxa"/>
             <w:shd w:val="clear" w:color="auto" w:fill="auto"/>
           </w:tcPr>
           <w:p>
@@ -18201,13 +18988,13 @@
                 <w:szCs w:val="18"/>
                 <w:lang w:val="es-ES"/>
               </w:rPr>
-              <w:t>PÁGINA DE PROVEEDOR CON DATOS</w:t>
+              <w:t>CREAR OTRA CLASE CON LA TABLA SUPPLIERS</w:t>
             </w:r>
           </w:p>
         </w:tc>
         <w:tc>
           <w:tcPr>
-            <w:tcW w:w="1803" w:type="dxa"/>
+            <w:tcW w:w="1212" w:type="dxa"/>
             <w:shd w:val="clear" w:color="auto" w:fill="92D050"/>
             <w:vAlign w:val="center"/>
           </w:tcPr>
@@ -18221,11 +19008,19 @@
                 <w:lang w:val="es-ES"/>
               </w:rPr>
             </w:pPr>
+            <w:r>
+              <w:rPr>
+                <w:sz w:val="16"/>
+                <w:szCs w:val="16"/>
+                <w:lang w:val="es-ES"/>
+              </w:rPr>
+              <w:t>OK</w:t>
+            </w:r>
           </w:p>
         </w:tc>
         <w:tc>
           <w:tcPr>
-            <w:tcW w:w="1804" w:type="dxa"/>
+            <w:tcW w:w="1198" w:type="dxa"/>
           </w:tcPr>
           <w:p>
             <w:pPr>
@@ -18263,13 +19058,13 @@
                 <w:szCs w:val="16"/>
                 <w:lang w:val="es-ES"/>
               </w:rPr>
-              <w:t>2.1</w:t>
+              <w:t>2.3</w:t>
             </w:r>
           </w:p>
         </w:tc>
         <w:tc>
           <w:tcPr>
-            <w:tcW w:w="4677" w:type="dxa"/>
+            <w:tcW w:w="6438" w:type="dxa"/>
             <w:shd w:val="clear" w:color="auto" w:fill="auto"/>
           </w:tcPr>
           <w:p>
@@ -18281,11 +19076,28 @@
                 <w:lang w:val="es-ES"/>
               </w:rPr>
             </w:pPr>
+            <w:r>
+              <w:rPr>
+                <w:sz w:val="18"/>
+                <w:szCs w:val="18"/>
+                <w:lang w:val="es-ES"/>
+              </w:rPr>
+              <w:t>PÁGINA DE PROVEEDOR CON DATOS</w:t>
+            </w:r>
+            <w:r>
+              <w:rPr>
+                <w:sz w:val="18"/>
+                <w:szCs w:val="18"/>
+                <w:lang w:val="es-ES"/>
+              </w:rPr>
+              <w:t xml:space="preserve"> DE LA TABLA SUPPLIERS</w:t>
+            </w:r>
           </w:p>
         </w:tc>
         <w:tc>
           <w:tcPr>
-            <w:tcW w:w="1803" w:type="dxa"/>
+            <w:tcW w:w="1212" w:type="dxa"/>
+            <w:shd w:val="clear" w:color="auto" w:fill="92D050"/>
             <w:vAlign w:val="center"/>
           </w:tcPr>
           <w:p>
@@ -18298,11 +19110,19 @@
                 <w:lang w:val="es-ES"/>
               </w:rPr>
             </w:pPr>
+            <w:r>
+              <w:rPr>
+                <w:sz w:val="16"/>
+                <w:szCs w:val="16"/>
+                <w:lang w:val="es-ES"/>
+              </w:rPr>
+              <w:t>OK</w:t>
+            </w:r>
           </w:p>
         </w:tc>
         <w:tc>
           <w:tcPr>
-            <w:tcW w:w="1804" w:type="dxa"/>
+            <w:tcW w:w="1198" w:type="dxa"/>
           </w:tcPr>
           <w:p>
             <w:pPr>
@@ -18321,6 +19141,100 @@
           <w:tcPr>
             <w:cnfStyle w:val="001000000000" w:firstRow="0" w:lastRow="0" w:firstColumn="1" w:lastColumn="0" w:oddVBand="0" w:evenVBand="0" w:oddHBand="0" w:evenHBand="0" w:firstRowFirstColumn="0" w:firstRowLastColumn="0" w:lastRowFirstColumn="0" w:lastRowLastColumn="0"/>
             <w:tcW w:w="503" w:type="dxa"/>
+            <w:shd w:val="clear" w:color="auto" w:fill="auto"/>
+          </w:tcPr>
+          <w:p>
+            <w:pPr>
+              <w:rPr>
+                <w:sz w:val="16"/>
+                <w:szCs w:val="16"/>
+                <w:lang w:val="es-ES"/>
+              </w:rPr>
+            </w:pPr>
+            <w:r>
+              <w:rPr>
+                <w:sz w:val="16"/>
+                <w:szCs w:val="16"/>
+                <w:lang w:val="es-ES"/>
+              </w:rPr>
+              <w:t>2.4</w:t>
+            </w:r>
+          </w:p>
+        </w:tc>
+        <w:tc>
+          <w:tcPr>
+            <w:tcW w:w="6438" w:type="dxa"/>
+            <w:shd w:val="clear" w:color="auto" w:fill="auto"/>
+          </w:tcPr>
+          <w:p>
+            <w:pPr>
+              <w:cnfStyle w:val="000000000000" w:firstRow="0" w:lastRow="0" w:firstColumn="0" w:lastColumn="0" w:oddVBand="0" w:evenVBand="0" w:oddHBand="0" w:evenHBand="0" w:firstRowFirstColumn="0" w:firstRowLastColumn="0" w:lastRowFirstColumn="0" w:lastRowLastColumn="0"/>
+              <w:rPr>
+                <w:sz w:val="18"/>
+                <w:szCs w:val="18"/>
+                <w:lang w:val="es-ES"/>
+              </w:rPr>
+            </w:pPr>
+            <w:r>
+              <w:rPr>
+                <w:sz w:val="18"/>
+                <w:szCs w:val="18"/>
+                <w:lang w:val="es-ES"/>
+              </w:rPr>
+              <w:t>IGUAL CON CLIENTS Y ADMINS</w:t>
+            </w:r>
+          </w:p>
+        </w:tc>
+        <w:tc>
+          <w:tcPr>
+            <w:tcW w:w="1212" w:type="dxa"/>
+            <w:shd w:val="clear" w:color="auto" w:fill="92D050"/>
+            <w:vAlign w:val="center"/>
+          </w:tcPr>
+          <w:p>
+            <w:pPr>
+              <w:jc w:val="center"/>
+              <w:cnfStyle w:val="000000000000" w:firstRow="0" w:lastRow="0" w:firstColumn="0" w:lastColumn="0" w:oddVBand="0" w:evenVBand="0" w:oddHBand="0" w:evenHBand="0" w:firstRowFirstColumn="0" w:firstRowLastColumn="0" w:lastRowFirstColumn="0" w:lastRowLastColumn="0"/>
+              <w:rPr>
+                <w:sz w:val="16"/>
+                <w:szCs w:val="16"/>
+                <w:lang w:val="es-ES"/>
+              </w:rPr>
+            </w:pPr>
+            <w:r>
+              <w:rPr>
+                <w:sz w:val="16"/>
+                <w:szCs w:val="16"/>
+                <w:lang w:val="es-ES"/>
+              </w:rPr>
+              <w:t>OK</w:t>
+            </w:r>
+          </w:p>
+        </w:tc>
+        <w:tc>
+          <w:tcPr>
+            <w:tcW w:w="1198" w:type="dxa"/>
+          </w:tcPr>
+          <w:p>
+            <w:pPr>
+              <w:cnfStyle w:val="000000000000" w:firstRow="0" w:lastRow="0" w:firstColumn="0" w:lastColumn="0" w:oddVBand="0" w:evenVBand="0" w:oddHBand="0" w:evenHBand="0" w:firstRowFirstColumn="0" w:firstRowLastColumn="0" w:lastRowFirstColumn="0" w:lastRowLastColumn="0"/>
+              <w:rPr>
+                <w:sz w:val="16"/>
+                <w:szCs w:val="16"/>
+                <w:lang w:val="es-ES"/>
+              </w:rPr>
+            </w:pPr>
+          </w:p>
+        </w:tc>
+      </w:tr>
+      <w:tr>
+        <w:trPr>
+          <w:cnfStyle w:val="000000100000" w:firstRow="0" w:lastRow="0" w:firstColumn="0" w:lastColumn="0" w:oddVBand="0" w:evenVBand="0" w:oddHBand="1" w:evenHBand="0" w:firstRowFirstColumn="0" w:firstRowLastColumn="0" w:lastRowFirstColumn="0" w:lastRowLastColumn="0"/>
+        </w:trPr>
+        <w:tc>
+          <w:tcPr>
+            <w:cnfStyle w:val="001000000000" w:firstRow="0" w:lastRow="0" w:firstColumn="1" w:lastColumn="0" w:oddVBand="0" w:evenVBand="0" w:oddHBand="0" w:evenHBand="0" w:firstRowFirstColumn="0" w:firstRowLastColumn="0" w:lastRowFirstColumn="0" w:lastRowLastColumn="0"/>
+            <w:tcW w:w="503" w:type="dxa"/>
             <w:shd w:val="clear" w:color="auto" w:fill="00B050"/>
           </w:tcPr>
           <w:p>
@@ -18343,12 +19257,12 @@
         </w:tc>
         <w:tc>
           <w:tcPr>
-            <w:tcW w:w="4677" w:type="dxa"/>
+            <w:tcW w:w="6438" w:type="dxa"/>
             <w:shd w:val="clear" w:color="auto" w:fill="00B050"/>
           </w:tcPr>
           <w:p>
             <w:pPr>
-              <w:cnfStyle w:val="000000000000" w:firstRow="0" w:lastRow="0" w:firstColumn="0" w:lastColumn="0" w:oddVBand="0" w:evenVBand="0" w:oddHBand="0" w:evenHBand="0" w:firstRowFirstColumn="0" w:firstRowLastColumn="0" w:lastRowFirstColumn="0" w:lastRowLastColumn="0"/>
+              <w:cnfStyle w:val="000000100000" w:firstRow="0" w:lastRow="0" w:firstColumn="0" w:lastColumn="0" w:oddVBand="0" w:evenVBand="0" w:oddHBand="1" w:evenHBand="0" w:firstRowFirstColumn="0" w:firstRowLastColumn="0" w:lastRowFirstColumn="0" w:lastRowLastColumn="0"/>
               <w:rPr>
                 <w:sz w:val="16"/>
                 <w:szCs w:val="16"/>
@@ -18367,8 +19281,112 @@
         </w:tc>
         <w:tc>
           <w:tcPr>
-            <w:tcW w:w="1803" w:type="dxa"/>
-            <w:shd w:val="clear" w:color="auto" w:fill="auto"/>
+            <w:tcW w:w="1212" w:type="dxa"/>
+            <w:shd w:val="clear" w:color="auto" w:fill="00B050"/>
+            <w:vAlign w:val="center"/>
+          </w:tcPr>
+          <w:p>
+            <w:pPr>
+              <w:jc w:val="center"/>
+              <w:cnfStyle w:val="000000100000" w:firstRow="0" w:lastRow="0" w:firstColumn="0" w:lastColumn="0" w:oddVBand="0" w:evenVBand="0" w:oddHBand="1" w:evenHBand="0" w:firstRowFirstColumn="0" w:firstRowLastColumn="0" w:lastRowFirstColumn="0" w:lastRowLastColumn="0"/>
+              <w:rPr>
+                <w:sz w:val="16"/>
+                <w:szCs w:val="16"/>
+                <w:lang w:val="es-ES"/>
+              </w:rPr>
+            </w:pPr>
+            <w:r>
+              <w:rPr>
+                <w:sz w:val="16"/>
+                <w:szCs w:val="16"/>
+                <w:lang w:val="es-ES"/>
+              </w:rPr>
+              <w:t>OK</w:t>
+            </w:r>
+          </w:p>
+        </w:tc>
+        <w:tc>
+          <w:tcPr>
+            <w:tcW w:w="1198" w:type="dxa"/>
+          </w:tcPr>
+          <w:p>
+            <w:pPr>
+              <w:cnfStyle w:val="000000100000" w:firstRow="0" w:lastRow="0" w:firstColumn="0" w:lastColumn="0" w:oddVBand="0" w:evenVBand="0" w:oddHBand="1" w:evenHBand="0" w:firstRowFirstColumn="0" w:firstRowLastColumn="0" w:lastRowFirstColumn="0" w:lastRowLastColumn="0"/>
+              <w:rPr>
+                <w:sz w:val="16"/>
+                <w:szCs w:val="16"/>
+                <w:lang w:val="es-ES"/>
+              </w:rPr>
+            </w:pPr>
+          </w:p>
+        </w:tc>
+      </w:tr>
+      <w:tr>
+        <w:tc>
+          <w:tcPr>
+            <w:cnfStyle w:val="001000000000" w:firstRow="0" w:lastRow="0" w:firstColumn="1" w:lastColumn="0" w:oddVBand="0" w:evenVBand="0" w:oddHBand="0" w:evenHBand="0" w:firstRowFirstColumn="0" w:firstRowLastColumn="0" w:lastRowFirstColumn="0" w:lastRowLastColumn="0"/>
+            <w:tcW w:w="503" w:type="dxa"/>
+          </w:tcPr>
+          <w:p>
+            <w:pPr>
+              <w:rPr>
+                <w:sz w:val="16"/>
+                <w:szCs w:val="16"/>
+                <w:lang w:val="es-ES"/>
+              </w:rPr>
+            </w:pPr>
+            <w:r>
+              <w:rPr>
+                <w:sz w:val="16"/>
+                <w:szCs w:val="16"/>
+                <w:lang w:val="es-ES"/>
+              </w:rPr>
+              <w:t>3.0</w:t>
+            </w:r>
+          </w:p>
+        </w:tc>
+        <w:tc>
+          <w:tcPr>
+            <w:tcW w:w="6438" w:type="dxa"/>
+          </w:tcPr>
+          <w:p>
+            <w:pPr>
+              <w:cnfStyle w:val="000000000000" w:firstRow="0" w:lastRow="0" w:firstColumn="0" w:lastColumn="0" w:oddVBand="0" w:evenVBand="0" w:oddHBand="0" w:evenHBand="0" w:firstRowFirstColumn="0" w:firstRowLastColumn="0" w:lastRowFirstColumn="0" w:lastRowLastColumn="0"/>
+              <w:rPr>
+                <w:sz w:val="16"/>
+                <w:szCs w:val="16"/>
+                <w:lang w:val="es-ES"/>
+              </w:rPr>
+            </w:pPr>
+            <w:r>
+              <w:rPr>
+                <w:sz w:val="16"/>
+                <w:szCs w:val="16"/>
+                <w:lang w:val="es-ES"/>
+              </w:rPr>
+              <w:t xml:space="preserve">CREACIÓN </w:t>
+            </w:r>
+            <w:r>
+              <w:rPr>
+                <w:sz w:val="16"/>
+                <w:szCs w:val="16"/>
+                <w:lang w:val="es-ES"/>
+              </w:rPr>
+              <w:t>TABLA INVENTARIO</w:t>
+            </w:r>
+            <w:r>
+              <w:rPr>
+                <w:sz w:val="16"/>
+                <w:szCs w:val="16"/>
+                <w:lang w:val="es-ES"/>
+              </w:rPr>
+              <w:t>, PEDIDOS CLIENTE Y PROVEEDORES</w:t>
+            </w:r>
+          </w:p>
+        </w:tc>
+        <w:tc>
+          <w:tcPr>
+            <w:tcW w:w="1212" w:type="dxa"/>
             <w:vAlign w:val="center"/>
           </w:tcPr>
           <w:p>
@@ -18385,7 +19403,7 @@
         </w:tc>
         <w:tc>
           <w:tcPr>
-            <w:tcW w:w="1804" w:type="dxa"/>
+            <w:tcW w:w="1198" w:type="dxa"/>
           </w:tcPr>
           <w:p>
             <w:pPr>
@@ -18422,13 +19440,13 @@
                 <w:szCs w:val="16"/>
                 <w:lang w:val="es-ES"/>
               </w:rPr>
-              <w:t>3.0</w:t>
+              <w:t>3.1</w:t>
             </w:r>
           </w:p>
         </w:tc>
         <w:tc>
           <w:tcPr>
-            <w:tcW w:w="4677" w:type="dxa"/>
+            <w:tcW w:w="6438" w:type="dxa"/>
           </w:tcPr>
           <w:p>
             <w:pPr>
@@ -18445,29 +19463,13 @@
                 <w:szCs w:val="16"/>
                 <w:lang w:val="es-ES"/>
               </w:rPr>
-              <w:t xml:space="preserve">CREACIÓN </w:t>
-            </w:r>
-            <w:r>
-              <w:rPr>
-                <w:sz w:val="16"/>
-                <w:szCs w:val="16"/>
-                <w:lang w:val="es-ES"/>
-              </w:rPr>
-              <w:t>TABLA INVENTARIO CON</w:t>
-            </w:r>
-            <w:r>
-              <w:rPr>
-                <w:sz w:val="16"/>
-                <w:szCs w:val="16"/>
-                <w:lang w:val="es-ES"/>
-              </w:rPr>
-              <w:t xml:space="preserve"> SQLite3</w:t>
+              <w:t>CREACIÓN TABLA PEDIDOS A PROVEEDOR CON SQLite3</w:t>
             </w:r>
           </w:p>
         </w:tc>
         <w:tc>
           <w:tcPr>
-            <w:tcW w:w="1803" w:type="dxa"/>
+            <w:tcW w:w="1212" w:type="dxa"/>
             <w:vAlign w:val="center"/>
           </w:tcPr>
           <w:p>
@@ -18484,7 +19486,7 @@
         </w:tc>
         <w:tc>
           <w:tcPr>
-            <w:tcW w:w="1804" w:type="dxa"/>
+            <w:tcW w:w="1198" w:type="dxa"/>
           </w:tcPr>
           <w:p>
             <w:pPr>
@@ -18518,13 +19520,13 @@
                 <w:szCs w:val="16"/>
                 <w:lang w:val="es-ES"/>
               </w:rPr>
-              <w:t>3.1</w:t>
+              <w:t>3.2</w:t>
             </w:r>
           </w:p>
         </w:tc>
         <w:tc>
           <w:tcPr>
-            <w:tcW w:w="4677" w:type="dxa"/>
+            <w:tcW w:w="6438" w:type="dxa"/>
           </w:tcPr>
           <w:p>
             <w:pPr>
@@ -18541,13 +19543,13 @@
                 <w:szCs w:val="16"/>
                 <w:lang w:val="es-ES"/>
               </w:rPr>
-              <w:t>CREACIÓN TABLA PEDIDOS A PROVEEDOR CON SQLite3</w:t>
+              <w:t>VISUALIZAR ÚLTIMOS 5-10 PEDIDOS EN LA PÁGINA ADMIN</w:t>
             </w:r>
           </w:p>
         </w:tc>
         <w:tc>
           <w:tcPr>
-            <w:tcW w:w="1803" w:type="dxa"/>
+            <w:tcW w:w="1212" w:type="dxa"/>
             <w:vAlign w:val="center"/>
           </w:tcPr>
           <w:p>
@@ -18564,7 +19566,327 @@
         </w:tc>
         <w:tc>
           <w:tcPr>
-            <w:tcW w:w="1804" w:type="dxa"/>
+            <w:tcW w:w="1198" w:type="dxa"/>
+          </w:tcPr>
+          <w:p>
+            <w:pPr>
+              <w:cnfStyle w:val="000000000000" w:firstRow="0" w:lastRow="0" w:firstColumn="0" w:lastColumn="0" w:oddVBand="0" w:evenVBand="0" w:oddHBand="0" w:evenHBand="0" w:firstRowFirstColumn="0" w:firstRowLastColumn="0" w:lastRowFirstColumn="0" w:lastRowLastColumn="0"/>
+              <w:rPr>
+                <w:sz w:val="16"/>
+                <w:szCs w:val="16"/>
+                <w:lang w:val="es-ES"/>
+              </w:rPr>
+            </w:pPr>
+          </w:p>
+        </w:tc>
+      </w:tr>
+      <w:tr>
+        <w:trPr>
+          <w:cnfStyle w:val="000000100000" w:firstRow="0" w:lastRow="0" w:firstColumn="0" w:lastColumn="0" w:oddVBand="0" w:evenVBand="0" w:oddHBand="1" w:evenHBand="0" w:firstRowFirstColumn="0" w:firstRowLastColumn="0" w:lastRowFirstColumn="0" w:lastRowLastColumn="0"/>
+        </w:trPr>
+        <w:tc>
+          <w:tcPr>
+            <w:cnfStyle w:val="001000000000" w:firstRow="0" w:lastRow="0" w:firstColumn="1" w:lastColumn="0" w:oddVBand="0" w:evenVBand="0" w:oddHBand="0" w:evenHBand="0" w:firstRowFirstColumn="0" w:firstRowLastColumn="0" w:lastRowFirstColumn="0" w:lastRowLastColumn="0"/>
+            <w:tcW w:w="503" w:type="dxa"/>
+            <w:shd w:val="clear" w:color="auto" w:fill="00B050"/>
+          </w:tcPr>
+          <w:p>
+            <w:pPr>
+              <w:rPr>
+                <w:sz w:val="16"/>
+                <w:szCs w:val="16"/>
+                <w:lang w:val="es-ES"/>
+              </w:rPr>
+            </w:pPr>
+            <w:r>
+              <w:rPr>
+                <w:sz w:val="16"/>
+                <w:szCs w:val="16"/>
+                <w:lang w:val="es-ES"/>
+              </w:rPr>
+              <w:t>3.99</w:t>
+            </w:r>
+          </w:p>
+        </w:tc>
+        <w:tc>
+          <w:tcPr>
+            <w:tcW w:w="6438" w:type="dxa"/>
+            <w:shd w:val="clear" w:color="auto" w:fill="00B050"/>
+          </w:tcPr>
+          <w:p>
+            <w:pPr>
+              <w:cnfStyle w:val="000000100000" w:firstRow="0" w:lastRow="0" w:firstColumn="0" w:lastColumn="0" w:oddVBand="0" w:evenVBand="0" w:oddHBand="1" w:evenHBand="0" w:firstRowFirstColumn="0" w:firstRowLastColumn="0" w:lastRowFirstColumn="0" w:lastRowLastColumn="0"/>
+              <w:rPr>
+                <w:sz w:val="16"/>
+                <w:szCs w:val="16"/>
+                <w:lang w:val="es-ES"/>
+              </w:rPr>
+            </w:pPr>
+            <w:r>
+              <w:rPr>
+                <w:sz w:val="18"/>
+                <w:szCs w:val="18"/>
+              </w:rPr>
+              <w:t>COMMIT</w:t>
+            </w:r>
+          </w:p>
+        </w:tc>
+        <w:tc>
+          <w:tcPr>
+            <w:tcW w:w="1212" w:type="dxa"/>
+            <w:vAlign w:val="center"/>
+          </w:tcPr>
+          <w:p>
+            <w:pPr>
+              <w:jc w:val="center"/>
+              <w:cnfStyle w:val="000000100000" w:firstRow="0" w:lastRow="0" w:firstColumn="0" w:lastColumn="0" w:oddVBand="0" w:evenVBand="0" w:oddHBand="1" w:evenHBand="0" w:firstRowFirstColumn="0" w:firstRowLastColumn="0" w:lastRowFirstColumn="0" w:lastRowLastColumn="0"/>
+              <w:rPr>
+                <w:sz w:val="16"/>
+                <w:szCs w:val="16"/>
+                <w:lang w:val="es-ES"/>
+              </w:rPr>
+            </w:pPr>
+          </w:p>
+        </w:tc>
+        <w:tc>
+          <w:tcPr>
+            <w:tcW w:w="1198" w:type="dxa"/>
+          </w:tcPr>
+          <w:p>
+            <w:pPr>
+              <w:cnfStyle w:val="000000100000" w:firstRow="0" w:lastRow="0" w:firstColumn="0" w:lastColumn="0" w:oddVBand="0" w:evenVBand="0" w:oddHBand="1" w:evenHBand="0" w:firstRowFirstColumn="0" w:firstRowLastColumn="0" w:lastRowFirstColumn="0" w:lastRowLastColumn="0"/>
+              <w:rPr>
+                <w:sz w:val="16"/>
+                <w:szCs w:val="16"/>
+                <w:lang w:val="es-ES"/>
+              </w:rPr>
+            </w:pPr>
+          </w:p>
+        </w:tc>
+      </w:tr>
+      <w:tr>
+        <w:tc>
+          <w:tcPr>
+            <w:cnfStyle w:val="001000000000" w:firstRow="0" w:lastRow="0" w:firstColumn="1" w:lastColumn="0" w:oddVBand="0" w:evenVBand="0" w:oddHBand="0" w:evenHBand="0" w:firstRowFirstColumn="0" w:firstRowLastColumn="0" w:lastRowFirstColumn="0" w:lastRowLastColumn="0"/>
+            <w:tcW w:w="503" w:type="dxa"/>
+          </w:tcPr>
+          <w:p>
+            <w:pPr>
+              <w:rPr>
+                <w:sz w:val="16"/>
+                <w:szCs w:val="16"/>
+                <w:lang w:val="es-ES"/>
+              </w:rPr>
+            </w:pPr>
+            <w:r>
+              <w:rPr>
+                <w:sz w:val="16"/>
+                <w:szCs w:val="16"/>
+                <w:lang w:val="es-ES"/>
+              </w:rPr>
+              <w:t>4.0</w:t>
+            </w:r>
+          </w:p>
+        </w:tc>
+        <w:tc>
+          <w:tcPr>
+            <w:tcW w:w="6438" w:type="dxa"/>
+          </w:tcPr>
+          <w:p>
+            <w:pPr>
+              <w:cnfStyle w:val="000000000000" w:firstRow="0" w:lastRow="0" w:firstColumn="0" w:lastColumn="0" w:oddVBand="0" w:evenVBand="0" w:oddHBand="0" w:evenHBand="0" w:firstRowFirstColumn="0" w:firstRowLastColumn="0" w:lastRowFirstColumn="0" w:lastRowLastColumn="0"/>
+              <w:rPr>
+                <w:sz w:val="16"/>
+                <w:szCs w:val="16"/>
+                <w:lang w:val="es-ES"/>
+              </w:rPr>
+            </w:pPr>
+            <w:r>
+              <w:rPr>
+                <w:sz w:val="16"/>
+                <w:szCs w:val="16"/>
+                <w:lang w:val="es-ES"/>
+              </w:rPr>
+              <w:t>IGUAL PARA PEDIDOS DE CLIENTES</w:t>
+            </w:r>
+          </w:p>
+        </w:tc>
+        <w:tc>
+          <w:tcPr>
+            <w:tcW w:w="1212" w:type="dxa"/>
+            <w:vAlign w:val="center"/>
+          </w:tcPr>
+          <w:p>
+            <w:pPr>
+              <w:jc w:val="center"/>
+              <w:cnfStyle w:val="000000000000" w:firstRow="0" w:lastRow="0" w:firstColumn="0" w:lastColumn="0" w:oddVBand="0" w:evenVBand="0" w:oddHBand="0" w:evenHBand="0" w:firstRowFirstColumn="0" w:firstRowLastColumn="0" w:lastRowFirstColumn="0" w:lastRowLastColumn="0"/>
+              <w:rPr>
+                <w:sz w:val="16"/>
+                <w:szCs w:val="16"/>
+                <w:lang w:val="es-ES"/>
+              </w:rPr>
+            </w:pPr>
+          </w:p>
+        </w:tc>
+        <w:tc>
+          <w:tcPr>
+            <w:tcW w:w="1198" w:type="dxa"/>
+          </w:tcPr>
+          <w:p>
+            <w:pPr>
+              <w:cnfStyle w:val="000000000000" w:firstRow="0" w:lastRow="0" w:firstColumn="0" w:lastColumn="0" w:oddVBand="0" w:evenVBand="0" w:oddHBand="0" w:evenHBand="0" w:firstRowFirstColumn="0" w:firstRowLastColumn="0" w:lastRowFirstColumn="0" w:lastRowLastColumn="0"/>
+              <w:rPr>
+                <w:sz w:val="16"/>
+                <w:szCs w:val="16"/>
+                <w:lang w:val="es-ES"/>
+              </w:rPr>
+            </w:pPr>
+          </w:p>
+        </w:tc>
+      </w:tr>
+      <w:tr>
+        <w:trPr>
+          <w:cnfStyle w:val="000000100000" w:firstRow="0" w:lastRow="0" w:firstColumn="0" w:lastColumn="0" w:oddVBand="0" w:evenVBand="0" w:oddHBand="1" w:evenHBand="0" w:firstRowFirstColumn="0" w:firstRowLastColumn="0" w:lastRowFirstColumn="0" w:lastRowLastColumn="0"/>
+        </w:trPr>
+        <w:tc>
+          <w:tcPr>
+            <w:cnfStyle w:val="001000000000" w:firstRow="0" w:lastRow="0" w:firstColumn="1" w:lastColumn="0" w:oddVBand="0" w:evenVBand="0" w:oddHBand="0" w:evenHBand="0" w:firstRowFirstColumn="0" w:firstRowLastColumn="0" w:lastRowFirstColumn="0" w:lastRowLastColumn="0"/>
+            <w:tcW w:w="503" w:type="dxa"/>
+            <w:shd w:val="clear" w:color="auto" w:fill="00B050"/>
+          </w:tcPr>
+          <w:p>
+            <w:pPr>
+              <w:rPr>
+                <w:sz w:val="16"/>
+                <w:szCs w:val="16"/>
+                <w:lang w:val="es-ES"/>
+              </w:rPr>
+            </w:pPr>
+            <w:r>
+              <w:rPr>
+                <w:sz w:val="16"/>
+                <w:szCs w:val="16"/>
+                <w:lang w:val="es-ES"/>
+              </w:rPr>
+              <w:t>3.99</w:t>
+            </w:r>
+          </w:p>
+        </w:tc>
+        <w:tc>
+          <w:tcPr>
+            <w:tcW w:w="6438" w:type="dxa"/>
+            <w:shd w:val="clear" w:color="auto" w:fill="00B050"/>
+          </w:tcPr>
+          <w:p>
+            <w:pPr>
+              <w:cnfStyle w:val="000000100000" w:firstRow="0" w:lastRow="0" w:firstColumn="0" w:lastColumn="0" w:oddVBand="0" w:evenVBand="0" w:oddHBand="1" w:evenHBand="0" w:firstRowFirstColumn="0" w:firstRowLastColumn="0" w:lastRowFirstColumn="0" w:lastRowLastColumn="0"/>
+              <w:rPr>
+                <w:sz w:val="16"/>
+                <w:szCs w:val="16"/>
+                <w:lang w:val="es-ES"/>
+              </w:rPr>
+            </w:pPr>
+            <w:r>
+              <w:rPr>
+                <w:sz w:val="18"/>
+                <w:szCs w:val="18"/>
+              </w:rPr>
+              <w:t>COMMIT</w:t>
+            </w:r>
+          </w:p>
+        </w:tc>
+        <w:tc>
+          <w:tcPr>
+            <w:tcW w:w="1212" w:type="dxa"/>
+            <w:vAlign w:val="center"/>
+          </w:tcPr>
+          <w:p>
+            <w:pPr>
+              <w:jc w:val="center"/>
+              <w:cnfStyle w:val="000000100000" w:firstRow="0" w:lastRow="0" w:firstColumn="0" w:lastColumn="0" w:oddVBand="0" w:evenVBand="0" w:oddHBand="1" w:evenHBand="0" w:firstRowFirstColumn="0" w:firstRowLastColumn="0" w:lastRowFirstColumn="0" w:lastRowLastColumn="0"/>
+              <w:rPr>
+                <w:sz w:val="16"/>
+                <w:szCs w:val="16"/>
+                <w:lang w:val="es-ES"/>
+              </w:rPr>
+            </w:pPr>
+          </w:p>
+        </w:tc>
+        <w:tc>
+          <w:tcPr>
+            <w:tcW w:w="1198" w:type="dxa"/>
+          </w:tcPr>
+          <w:p>
+            <w:pPr>
+              <w:cnfStyle w:val="000000100000" w:firstRow="0" w:lastRow="0" w:firstColumn="0" w:lastColumn="0" w:oddVBand="0" w:evenVBand="0" w:oddHBand="1" w:evenHBand="0" w:firstRowFirstColumn="0" w:firstRowLastColumn="0" w:lastRowFirstColumn="0" w:lastRowLastColumn="0"/>
+              <w:rPr>
+                <w:sz w:val="16"/>
+                <w:szCs w:val="16"/>
+                <w:lang w:val="es-ES"/>
+              </w:rPr>
+            </w:pPr>
+          </w:p>
+        </w:tc>
+      </w:tr>
+      <w:tr>
+        <w:tc>
+          <w:tcPr>
+            <w:cnfStyle w:val="001000000000" w:firstRow="0" w:lastRow="0" w:firstColumn="1" w:lastColumn="0" w:oddVBand="0" w:evenVBand="0" w:oddHBand="0" w:evenHBand="0" w:firstRowFirstColumn="0" w:firstRowLastColumn="0" w:lastRowFirstColumn="0" w:lastRowLastColumn="0"/>
+            <w:tcW w:w="503" w:type="dxa"/>
+          </w:tcPr>
+          <w:p>
+            <w:pPr>
+              <w:rPr>
+                <w:sz w:val="16"/>
+                <w:szCs w:val="16"/>
+                <w:lang w:val="es-ES"/>
+              </w:rPr>
+            </w:pPr>
+          </w:p>
+        </w:tc>
+        <w:tc>
+          <w:tcPr>
+            <w:tcW w:w="6438" w:type="dxa"/>
+          </w:tcPr>
+          <w:p>
+            <w:pPr>
+              <w:cnfStyle w:val="000000000000" w:firstRow="0" w:lastRow="0" w:firstColumn="0" w:lastColumn="0" w:oddVBand="0" w:evenVBand="0" w:oddHBand="0" w:evenHBand="0" w:firstRowFirstColumn="0" w:firstRowLastColumn="0" w:lastRowFirstColumn="0" w:lastRowLastColumn="0"/>
+              <w:rPr>
+                <w:sz w:val="16"/>
+                <w:szCs w:val="16"/>
+                <w:lang w:val="es-ES"/>
+              </w:rPr>
+            </w:pPr>
+            <w:r>
+              <w:rPr>
+                <w:sz w:val="16"/>
+                <w:szCs w:val="16"/>
+                <w:lang w:val="es-ES"/>
+              </w:rPr>
+              <w:t>GRÁFICAS</w:t>
+            </w:r>
+          </w:p>
+        </w:tc>
+        <w:tc>
+          <w:tcPr>
+            <w:tcW w:w="1212" w:type="dxa"/>
+            <w:vAlign w:val="center"/>
+          </w:tcPr>
+          <w:p>
+            <w:pPr>
+              <w:jc w:val="center"/>
+              <w:cnfStyle w:val="000000000000" w:firstRow="0" w:lastRow="0" w:firstColumn="0" w:lastColumn="0" w:oddVBand="0" w:evenVBand="0" w:oddHBand="0" w:evenHBand="0" w:firstRowFirstColumn="0" w:firstRowLastColumn="0" w:lastRowFirstColumn="0" w:lastRowLastColumn="0"/>
+              <w:rPr>
+                <w:sz w:val="16"/>
+                <w:szCs w:val="16"/>
+                <w:lang w:val="es-ES"/>
+              </w:rPr>
+            </w:pPr>
+          </w:p>
+        </w:tc>
+        <w:tc>
+          <w:tcPr>
+            <w:tcW w:w="1198" w:type="dxa"/>
           </w:tcPr>
           <w:p>
             <w:pPr>
@@ -18595,19 +19917,11 @@
                 <w:lang w:val="es-ES"/>
               </w:rPr>
             </w:pPr>
-            <w:r>
-              <w:rPr>
-                <w:sz w:val="16"/>
-                <w:szCs w:val="16"/>
-                <w:lang w:val="es-ES"/>
-              </w:rPr>
-              <w:t>3.2</w:t>
-            </w:r>
           </w:p>
         </w:tc>
         <w:tc>
           <w:tcPr>
-            <w:tcW w:w="4677" w:type="dxa"/>
+            <w:tcW w:w="6438" w:type="dxa"/>
           </w:tcPr>
           <w:p>
             <w:pPr>
@@ -18618,19 +19932,11 @@
                 <w:lang w:val="es-ES"/>
               </w:rPr>
             </w:pPr>
-            <w:r>
-              <w:rPr>
-                <w:sz w:val="16"/>
-                <w:szCs w:val="16"/>
-                <w:lang w:val="es-ES"/>
-              </w:rPr>
-              <w:t>VISUALIZAR ÚLTIMOS 5-10 PEDIDOS EN LA PÁGINA ADMIN</w:t>
-            </w:r>
           </w:p>
         </w:tc>
         <w:tc>
           <w:tcPr>
-            <w:tcW w:w="1803" w:type="dxa"/>
+            <w:tcW w:w="1212" w:type="dxa"/>
             <w:vAlign w:val="center"/>
           </w:tcPr>
           <w:p>
@@ -18647,7 +19953,7 @@
         </w:tc>
         <w:tc>
           <w:tcPr>
-            <w:tcW w:w="1804" w:type="dxa"/>
+            <w:tcW w:w="1198" w:type="dxa"/>
           </w:tcPr>
           <w:p>
             <w:pPr>
@@ -18666,7 +19972,6 @@
           <w:tcPr>
             <w:cnfStyle w:val="001000000000" w:firstRow="0" w:lastRow="0" w:firstColumn="1" w:lastColumn="0" w:oddVBand="0" w:evenVBand="0" w:oddHBand="0" w:evenHBand="0" w:firstRowFirstColumn="0" w:firstRowLastColumn="0" w:lastRowFirstColumn="0" w:lastRowLastColumn="0"/>
             <w:tcW w:w="503" w:type="dxa"/>
-            <w:shd w:val="clear" w:color="auto" w:fill="00B050"/>
           </w:tcPr>
           <w:p>
             <w:pPr>
@@ -18676,20 +19981,11 @@
                 <w:lang w:val="es-ES"/>
               </w:rPr>
             </w:pPr>
-            <w:r>
-              <w:rPr>
-                <w:sz w:val="16"/>
-                <w:szCs w:val="16"/>
-                <w:lang w:val="es-ES"/>
-              </w:rPr>
-              <w:t>3.99</w:t>
-            </w:r>
           </w:p>
         </w:tc>
         <w:tc>
           <w:tcPr>
-            <w:tcW w:w="4677" w:type="dxa"/>
-            <w:shd w:val="clear" w:color="auto" w:fill="00B050"/>
+            <w:tcW w:w="6438" w:type="dxa"/>
           </w:tcPr>
           <w:p>
             <w:pPr>
@@ -18700,18 +19996,11 @@
                 <w:lang w:val="es-ES"/>
               </w:rPr>
             </w:pPr>
-            <w:r>
-              <w:rPr>
-                <w:sz w:val="18"/>
-                <w:szCs w:val="18"/>
-              </w:rPr>
-              <w:t>COMMIT</w:t>
-            </w:r>
           </w:p>
         </w:tc>
         <w:tc>
           <w:tcPr>
-            <w:tcW w:w="1803" w:type="dxa"/>
+            <w:tcW w:w="1212" w:type="dxa"/>
             <w:vAlign w:val="center"/>
           </w:tcPr>
           <w:p>
@@ -18728,7 +20017,7 @@
         </w:tc>
         <w:tc>
           <w:tcPr>
-            <w:tcW w:w="1804" w:type="dxa"/>
+            <w:tcW w:w="1198" w:type="dxa"/>
           </w:tcPr>
           <w:p>
             <w:pPr>
@@ -18759,19 +20048,11 @@
                 <w:lang w:val="es-ES"/>
               </w:rPr>
             </w:pPr>
-            <w:r>
-              <w:rPr>
-                <w:sz w:val="16"/>
-                <w:szCs w:val="16"/>
-                <w:lang w:val="es-ES"/>
-              </w:rPr>
-              <w:t>4.0</w:t>
-            </w:r>
           </w:p>
         </w:tc>
         <w:tc>
           <w:tcPr>
-            <w:tcW w:w="4677" w:type="dxa"/>
+            <w:tcW w:w="6438" w:type="dxa"/>
           </w:tcPr>
           <w:p>
             <w:pPr>
@@ -18782,19 +20063,11 @@
                 <w:lang w:val="es-ES"/>
               </w:rPr>
             </w:pPr>
-            <w:r>
-              <w:rPr>
-                <w:sz w:val="16"/>
-                <w:szCs w:val="16"/>
-                <w:lang w:val="es-ES"/>
-              </w:rPr>
-              <w:t>IGUAL PARA PEDIDOS DE CLIENTES</w:t>
-            </w:r>
           </w:p>
         </w:tc>
         <w:tc>
           <w:tcPr>
-            <w:tcW w:w="1803" w:type="dxa"/>
+            <w:tcW w:w="1212" w:type="dxa"/>
             <w:vAlign w:val="center"/>
           </w:tcPr>
           <w:p>
@@ -18811,163 +20084,7 @@
         </w:tc>
         <w:tc>
           <w:tcPr>
-            <w:tcW w:w="1804" w:type="dxa"/>
-          </w:tcPr>
-          <w:p>
-            <w:pPr>
-              <w:cnfStyle w:val="000000100000" w:firstRow="0" w:lastRow="0" w:firstColumn="0" w:lastColumn="0" w:oddVBand="0" w:evenVBand="0" w:oddHBand="1" w:evenHBand="0" w:firstRowFirstColumn="0" w:firstRowLastColumn="0" w:lastRowFirstColumn="0" w:lastRowLastColumn="0"/>
-              <w:rPr>
-                <w:sz w:val="16"/>
-                <w:szCs w:val="16"/>
-                <w:lang w:val="es-ES"/>
-              </w:rPr>
-            </w:pPr>
-          </w:p>
-        </w:tc>
-      </w:tr>
-      <w:tr>
-        <w:tc>
-          <w:tcPr>
-            <w:cnfStyle w:val="001000000000" w:firstRow="0" w:lastRow="0" w:firstColumn="1" w:lastColumn="0" w:oddVBand="0" w:evenVBand="0" w:oddHBand="0" w:evenHBand="0" w:firstRowFirstColumn="0" w:firstRowLastColumn="0" w:lastRowFirstColumn="0" w:lastRowLastColumn="0"/>
-            <w:tcW w:w="503" w:type="dxa"/>
-            <w:shd w:val="clear" w:color="auto" w:fill="00B050"/>
-          </w:tcPr>
-          <w:p>
-            <w:pPr>
-              <w:rPr>
-                <w:sz w:val="16"/>
-                <w:szCs w:val="16"/>
-                <w:lang w:val="es-ES"/>
-              </w:rPr>
-            </w:pPr>
-            <w:r>
-              <w:rPr>
-                <w:sz w:val="16"/>
-                <w:szCs w:val="16"/>
-                <w:lang w:val="es-ES"/>
-              </w:rPr>
-              <w:t>3.99</w:t>
-            </w:r>
-          </w:p>
-        </w:tc>
-        <w:tc>
-          <w:tcPr>
-            <w:tcW w:w="4677" w:type="dxa"/>
-            <w:shd w:val="clear" w:color="auto" w:fill="00B050"/>
-          </w:tcPr>
-          <w:p>
-            <w:pPr>
-              <w:cnfStyle w:val="000000000000" w:firstRow="0" w:lastRow="0" w:firstColumn="0" w:lastColumn="0" w:oddVBand="0" w:evenVBand="0" w:oddHBand="0" w:evenHBand="0" w:firstRowFirstColumn="0" w:firstRowLastColumn="0" w:lastRowFirstColumn="0" w:lastRowLastColumn="0"/>
-              <w:rPr>
-                <w:sz w:val="16"/>
-                <w:szCs w:val="16"/>
-                <w:lang w:val="es-ES"/>
-              </w:rPr>
-            </w:pPr>
-            <w:r>
-              <w:rPr>
-                <w:sz w:val="18"/>
-                <w:szCs w:val="18"/>
-              </w:rPr>
-              <w:t>COMMIT</w:t>
-            </w:r>
-          </w:p>
-        </w:tc>
-        <w:tc>
-          <w:tcPr>
-            <w:tcW w:w="1803" w:type="dxa"/>
-            <w:vAlign w:val="center"/>
-          </w:tcPr>
-          <w:p>
-            <w:pPr>
-              <w:jc w:val="center"/>
-              <w:cnfStyle w:val="000000000000" w:firstRow="0" w:lastRow="0" w:firstColumn="0" w:lastColumn="0" w:oddVBand="0" w:evenVBand="0" w:oddHBand="0" w:evenHBand="0" w:firstRowFirstColumn="0" w:firstRowLastColumn="0" w:lastRowFirstColumn="0" w:lastRowLastColumn="0"/>
-              <w:rPr>
-                <w:sz w:val="16"/>
-                <w:szCs w:val="16"/>
-                <w:lang w:val="es-ES"/>
-              </w:rPr>
-            </w:pPr>
-          </w:p>
-        </w:tc>
-        <w:tc>
-          <w:tcPr>
-            <w:tcW w:w="1804" w:type="dxa"/>
-          </w:tcPr>
-          <w:p>
-            <w:pPr>
-              <w:cnfStyle w:val="000000000000" w:firstRow="0" w:lastRow="0" w:firstColumn="0" w:lastColumn="0" w:oddVBand="0" w:evenVBand="0" w:oddHBand="0" w:evenHBand="0" w:firstRowFirstColumn="0" w:firstRowLastColumn="0" w:lastRowFirstColumn="0" w:lastRowLastColumn="0"/>
-              <w:rPr>
-                <w:sz w:val="16"/>
-                <w:szCs w:val="16"/>
-                <w:lang w:val="es-ES"/>
-              </w:rPr>
-            </w:pPr>
-          </w:p>
-        </w:tc>
-      </w:tr>
-      <w:tr>
-        <w:trPr>
-          <w:cnfStyle w:val="000000100000" w:firstRow="0" w:lastRow="0" w:firstColumn="0" w:lastColumn="0" w:oddVBand="0" w:evenVBand="0" w:oddHBand="1" w:evenHBand="0" w:firstRowFirstColumn="0" w:firstRowLastColumn="0" w:lastRowFirstColumn="0" w:lastRowLastColumn="0"/>
-        </w:trPr>
-        <w:tc>
-          <w:tcPr>
-            <w:cnfStyle w:val="001000000000" w:firstRow="0" w:lastRow="0" w:firstColumn="1" w:lastColumn="0" w:oddVBand="0" w:evenVBand="0" w:oddHBand="0" w:evenHBand="0" w:firstRowFirstColumn="0" w:firstRowLastColumn="0" w:lastRowFirstColumn="0" w:lastRowLastColumn="0"/>
-            <w:tcW w:w="503" w:type="dxa"/>
-          </w:tcPr>
-          <w:p>
-            <w:pPr>
-              <w:rPr>
-                <w:sz w:val="16"/>
-                <w:szCs w:val="16"/>
-                <w:lang w:val="es-ES"/>
-              </w:rPr>
-            </w:pPr>
-          </w:p>
-        </w:tc>
-        <w:tc>
-          <w:tcPr>
-            <w:tcW w:w="4677" w:type="dxa"/>
-          </w:tcPr>
-          <w:p>
-            <w:pPr>
-              <w:cnfStyle w:val="000000100000" w:firstRow="0" w:lastRow="0" w:firstColumn="0" w:lastColumn="0" w:oddVBand="0" w:evenVBand="0" w:oddHBand="1" w:evenHBand="0" w:firstRowFirstColumn="0" w:firstRowLastColumn="0" w:lastRowFirstColumn="0" w:lastRowLastColumn="0"/>
-              <w:rPr>
-                <w:sz w:val="16"/>
-                <w:szCs w:val="16"/>
-                <w:lang w:val="es-ES"/>
-              </w:rPr>
-            </w:pPr>
-            <w:r>
-              <w:rPr>
-                <w:sz w:val="16"/>
-                <w:szCs w:val="16"/>
-                <w:lang w:val="es-ES"/>
-              </w:rPr>
-              <w:t>GRÁFICAS</w:t>
-            </w:r>
-          </w:p>
-        </w:tc>
-        <w:tc>
-          <w:tcPr>
-            <w:tcW w:w="1803" w:type="dxa"/>
-            <w:vAlign w:val="center"/>
-          </w:tcPr>
-          <w:p>
-            <w:pPr>
-              <w:jc w:val="center"/>
-              <w:cnfStyle w:val="000000100000" w:firstRow="0" w:lastRow="0" w:firstColumn="0" w:lastColumn="0" w:oddVBand="0" w:evenVBand="0" w:oddHBand="1" w:evenHBand="0" w:firstRowFirstColumn="0" w:firstRowLastColumn="0" w:lastRowFirstColumn="0" w:lastRowLastColumn="0"/>
-              <w:rPr>
-                <w:sz w:val="16"/>
-                <w:szCs w:val="16"/>
-                <w:lang w:val="es-ES"/>
-              </w:rPr>
-            </w:pPr>
-          </w:p>
-        </w:tc>
-        <w:tc>
-          <w:tcPr>
-            <w:tcW w:w="1804" w:type="dxa"/>
+            <w:tcW w:w="1198" w:type="dxa"/>
           </w:tcPr>
           <w:p>
             <w:pPr>
@@ -18999,7 +20116,7 @@
         </w:tc>
         <w:tc>
           <w:tcPr>
-            <w:tcW w:w="4677" w:type="dxa"/>
+            <w:tcW w:w="6438" w:type="dxa"/>
           </w:tcPr>
           <w:p>
             <w:pPr>
@@ -19010,11 +20127,19 @@
                 <w:lang w:val="es-ES"/>
               </w:rPr>
             </w:pPr>
+            <w:r>
+              <w:rPr>
+                <w:sz w:val="16"/>
+                <w:szCs w:val="16"/>
+                <w:lang w:val="es-ES"/>
+              </w:rPr>
+              <w:t>ENTREGA</w:t>
+            </w:r>
           </w:p>
         </w:tc>
         <w:tc>
           <w:tcPr>
-            <w:tcW w:w="1803" w:type="dxa"/>
+            <w:tcW w:w="1212" w:type="dxa"/>
             <w:vAlign w:val="center"/>
           </w:tcPr>
           <w:p>
@@ -19031,217 +20156,11 @@
         </w:tc>
         <w:tc>
           <w:tcPr>
-            <w:tcW w:w="1804" w:type="dxa"/>
+            <w:tcW w:w="1198" w:type="dxa"/>
           </w:tcPr>
           <w:p>
             <w:pPr>
               <w:cnfStyle w:val="000000000000" w:firstRow="0" w:lastRow="0" w:firstColumn="0" w:lastColumn="0" w:oddVBand="0" w:evenVBand="0" w:oddHBand="0" w:evenHBand="0" w:firstRowFirstColumn="0" w:firstRowLastColumn="0" w:lastRowFirstColumn="0" w:lastRowLastColumn="0"/>
-              <w:rPr>
-                <w:sz w:val="16"/>
-                <w:szCs w:val="16"/>
-                <w:lang w:val="es-ES"/>
-              </w:rPr>
-            </w:pPr>
-          </w:p>
-        </w:tc>
-      </w:tr>
-      <w:tr>
-        <w:trPr>
-          <w:cnfStyle w:val="000000100000" w:firstRow="0" w:lastRow="0" w:firstColumn="0" w:lastColumn="0" w:oddVBand="0" w:evenVBand="0" w:oddHBand="1" w:evenHBand="0" w:firstRowFirstColumn="0" w:firstRowLastColumn="0" w:lastRowFirstColumn="0" w:lastRowLastColumn="0"/>
-        </w:trPr>
-        <w:tc>
-          <w:tcPr>
-            <w:cnfStyle w:val="001000000000" w:firstRow="0" w:lastRow="0" w:firstColumn="1" w:lastColumn="0" w:oddVBand="0" w:evenVBand="0" w:oddHBand="0" w:evenHBand="0" w:firstRowFirstColumn="0" w:firstRowLastColumn="0" w:lastRowFirstColumn="0" w:lastRowLastColumn="0"/>
-            <w:tcW w:w="503" w:type="dxa"/>
-          </w:tcPr>
-          <w:p>
-            <w:pPr>
-              <w:rPr>
-                <w:sz w:val="16"/>
-                <w:szCs w:val="16"/>
-                <w:lang w:val="es-ES"/>
-              </w:rPr>
-            </w:pPr>
-          </w:p>
-        </w:tc>
-        <w:tc>
-          <w:tcPr>
-            <w:tcW w:w="4677" w:type="dxa"/>
-          </w:tcPr>
-          <w:p>
-            <w:pPr>
-              <w:cnfStyle w:val="000000100000" w:firstRow="0" w:lastRow="0" w:firstColumn="0" w:lastColumn="0" w:oddVBand="0" w:evenVBand="0" w:oddHBand="1" w:evenHBand="0" w:firstRowFirstColumn="0" w:firstRowLastColumn="0" w:lastRowFirstColumn="0" w:lastRowLastColumn="0"/>
-              <w:rPr>
-                <w:sz w:val="16"/>
-                <w:szCs w:val="16"/>
-                <w:lang w:val="es-ES"/>
-              </w:rPr>
-            </w:pPr>
-          </w:p>
-        </w:tc>
-        <w:tc>
-          <w:tcPr>
-            <w:tcW w:w="1803" w:type="dxa"/>
-            <w:vAlign w:val="center"/>
-          </w:tcPr>
-          <w:p>
-            <w:pPr>
-              <w:jc w:val="center"/>
-              <w:cnfStyle w:val="000000100000" w:firstRow="0" w:lastRow="0" w:firstColumn="0" w:lastColumn="0" w:oddVBand="0" w:evenVBand="0" w:oddHBand="1" w:evenHBand="0" w:firstRowFirstColumn="0" w:firstRowLastColumn="0" w:lastRowFirstColumn="0" w:lastRowLastColumn="0"/>
-              <w:rPr>
-                <w:sz w:val="16"/>
-                <w:szCs w:val="16"/>
-                <w:lang w:val="es-ES"/>
-              </w:rPr>
-            </w:pPr>
-          </w:p>
-        </w:tc>
-        <w:tc>
-          <w:tcPr>
-            <w:tcW w:w="1804" w:type="dxa"/>
-          </w:tcPr>
-          <w:p>
-            <w:pPr>
-              <w:cnfStyle w:val="000000100000" w:firstRow="0" w:lastRow="0" w:firstColumn="0" w:lastColumn="0" w:oddVBand="0" w:evenVBand="0" w:oddHBand="1" w:evenHBand="0" w:firstRowFirstColumn="0" w:firstRowLastColumn="0" w:lastRowFirstColumn="0" w:lastRowLastColumn="0"/>
-              <w:rPr>
-                <w:sz w:val="16"/>
-                <w:szCs w:val="16"/>
-                <w:lang w:val="es-ES"/>
-              </w:rPr>
-            </w:pPr>
-          </w:p>
-        </w:tc>
-      </w:tr>
-      <w:tr>
-        <w:tc>
-          <w:tcPr>
-            <w:cnfStyle w:val="001000000000" w:firstRow="0" w:lastRow="0" w:firstColumn="1" w:lastColumn="0" w:oddVBand="0" w:evenVBand="0" w:oddHBand="0" w:evenHBand="0" w:firstRowFirstColumn="0" w:firstRowLastColumn="0" w:lastRowFirstColumn="0" w:lastRowLastColumn="0"/>
-            <w:tcW w:w="503" w:type="dxa"/>
-          </w:tcPr>
-          <w:p>
-            <w:pPr>
-              <w:rPr>
-                <w:sz w:val="16"/>
-                <w:szCs w:val="16"/>
-                <w:lang w:val="es-ES"/>
-              </w:rPr>
-            </w:pPr>
-          </w:p>
-        </w:tc>
-        <w:tc>
-          <w:tcPr>
-            <w:tcW w:w="4677" w:type="dxa"/>
-          </w:tcPr>
-          <w:p>
-            <w:pPr>
-              <w:cnfStyle w:val="000000000000" w:firstRow="0" w:lastRow="0" w:firstColumn="0" w:lastColumn="0" w:oddVBand="0" w:evenVBand="0" w:oddHBand="0" w:evenHBand="0" w:firstRowFirstColumn="0" w:firstRowLastColumn="0" w:lastRowFirstColumn="0" w:lastRowLastColumn="0"/>
-              <w:rPr>
-                <w:sz w:val="16"/>
-                <w:szCs w:val="16"/>
-                <w:lang w:val="es-ES"/>
-              </w:rPr>
-            </w:pPr>
-          </w:p>
-        </w:tc>
-        <w:tc>
-          <w:tcPr>
-            <w:tcW w:w="1803" w:type="dxa"/>
-            <w:vAlign w:val="center"/>
-          </w:tcPr>
-          <w:p>
-            <w:pPr>
-              <w:jc w:val="center"/>
-              <w:cnfStyle w:val="000000000000" w:firstRow="0" w:lastRow="0" w:firstColumn="0" w:lastColumn="0" w:oddVBand="0" w:evenVBand="0" w:oddHBand="0" w:evenHBand="0" w:firstRowFirstColumn="0" w:firstRowLastColumn="0" w:lastRowFirstColumn="0" w:lastRowLastColumn="0"/>
-              <w:rPr>
-                <w:sz w:val="16"/>
-                <w:szCs w:val="16"/>
-                <w:lang w:val="es-ES"/>
-              </w:rPr>
-            </w:pPr>
-          </w:p>
-        </w:tc>
-        <w:tc>
-          <w:tcPr>
-            <w:tcW w:w="1804" w:type="dxa"/>
-          </w:tcPr>
-          <w:p>
-            <w:pPr>
-              <w:cnfStyle w:val="000000000000" w:firstRow="0" w:lastRow="0" w:firstColumn="0" w:lastColumn="0" w:oddVBand="0" w:evenVBand="0" w:oddHBand="0" w:evenHBand="0" w:firstRowFirstColumn="0" w:firstRowLastColumn="0" w:lastRowFirstColumn="0" w:lastRowLastColumn="0"/>
-              <w:rPr>
-                <w:sz w:val="16"/>
-                <w:szCs w:val="16"/>
-                <w:lang w:val="es-ES"/>
-              </w:rPr>
-            </w:pPr>
-          </w:p>
-        </w:tc>
-      </w:tr>
-      <w:tr>
-        <w:trPr>
-          <w:cnfStyle w:val="000000100000" w:firstRow="0" w:lastRow="0" w:firstColumn="0" w:lastColumn="0" w:oddVBand="0" w:evenVBand="0" w:oddHBand="1" w:evenHBand="0" w:firstRowFirstColumn="0" w:firstRowLastColumn="0" w:lastRowFirstColumn="0" w:lastRowLastColumn="0"/>
-        </w:trPr>
-        <w:tc>
-          <w:tcPr>
-            <w:cnfStyle w:val="001000000000" w:firstRow="0" w:lastRow="0" w:firstColumn="1" w:lastColumn="0" w:oddVBand="0" w:evenVBand="0" w:oddHBand="0" w:evenHBand="0" w:firstRowFirstColumn="0" w:firstRowLastColumn="0" w:lastRowFirstColumn="0" w:lastRowLastColumn="0"/>
-            <w:tcW w:w="503" w:type="dxa"/>
-          </w:tcPr>
-          <w:p>
-            <w:pPr>
-              <w:rPr>
-                <w:sz w:val="16"/>
-                <w:szCs w:val="16"/>
-                <w:lang w:val="es-ES"/>
-              </w:rPr>
-            </w:pPr>
-          </w:p>
-        </w:tc>
-        <w:tc>
-          <w:tcPr>
-            <w:tcW w:w="4677" w:type="dxa"/>
-          </w:tcPr>
-          <w:p>
-            <w:pPr>
-              <w:cnfStyle w:val="000000100000" w:firstRow="0" w:lastRow="0" w:firstColumn="0" w:lastColumn="0" w:oddVBand="0" w:evenVBand="0" w:oddHBand="1" w:evenHBand="0" w:firstRowFirstColumn="0" w:firstRowLastColumn="0" w:lastRowFirstColumn="0" w:lastRowLastColumn="0"/>
-              <w:rPr>
-                <w:sz w:val="16"/>
-                <w:szCs w:val="16"/>
-                <w:lang w:val="es-ES"/>
-              </w:rPr>
-            </w:pPr>
-            <w:r>
-              <w:rPr>
-                <w:sz w:val="16"/>
-                <w:szCs w:val="16"/>
-                <w:lang w:val="es-ES"/>
-              </w:rPr>
-              <w:t>ENTREGA</w:t>
-            </w:r>
-          </w:p>
-        </w:tc>
-        <w:tc>
-          <w:tcPr>
-            <w:tcW w:w="1803" w:type="dxa"/>
-            <w:vAlign w:val="center"/>
-          </w:tcPr>
-          <w:p>
-            <w:pPr>
-              <w:jc w:val="center"/>
-              <w:cnfStyle w:val="000000100000" w:firstRow="0" w:lastRow="0" w:firstColumn="0" w:lastColumn="0" w:oddVBand="0" w:evenVBand="0" w:oddHBand="1" w:evenHBand="0" w:firstRowFirstColumn="0" w:firstRowLastColumn="0" w:lastRowFirstColumn="0" w:lastRowLastColumn="0"/>
-              <w:rPr>
-                <w:sz w:val="16"/>
-                <w:szCs w:val="16"/>
-                <w:lang w:val="es-ES"/>
-              </w:rPr>
-            </w:pPr>
-          </w:p>
-        </w:tc>
-        <w:tc>
-          <w:tcPr>
-            <w:tcW w:w="1804" w:type="dxa"/>
-          </w:tcPr>
-          <w:p>
-            <w:pPr>
-              <w:cnfStyle w:val="000000100000" w:firstRow="0" w:lastRow="0" w:firstColumn="0" w:lastColumn="0" w:oddVBand="0" w:evenVBand="0" w:oddHBand="1" w:evenHBand="0" w:firstRowFirstColumn="0" w:firstRowLastColumn="0" w:lastRowFirstColumn="0" w:lastRowLastColumn="0"/>
               <w:rPr>
                 <w:sz w:val="16"/>
                 <w:szCs w:val="16"/>

</xml_diff>

<commit_message>
Instalados Numpy, Pandas y Matplotlib correctamente
</commit_message>
<xml_diff>
--- a/docs/DocBase_Tokio_EFB.docx
+++ b/docs/DocBase_Tokio_EFB.docx
@@ -2149,11 +2149,11 @@
       </w:r>
       <w:bookmarkEnd w:id="2"/>
     </w:p>
+    <w:bookmarkStart w:id="3" w:name="_Toc56275640"/>
     <w:p>
       <w:pPr>
         <w:pStyle w:val="Heading3"/>
       </w:pPr>
-      <w:bookmarkStart w:id="3" w:name="_Toc56275640"/>
       <w:r>
         <w:rPr>
           <w:noProof/>
@@ -5427,6 +5427,30 @@
         </w:rPr>
         <w:t xml:space="preserve"> </w:t>
       </w:r>
+      <w:r>
+        <w:rPr>
+          <w:lang w:val="es-ES"/>
+        </w:rPr>
+        <w:t>Nos da la opción de ir a la ventana de Ventas (a clientes) o compras (a proveedor)</w:t>
+      </w:r>
+      <w:r>
+        <w:rPr>
+          <w:lang w:val="es-ES"/>
+        </w:rPr>
+        <w:t xml:space="preserve">. En la página principal tendremos </w:t>
+      </w:r>
+      <w:r>
+        <w:rPr>
+          <w:lang w:val="es-ES"/>
+        </w:rPr>
+        <w:t xml:space="preserve">una lista con los artículos del </w:t>
+      </w:r>
+      <w:r>
+        <w:rPr>
+          <w:lang w:val="es-ES"/>
+        </w:rPr>
+        <w:t>inventario con menos del 2 en stock.</w:t>
+      </w:r>
     </w:p>
     <w:p>
       <w:pPr>
@@ -5593,6 +5617,7 @@
         <w:rPr>
           <w:lang w:val="es-ES"/>
         </w:rPr>
+        <w:lastRenderedPageBreak/>
         <w:t>Gráficas de compras: Al inicio una gráfica del último mes, con opciones 1w, 1y, full</w:t>
       </w:r>
     </w:p>
@@ -14184,6 +14209,7 @@
                                 <w:sz w:val="20"/>
                                 <w:szCs w:val="20"/>
                                 <w:u w:val="single"/>
+                                <w:lang w:val="es-ES"/>
                               </w:rPr>
                             </w:pPr>
                             <w:r>
@@ -14194,6 +14220,7 @@
                                 <w:sz w:val="20"/>
                                 <w:szCs w:val="20"/>
                                 <w:u w:val="single"/>
+                                <w:lang w:val="es-ES"/>
                               </w:rPr>
                               <w:t>PEDIDO</w:t>
                             </w:r>
@@ -14208,6 +14235,7 @@
                                 <w:sz w:val="20"/>
                                 <w:szCs w:val="20"/>
                                 <w:u w:val="single"/>
+                                <w:lang w:val="es-ES"/>
                               </w:rPr>
                             </w:pPr>
                             <w:r>
@@ -14217,24 +14245,16 @@
                                 <w:color w:val="000000" w:themeColor="text1"/>
                                 <w:sz w:val="20"/>
                                 <w:szCs w:val="20"/>
+                                <w:lang w:val="es-ES"/>
                               </w:rPr>
-                              <w:t>id</w:t>
-                            </w:r>
-                            <w:r>
-                              <w:rPr>
-                                <w:b/>
-                                <w:bCs/>
-                                <w:color w:val="000000" w:themeColor="text1"/>
-                                <w:sz w:val="20"/>
-                                <w:szCs w:val="20"/>
-                              </w:rPr>
-                              <w:t xml:space="preserve"> (PK, A): </w:t>
+                              <w:t xml:space="preserve">id (PK, A): </w:t>
                             </w:r>
                             <w:r>
                               <w:rPr>
                                 <w:color w:val="000000" w:themeColor="text1"/>
                                 <w:sz w:val="20"/>
                                 <w:szCs w:val="20"/>
+                                <w:lang w:val="es-ES"/>
                               </w:rPr>
                               <w:t>INT</w:t>
                             </w:r>
@@ -14258,18 +14278,7 @@
                                 <w:szCs w:val="20"/>
                                 <w:lang w:val="es-ES"/>
                               </w:rPr>
-                              <w:t>fecha</w:t>
-                            </w:r>
-                            <w:r>
-                              <w:rPr>
-                                <w:b/>
-                                <w:bCs/>
-                                <w:color w:val="000000" w:themeColor="text1"/>
-                                <w:sz w:val="20"/>
-                                <w:szCs w:val="20"/>
-                                <w:lang w:val="es-ES"/>
-                              </w:rPr>
-                              <w:t xml:space="preserve"> (): </w:t>
+                              <w:t xml:space="preserve">fecha (): </w:t>
                             </w:r>
                             <w:r>
                               <w:rPr>
@@ -14379,15 +14388,7 @@
                                 <w:sz w:val="20"/>
                                 <w:szCs w:val="20"/>
                               </w:rPr>
-                              <w:t xml:space="preserve">: </w:t>
-                            </w:r>
-                            <w:r>
-                              <w:rPr>
-                                <w:color w:val="000000" w:themeColor="text1"/>
-                                <w:sz w:val="20"/>
-                                <w:szCs w:val="20"/>
-                              </w:rPr>
-                              <w:t>real</w:t>
+                              <w:t>: real</w:t>
                             </w:r>
                           </w:p>
                           <w:p>
@@ -14455,6 +14456,7 @@
                           <w:sz w:val="20"/>
                           <w:szCs w:val="20"/>
                           <w:u w:val="single"/>
+                          <w:lang w:val="es-ES"/>
                         </w:rPr>
                       </w:pPr>
                       <w:r>
@@ -14465,6 +14467,7 @@
                           <w:sz w:val="20"/>
                           <w:szCs w:val="20"/>
                           <w:u w:val="single"/>
+                          <w:lang w:val="es-ES"/>
                         </w:rPr>
                         <w:t>PEDIDO</w:t>
                       </w:r>
@@ -14479,6 +14482,7 @@
                           <w:sz w:val="20"/>
                           <w:szCs w:val="20"/>
                           <w:u w:val="single"/>
+                          <w:lang w:val="es-ES"/>
                         </w:rPr>
                       </w:pPr>
                       <w:r>
@@ -14488,24 +14492,16 @@
                           <w:color w:val="000000" w:themeColor="text1"/>
                           <w:sz w:val="20"/>
                           <w:szCs w:val="20"/>
+                          <w:lang w:val="es-ES"/>
                         </w:rPr>
-                        <w:t>id</w:t>
-                      </w:r>
-                      <w:r>
-                        <w:rPr>
-                          <w:b/>
-                          <w:bCs/>
-                          <w:color w:val="000000" w:themeColor="text1"/>
-                          <w:sz w:val="20"/>
-                          <w:szCs w:val="20"/>
-                        </w:rPr>
-                        <w:t xml:space="preserve"> (PK, A): </w:t>
+                        <w:t xml:space="preserve">id (PK, A): </w:t>
                       </w:r>
                       <w:r>
                         <w:rPr>
                           <w:color w:val="000000" w:themeColor="text1"/>
                           <w:sz w:val="20"/>
                           <w:szCs w:val="20"/>
+                          <w:lang w:val="es-ES"/>
                         </w:rPr>
                         <w:t>INT</w:t>
                       </w:r>
@@ -14529,18 +14525,7 @@
                           <w:szCs w:val="20"/>
                           <w:lang w:val="es-ES"/>
                         </w:rPr>
-                        <w:t>fecha</w:t>
-                      </w:r>
-                      <w:r>
-                        <w:rPr>
-                          <w:b/>
-                          <w:bCs/>
-                          <w:color w:val="000000" w:themeColor="text1"/>
-                          <w:sz w:val="20"/>
-                          <w:szCs w:val="20"/>
-                          <w:lang w:val="es-ES"/>
-                        </w:rPr>
-                        <w:t xml:space="preserve"> (): </w:t>
+                        <w:t xml:space="preserve">fecha (): </w:t>
                       </w:r>
                       <w:r>
                         <w:rPr>
@@ -14650,15 +14635,7 @@
                           <w:sz w:val="20"/>
                           <w:szCs w:val="20"/>
                         </w:rPr>
-                        <w:t xml:space="preserve">: </w:t>
-                      </w:r>
-                      <w:r>
-                        <w:rPr>
-                          <w:color w:val="000000" w:themeColor="text1"/>
-                          <w:sz w:val="20"/>
-                          <w:szCs w:val="20"/>
-                        </w:rPr>
-                        <w:t>real</w:t>
+                        <w:t>: real</w:t>
                       </w:r>
                     </w:p>
                     <w:p>
@@ -16143,7 +16120,15 @@
                 <w:szCs w:val="16"/>
                 <w:lang w:val="es-ES"/>
               </w:rPr>
-              <w:t>CREAR LA PÁGINA DE PROVEEDOR CON ÚLTIMOS PEDIDOS Y GRÁFICAS</w:t>
+              <w:t>GENERAR GRÁFICAS</w:t>
+            </w:r>
+            <w:r>
+              <w:rPr>
+                <w:sz w:val="16"/>
+                <w:szCs w:val="16"/>
+                <w:lang w:val="es-ES"/>
+              </w:rPr>
+              <w:t xml:space="preserve"> DESEADAS</w:t>
             </w:r>
           </w:p>
         </w:tc>
@@ -16223,8 +16208,19 @@
                 <w:szCs w:val="16"/>
                 <w:lang w:val="es-ES"/>
               </w:rPr>
-              <w:t>VISUALIZAR ÚLTIMOS 5-10 PEDIDOS EN LA PÁGINA ADMIN</w:t>
+              <w:t xml:space="preserve">INSERTAR GRÁFICAS EN LAS PÁGINAS DESEADAS </w:t>
             </w:r>
+            <w:hyperlink r:id="rId13" w:history="1">
+              <w:r>
+                <w:rPr>
+                  <w:rStyle w:val="Hyperlink"/>
+                  <w:sz w:val="16"/>
+                  <w:szCs w:val="16"/>
+                  <w:lang w:val="es-ES"/>
+                </w:rPr>
+                <w:t>LINK</w:t>
+              </w:r>
+            </w:hyperlink>
           </w:p>
         </w:tc>
         <w:tc>
@@ -16381,6 +16377,185 @@
                 <w:lang w:val="es-ES"/>
               </w:rPr>
             </w:pPr>
+            <w:r>
+              <w:rPr>
+                <w:sz w:val="16"/>
+                <w:szCs w:val="16"/>
+                <w:lang w:val="es-ES"/>
+              </w:rPr>
+              <w:t>CREAR TABLA CON LOS PEDIDOS QUE TENGAN MENOS DE 2 EN STOCK</w:t>
+            </w:r>
+            <w:r>
+              <w:rPr>
+                <w:sz w:val="16"/>
+                <w:szCs w:val="16"/>
+                <w:lang w:val="es-ES"/>
+              </w:rPr>
+              <w:t xml:space="preserve"> </w:t>
+            </w:r>
+          </w:p>
+        </w:tc>
+        <w:tc>
+          <w:tcPr>
+            <w:tcW w:w="1212" w:type="dxa"/>
+            <w:vAlign w:val="center"/>
+          </w:tcPr>
+          <w:p>
+            <w:pPr>
+              <w:jc w:val="center"/>
+              <w:cnfStyle w:val="000000000000" w:firstRow="0" w:lastRow="0" w:firstColumn="0" w:lastColumn="0" w:oddVBand="0" w:evenVBand="0" w:oddHBand="0" w:evenHBand="0" w:firstRowFirstColumn="0" w:firstRowLastColumn="0" w:lastRowFirstColumn="0" w:lastRowLastColumn="0"/>
+              <w:rPr>
+                <w:sz w:val="16"/>
+                <w:szCs w:val="16"/>
+                <w:lang w:val="es-ES"/>
+              </w:rPr>
+            </w:pPr>
+          </w:p>
+        </w:tc>
+        <w:tc>
+          <w:tcPr>
+            <w:tcW w:w="1198" w:type="dxa"/>
+          </w:tcPr>
+          <w:p>
+            <w:pPr>
+              <w:cnfStyle w:val="000000000000" w:firstRow="0" w:lastRow="0" w:firstColumn="0" w:lastColumn="0" w:oddVBand="0" w:evenVBand="0" w:oddHBand="0" w:evenHBand="0" w:firstRowFirstColumn="0" w:firstRowLastColumn="0" w:lastRowFirstColumn="0" w:lastRowLastColumn="0"/>
+              <w:rPr>
+                <w:sz w:val="16"/>
+                <w:szCs w:val="16"/>
+                <w:lang w:val="es-ES"/>
+              </w:rPr>
+            </w:pPr>
+          </w:p>
+        </w:tc>
+      </w:tr>
+      <w:tr>
+        <w:trPr>
+          <w:cnfStyle w:val="000000100000" w:firstRow="0" w:lastRow="0" w:firstColumn="0" w:lastColumn="0" w:oddVBand="0" w:evenVBand="0" w:oddHBand="1" w:evenHBand="0" w:firstRowFirstColumn="0" w:firstRowLastColumn="0" w:lastRowFirstColumn="0" w:lastRowLastColumn="0"/>
+        </w:trPr>
+        <w:tc>
+          <w:tcPr>
+            <w:cnfStyle w:val="001000000000" w:firstRow="0" w:lastRow="0" w:firstColumn="1" w:lastColumn="0" w:oddVBand="0" w:evenVBand="0" w:oddHBand="0" w:evenHBand="0" w:firstRowFirstColumn="0" w:firstRowLastColumn="0" w:lastRowFirstColumn="0" w:lastRowLastColumn="0"/>
+            <w:tcW w:w="503" w:type="dxa"/>
+          </w:tcPr>
+          <w:p>
+            <w:pPr>
+              <w:rPr>
+                <w:sz w:val="16"/>
+                <w:szCs w:val="16"/>
+                <w:lang w:val="es-ES"/>
+              </w:rPr>
+            </w:pPr>
+          </w:p>
+        </w:tc>
+        <w:tc>
+          <w:tcPr>
+            <w:tcW w:w="6438" w:type="dxa"/>
+          </w:tcPr>
+          <w:p>
+            <w:pPr>
+              <w:cnfStyle w:val="000000100000" w:firstRow="0" w:lastRow="0" w:firstColumn="0" w:lastColumn="0" w:oddVBand="0" w:evenVBand="0" w:oddHBand="1" w:evenHBand="0" w:firstRowFirstColumn="0" w:firstRowLastColumn="0" w:lastRowFirstColumn="0" w:lastRowLastColumn="0"/>
+              <w:rPr>
+                <w:sz w:val="16"/>
+                <w:szCs w:val="16"/>
+                <w:lang w:val="es-ES"/>
+              </w:rPr>
+            </w:pPr>
+            <w:r>
+              <w:rPr>
+                <w:sz w:val="16"/>
+                <w:szCs w:val="16"/>
+                <w:lang w:val="es-ES"/>
+              </w:rPr>
+              <w:t>AÑADIR LA TABLA A LA PÁGINA DE ADMIN</w:t>
+            </w:r>
+          </w:p>
+        </w:tc>
+        <w:tc>
+          <w:tcPr>
+            <w:tcW w:w="1212" w:type="dxa"/>
+            <w:vAlign w:val="center"/>
+          </w:tcPr>
+          <w:p>
+            <w:pPr>
+              <w:jc w:val="center"/>
+              <w:cnfStyle w:val="000000100000" w:firstRow="0" w:lastRow="0" w:firstColumn="0" w:lastColumn="0" w:oddVBand="0" w:evenVBand="0" w:oddHBand="1" w:evenHBand="0" w:firstRowFirstColumn="0" w:firstRowLastColumn="0" w:lastRowFirstColumn="0" w:lastRowLastColumn="0"/>
+              <w:rPr>
+                <w:sz w:val="16"/>
+                <w:szCs w:val="16"/>
+                <w:lang w:val="es-ES"/>
+              </w:rPr>
+            </w:pPr>
+          </w:p>
+        </w:tc>
+        <w:tc>
+          <w:tcPr>
+            <w:tcW w:w="1198" w:type="dxa"/>
+          </w:tcPr>
+          <w:p>
+            <w:pPr>
+              <w:cnfStyle w:val="000000100000" w:firstRow="0" w:lastRow="0" w:firstColumn="0" w:lastColumn="0" w:oddVBand="0" w:evenVBand="0" w:oddHBand="1" w:evenHBand="0" w:firstRowFirstColumn="0" w:firstRowLastColumn="0" w:lastRowFirstColumn="0" w:lastRowLastColumn="0"/>
+              <w:rPr>
+                <w:sz w:val="16"/>
+                <w:szCs w:val="16"/>
+                <w:lang w:val="es-ES"/>
+              </w:rPr>
+            </w:pPr>
+          </w:p>
+        </w:tc>
+      </w:tr>
+      <w:tr>
+        <w:tc>
+          <w:tcPr>
+            <w:cnfStyle w:val="001000000000" w:firstRow="0" w:lastRow="0" w:firstColumn="1" w:lastColumn="0" w:oddVBand="0" w:evenVBand="0" w:oddHBand="0" w:evenHBand="0" w:firstRowFirstColumn="0" w:firstRowLastColumn="0" w:lastRowFirstColumn="0" w:lastRowLastColumn="0"/>
+            <w:tcW w:w="503" w:type="dxa"/>
+          </w:tcPr>
+          <w:p>
+            <w:pPr>
+              <w:rPr>
+                <w:sz w:val="16"/>
+                <w:szCs w:val="16"/>
+                <w:lang w:val="es-ES"/>
+              </w:rPr>
+            </w:pPr>
+          </w:p>
+        </w:tc>
+        <w:tc>
+          <w:tcPr>
+            <w:tcW w:w="6438" w:type="dxa"/>
+          </w:tcPr>
+          <w:p>
+            <w:pPr>
+              <w:cnfStyle w:val="000000000000" w:firstRow="0" w:lastRow="0" w:firstColumn="0" w:lastColumn="0" w:oddVBand="0" w:evenVBand="0" w:oddHBand="0" w:evenHBand="0" w:firstRowFirstColumn="0" w:firstRowLastColumn="0" w:lastRowFirstColumn="0" w:lastRowLastColumn="0"/>
+              <w:rPr>
+                <w:sz w:val="16"/>
+                <w:szCs w:val="16"/>
+                <w:lang w:val="es-ES"/>
+              </w:rPr>
+            </w:pPr>
+            <w:r>
+              <w:rPr>
+                <w:sz w:val="16"/>
+                <w:szCs w:val="16"/>
+                <w:lang w:val="es-ES"/>
+              </w:rPr>
+              <w:t xml:space="preserve">GRÁFICA </w:t>
+            </w:r>
+            <w:r>
+              <w:rPr>
+                <w:sz w:val="16"/>
+                <w:szCs w:val="16"/>
+                <w:lang w:val="es-ES"/>
+              </w:rPr>
+              <w:t>ADMIN, GROUPEDBAR (COMPRAS, VENTAS</w:t>
+            </w:r>
+            <w:r>
+              <w:rPr>
+                <w:sz w:val="16"/>
+                <w:szCs w:val="16"/>
+                <w:lang w:val="es-ES"/>
+              </w:rPr>
+              <w:t xml:space="preserve"> Y LINEAL CON BENEFICIOS</w:t>
+            </w:r>
           </w:p>
         </w:tc>
         <w:tc>
@@ -16905,8 +17080,8 @@
       </w:pPr>
     </w:p>
     <w:sectPr>
-      <w:headerReference w:type="default" r:id="rId13"/>
-      <w:footerReference w:type="default" r:id="rId14"/>
+      <w:headerReference w:type="default" r:id="rId14"/>
+      <w:footerReference w:type="default" r:id="rId15"/>
       <w:pgSz w:w="11906" w:h="16838"/>
       <w:pgMar w:top="1440" w:right="1440" w:bottom="1440" w:left="1440" w:header="708" w:footer="708" w:gutter="0"/>
       <w:cols w:space="708"/>
@@ -19008,6 +19183,18 @@
       </w:tcPr>
     </w:tblStylePr>
   </w:style>
+  <w:style w:type="character" w:styleId="UnresolvedMention">
+    <w:name w:val="Unresolved Mention"/>
+    <w:basedOn w:val="DefaultParagraphFont"/>
+    <w:uiPriority w:val="99"/>
+    <w:semiHidden/>
+    <w:unhideWhenUsed/>
+    <w:rsid w:val="007947E8"/>
+    <w:rPr>
+      <w:color w:val="605E5C"/>
+      <w:shd w:val="clear" w:color="auto" w:fill="E1DFDD"/>
+    </w:rPr>
+  </w:style>
 </w:styles>
 </file>
 

</xml_diff>